<commit_message>
General work on the report.
</commit_message>
<xml_diff>
--- a/Assignments/Final Project/Report.docx
+++ b/Assignments/Final Project/Report.docx
@@ -353,6 +353,15 @@
           <w:sz w:val="28"/>
           <w:szCs w:val="28"/>
         </w:rPr>
+        <w:t xml:space="preserve"> </w:t>
+      </w:r>
+      <w:r>
+        <w:rPr>
+          <w:rFonts w:ascii="Times New Roman" w:hAnsi="Times New Roman" w:cs="Times New Roman"/>
+          <w:b/>
+          <w:sz w:val="28"/>
+          <w:szCs w:val="28"/>
+        </w:rPr>
         <w:t>Purpose</w:t>
       </w:r>
     </w:p>
@@ -416,7 +425,6 @@
     </w:p>
     <w:p>
       <w:pPr>
-        <w:ind w:firstLine="360"/>
         <w:rPr>
           <w:rFonts w:ascii="Times New Roman" w:hAnsi="Times New Roman" w:cs="Times New Roman"/>
           <w:sz w:val="24"/>
@@ -431,10 +439,33 @@
         </w:rPr>
         <w:t xml:space="preserve">This problem of having so much data – which may not be perfect - suddenly in your hands is a common obstacle that writing a program can assist in overcoming. </w:t>
       </w:r>
-    </w:p>
-    <w:p>
-      <w:pPr>
-        <w:ind w:firstLine="360"/>
+      <w:r>
+        <w:rPr>
+          <w:rFonts w:ascii="Times New Roman" w:hAnsi="Times New Roman" w:cs="Times New Roman"/>
+          <w:sz w:val="24"/>
+          <w:szCs w:val="24"/>
+        </w:rPr>
+        <w:t>While there are many different languages that may have helped in some cases for this program (such as SQL queries or F#), t</w:t>
+      </w:r>
+      <w:r>
+        <w:rPr>
+          <w:rFonts w:ascii="Times New Roman" w:hAnsi="Times New Roman" w:cs="Times New Roman"/>
+          <w:sz w:val="24"/>
+          <w:szCs w:val="24"/>
+        </w:rPr>
+        <w:t>he programming language used</w:t>
+      </w:r>
+      <w:r>
+        <w:rPr>
+          <w:rFonts w:ascii="Times New Roman" w:hAnsi="Times New Roman" w:cs="Times New Roman"/>
+          <w:sz w:val="24"/>
+          <w:szCs w:val="24"/>
+        </w:rPr>
+        <w:t xml:space="preserve"> during this course and to write this program is Python.</w:t>
+      </w:r>
+    </w:p>
+    <w:p>
+      <w:pPr>
         <w:rPr>
           <w:rFonts w:ascii="Times New Roman" w:hAnsi="Times New Roman" w:cs="Times New Roman"/>
           <w:sz w:val="24"/>
@@ -464,36 +495,20 @@
           <w:sz w:val="28"/>
           <w:szCs w:val="28"/>
         </w:rPr>
+        <w:t xml:space="preserve"> </w:t>
+      </w:r>
+      <w:r>
+        <w:rPr>
+          <w:rFonts w:ascii="Times New Roman" w:hAnsi="Times New Roman" w:cs="Times New Roman"/>
+          <w:b/>
+          <w:sz w:val="28"/>
+          <w:szCs w:val="28"/>
+        </w:rPr>
         <w:t>Scope</w:t>
       </w:r>
     </w:p>
     <w:p>
       <w:pPr>
-        <w:rPr>
-          <w:rFonts w:ascii="Times New Roman" w:hAnsi="Times New Roman" w:cs="Times New Roman"/>
-          <w:sz w:val="24"/>
-          <w:szCs w:val="24"/>
-        </w:rPr>
-      </w:pPr>
-      <w:r>
-        <w:rPr>
-          <w:rFonts w:ascii="Times New Roman" w:hAnsi="Times New Roman" w:cs="Times New Roman"/>
-          <w:sz w:val="24"/>
-          <w:szCs w:val="24"/>
-        </w:rPr>
-        <w:t>The programming language used for this course was Python</w:t>
-      </w:r>
-      <w:r>
-        <w:rPr>
-          <w:rFonts w:ascii="Times New Roman" w:hAnsi="Times New Roman" w:cs="Times New Roman"/>
-          <w:sz w:val="24"/>
-          <w:szCs w:val="24"/>
-        </w:rPr>
-        <w:t>.</w:t>
-      </w:r>
-    </w:p>
-    <w:p>
-      <w:pPr>
         <w:ind w:firstLine="360"/>
         <w:rPr>
           <w:rFonts w:ascii="Times New Roman" w:hAnsi="Times New Roman" w:cs="Times New Roman"/>
@@ -531,21 +546,12 @@
           <w:sz w:val="24"/>
           <w:szCs w:val="24"/>
         </w:rPr>
-        <w:t>. To help reign in the scope of the project further, I requested weather data such as precipitation records and temperature records for the Salt Lake City area. I received two sets of data to work with: a data set with entries for every single day from all stations in the area and a data set with yearly averages for each station.</w:t>
-      </w:r>
-      <w:bookmarkStart w:id="0" w:name="_GoBack"/>
-      <w:bookmarkEnd w:id="0"/>
-      <w:r>
-        <w:rPr>
-          <w:rFonts w:ascii="Times New Roman" w:hAnsi="Times New Roman" w:cs="Times New Roman"/>
-          <w:sz w:val="24"/>
-          <w:szCs w:val="24"/>
-        </w:rPr>
-        <w:t xml:space="preserve"> </w:t>
-      </w:r>
-    </w:p>
-    <w:p>
-      <w:pPr>
+        <w:t xml:space="preserve">. To help reign in the scope of the project further, I requested weather data such as precipitation records and temperature records for the Salt Lake City area. I received two sets of data to work with: a data set with entries for every single day from all stations in the area and a data set with yearly averages for each station. </w:t>
+      </w:r>
+    </w:p>
+    <w:p>
+      <w:pPr>
+        <w:ind w:firstLine="360"/>
         <w:rPr>
           <w:rFonts w:ascii="Times New Roman" w:hAnsi="Times New Roman" w:cs="Times New Roman"/>
           <w:sz w:val="24"/>
@@ -575,30 +581,195 @@
           <w:sz w:val="28"/>
           <w:szCs w:val="28"/>
         </w:rPr>
+        <w:t xml:space="preserve"> </w:t>
+      </w:r>
+      <w:r>
+        <w:rPr>
+          <w:rFonts w:ascii="Times New Roman" w:hAnsi="Times New Roman" w:cs="Times New Roman"/>
+          <w:b/>
+          <w:sz w:val="28"/>
+          <w:szCs w:val="28"/>
+        </w:rPr>
         <w:t>Using the Program</w:t>
       </w:r>
     </w:p>
     <w:p>
       <w:pPr>
-        <w:pStyle w:val="ListParagraph"/>
-        <w:ind w:left="360"/>
-        <w:rPr>
-          <w:rFonts w:ascii="Times New Roman" w:hAnsi="Times New Roman" w:cs="Times New Roman"/>
-          <w:sz w:val="24"/>
-          <w:szCs w:val="24"/>
-        </w:rPr>
-      </w:pPr>
-    </w:p>
-    <w:p>
-      <w:pPr>
-        <w:pStyle w:val="ListParagraph"/>
-        <w:ind w:left="360"/>
-        <w:rPr>
-          <w:rFonts w:ascii="Times New Roman" w:hAnsi="Times New Roman" w:cs="Times New Roman"/>
-          <w:sz w:val="24"/>
-          <w:szCs w:val="24"/>
-        </w:rPr>
-      </w:pPr>
+        <w:ind w:firstLine="360"/>
+        <w:rPr>
+          <w:rFonts w:ascii="Times New Roman" w:hAnsi="Times New Roman" w:cs="Times New Roman"/>
+          <w:sz w:val="24"/>
+          <w:szCs w:val="24"/>
+        </w:rPr>
+      </w:pPr>
+      <w:r>
+        <w:rPr>
+          <w:rFonts w:ascii="Times New Roman" w:hAnsi="Times New Roman" w:cs="Times New Roman"/>
+          <w:sz w:val="24"/>
+          <w:szCs w:val="24"/>
+        </w:rPr>
+        <w:t>The program I wrote is very simple to use and could easily be modified to assist in analyzing other sets of data. Using the program requires the Python 2.7 framework to be installed. The program will look for two files in the same directory as the program’s source file:</w:t>
+      </w:r>
+    </w:p>
+    <w:p>
+      <w:pPr>
+        <w:spacing w:after="0"/>
+        <w:ind w:firstLine="360"/>
+        <w:rPr>
+          <w:rFonts w:ascii="Times New Roman" w:hAnsi="Times New Roman" w:cs="Times New Roman"/>
+          <w:sz w:val="24"/>
+          <w:szCs w:val="24"/>
+        </w:rPr>
+      </w:pPr>
+      <w:r>
+        <w:rPr>
+          <w:rFonts w:ascii="Times New Roman" w:hAnsi="Times New Roman" w:cs="Times New Roman"/>
+          <w:sz w:val="24"/>
+          <w:szCs w:val="24"/>
+        </w:rPr>
+        <w:t>1.</w:t>
+      </w:r>
+      <w:r>
+        <w:rPr>
+          <w:rFonts w:ascii="Times New Roman" w:hAnsi="Times New Roman" w:cs="Times New Roman"/>
+          <w:sz w:val="24"/>
+          <w:szCs w:val="24"/>
+        </w:rPr>
+        <w:t xml:space="preserve"> </w:t>
+      </w:r>
+      <w:r>
+        <w:rPr>
+          <w:rFonts w:ascii="Times New Roman" w:hAnsi="Times New Roman" w:cs="Times New Roman"/>
+          <w:sz w:val="24"/>
+          <w:szCs w:val="24"/>
+        </w:rPr>
+        <w:t>WeatherData-SLC-Daily.csv</w:t>
+      </w:r>
+    </w:p>
+    <w:p>
+      <w:pPr>
+        <w:spacing w:after="0"/>
+        <w:ind w:firstLine="360"/>
+        <w:rPr>
+          <w:rFonts w:ascii="Times New Roman" w:hAnsi="Times New Roman" w:cs="Times New Roman"/>
+          <w:sz w:val="24"/>
+          <w:szCs w:val="24"/>
+        </w:rPr>
+      </w:pPr>
+      <w:r>
+        <w:rPr>
+          <w:rFonts w:ascii="Times New Roman" w:hAnsi="Times New Roman" w:cs="Times New Roman"/>
+          <w:sz w:val="24"/>
+          <w:szCs w:val="24"/>
+        </w:rPr>
+        <w:t>2. WeatherData-SLC-Yearly.csv</w:t>
+      </w:r>
+    </w:p>
+    <w:p>
+      <w:pPr>
+        <w:rPr>
+          <w:rFonts w:ascii="Times New Roman" w:hAnsi="Times New Roman" w:cs="Times New Roman"/>
+          <w:sz w:val="24"/>
+          <w:szCs w:val="24"/>
+        </w:rPr>
+      </w:pPr>
+      <w:r>
+        <w:rPr>
+          <w:rFonts w:ascii="Times New Roman" w:hAnsi="Times New Roman" w:cs="Times New Roman"/>
+          <w:sz w:val="24"/>
+          <w:szCs w:val="24"/>
+        </w:rPr>
+        <w:lastRenderedPageBreak/>
+        <w:t xml:space="preserve">Running the program requires no user input and no flags. It can be </w:t>
+      </w:r>
+      <w:proofErr w:type="gramStart"/>
+      <w:r>
+        <w:rPr>
+          <w:rFonts w:ascii="Times New Roman" w:hAnsi="Times New Roman" w:cs="Times New Roman"/>
+          <w:sz w:val="24"/>
+          <w:szCs w:val="24"/>
+        </w:rPr>
+        <w:t>ran</w:t>
+      </w:r>
+      <w:proofErr w:type="gramEnd"/>
+      <w:r>
+        <w:rPr>
+          <w:rFonts w:ascii="Times New Roman" w:hAnsi="Times New Roman" w:cs="Times New Roman"/>
+          <w:sz w:val="24"/>
+          <w:szCs w:val="24"/>
+        </w:rPr>
+        <w:t xml:space="preserve"> just like running other Python program:</w:t>
+      </w:r>
+    </w:p>
+    <w:p>
+      <w:pPr>
+        <w:rPr>
+          <w:rFonts w:ascii="Consolas" w:hAnsi="Consolas" w:cs="Times New Roman"/>
+          <w:sz w:val="24"/>
+          <w:szCs w:val="24"/>
+        </w:rPr>
+      </w:pPr>
+      <w:r>
+        <w:rPr>
+          <w:rFonts w:ascii="Times New Roman" w:hAnsi="Times New Roman" w:cs="Times New Roman"/>
+          <w:sz w:val="24"/>
+          <w:szCs w:val="24"/>
+        </w:rPr>
+        <w:tab/>
+      </w:r>
+      <w:r>
+        <w:rPr>
+          <w:rFonts w:ascii="Consolas" w:hAnsi="Consolas" w:cs="Times New Roman"/>
+          <w:sz w:val="24"/>
+          <w:szCs w:val="24"/>
+        </w:rPr>
+        <w:t>C:\Program Directory\&gt; python WinterWeatherAnalysis.py</w:t>
+      </w:r>
+    </w:p>
+    <w:p>
+      <w:pPr>
+        <w:rPr>
+          <w:rFonts w:ascii="Consolas" w:hAnsi="Consolas" w:cs="Times New Roman"/>
+          <w:sz w:val="24"/>
+          <w:szCs w:val="24"/>
+        </w:rPr>
+      </w:pPr>
+      <w:r>
+        <w:rPr>
+          <w:rFonts w:ascii="Times New Roman" w:hAnsi="Times New Roman" w:cs="Times New Roman"/>
+          <w:sz w:val="24"/>
+          <w:szCs w:val="24"/>
+        </w:rPr>
+        <w:t xml:space="preserve">After reading in the data files, the program will generate the plots listed in the </w:t>
+      </w:r>
+      <w:proofErr w:type="gramStart"/>
+      <w:r>
+        <w:rPr>
+          <w:rFonts w:ascii="Times New Roman" w:hAnsi="Times New Roman" w:cs="Times New Roman"/>
+          <w:i/>
+          <w:sz w:val="24"/>
+          <w:szCs w:val="24"/>
+        </w:rPr>
+        <w:t>Main(</w:t>
+      </w:r>
+      <w:proofErr w:type="gramEnd"/>
+      <w:r>
+        <w:rPr>
+          <w:rFonts w:ascii="Times New Roman" w:hAnsi="Times New Roman" w:cs="Times New Roman"/>
+          <w:i/>
+          <w:sz w:val="24"/>
+          <w:szCs w:val="24"/>
+        </w:rPr>
+        <w:t>)</w:t>
+      </w:r>
+      <w:r>
+        <w:rPr>
+          <w:rFonts w:ascii="Times New Roman" w:hAnsi="Times New Roman" w:cs="Times New Roman"/>
+          <w:sz w:val="24"/>
+          <w:szCs w:val="24"/>
+        </w:rPr>
+        <w:t xml:space="preserve"> area of its internal scoping. Instead of displaying any plots, plots will be saved in the same directory as the program file. </w:t>
+      </w:r>
     </w:p>
     <w:p>
       <w:pPr>
@@ -638,22 +809,1953 @@
     </w:p>
     <w:p>
       <w:pPr>
-        <w:rPr>
-          <w:rFonts w:ascii="Times New Roman" w:hAnsi="Times New Roman" w:cs="Times New Roman"/>
-          <w:sz w:val="24"/>
-          <w:szCs w:val="24"/>
-        </w:rPr>
-      </w:pPr>
+        <w:ind w:firstLine="360"/>
+        <w:rPr>
+          <w:rFonts w:ascii="Times New Roman" w:hAnsi="Times New Roman" w:cs="Times New Roman"/>
+          <w:sz w:val="24"/>
+          <w:szCs w:val="24"/>
+        </w:rPr>
+      </w:pPr>
+      <w:r>
+        <w:rPr>
+          <w:rFonts w:ascii="Times New Roman" w:hAnsi="Times New Roman" w:cs="Times New Roman"/>
+          <w:sz w:val="24"/>
+          <w:szCs w:val="24"/>
+        </w:rPr>
+        <w:t>From the start, I had to plan how I was going to approach the large set of data generated by the NOAA</w:t>
+      </w:r>
+      <w:r>
+        <w:rPr>
+          <w:rFonts w:ascii="Times New Roman" w:hAnsi="Times New Roman" w:cs="Times New Roman"/>
+          <w:sz w:val="24"/>
+          <w:szCs w:val="24"/>
+        </w:rPr>
+        <w:t>.</w:t>
+      </w:r>
+    </w:p>
+    <w:p>
+      <w:pPr>
+        <w:pStyle w:val="ListParagraph"/>
+        <w:numPr>
+          <w:ilvl w:val="1"/>
+          <w:numId w:val="1"/>
+        </w:numPr>
+        <w:ind w:left="360"/>
+        <w:rPr>
+          <w:rFonts w:ascii="Times New Roman" w:hAnsi="Times New Roman" w:cs="Times New Roman"/>
+          <w:b/>
+          <w:sz w:val="28"/>
+          <w:szCs w:val="28"/>
+        </w:rPr>
+      </w:pPr>
+      <w:r>
+        <w:rPr>
+          <w:rFonts w:ascii="Times New Roman" w:hAnsi="Times New Roman" w:cs="Times New Roman"/>
+          <w:b/>
+          <w:sz w:val="28"/>
+          <w:szCs w:val="28"/>
+        </w:rPr>
+        <w:t xml:space="preserve"> </w:t>
+      </w:r>
+      <w:r>
+        <w:rPr>
+          <w:rFonts w:ascii="Times New Roman" w:hAnsi="Times New Roman" w:cs="Times New Roman"/>
+          <w:b/>
+          <w:sz w:val="28"/>
+          <w:szCs w:val="28"/>
+        </w:rPr>
+        <w:t>Pseudo Code</w:t>
+      </w:r>
+    </w:p>
+    <w:p>
+      <w:pPr>
+        <w:rPr>
+          <w:rFonts w:ascii="Times New Roman" w:hAnsi="Times New Roman" w:cs="Times New Roman"/>
+          <w:sz w:val="24"/>
+          <w:szCs w:val="24"/>
+        </w:rPr>
+      </w:pPr>
+      <w:r>
+        <w:rPr>
+          <w:rFonts w:ascii="Times New Roman" w:hAnsi="Times New Roman" w:cs="Times New Roman"/>
+          <w:sz w:val="24"/>
+          <w:szCs w:val="24"/>
+        </w:rPr>
+        <w:t>This section covers the program’s pseudo code. It is broken down into two sections:</w:t>
+      </w:r>
+    </w:p>
+    <w:p>
+      <w:pPr>
+        <w:ind w:firstLine="360"/>
+        <w:rPr>
+          <w:rFonts w:ascii="Times New Roman" w:hAnsi="Times New Roman" w:cs="Times New Roman"/>
+          <w:sz w:val="24"/>
+          <w:szCs w:val="24"/>
+        </w:rPr>
+      </w:pPr>
+      <w:r>
+        <w:rPr>
+          <w:rFonts w:ascii="Times New Roman" w:hAnsi="Times New Roman" w:cs="Times New Roman"/>
+          <w:sz w:val="24"/>
+          <w:szCs w:val="24"/>
+        </w:rPr>
+        <w:t>General Flow</w:t>
+      </w:r>
+      <w:r>
+        <w:rPr>
+          <w:rFonts w:ascii="Times New Roman" w:hAnsi="Times New Roman" w:cs="Times New Roman"/>
+          <w:sz w:val="24"/>
+          <w:szCs w:val="24"/>
+        </w:rPr>
+        <w:t xml:space="preserve"> – Outlines the program’s general work flow, without detailed pseudo code about used methods.</w:t>
+      </w:r>
+    </w:p>
+    <w:p>
+      <w:pPr>
+        <w:ind w:firstLine="360"/>
+        <w:rPr>
+          <w:rFonts w:ascii="Times New Roman" w:hAnsi="Times New Roman" w:cs="Times New Roman"/>
+          <w:sz w:val="24"/>
+          <w:szCs w:val="24"/>
+        </w:rPr>
+      </w:pPr>
+      <w:r>
+        <w:rPr>
+          <w:rFonts w:ascii="Times New Roman" w:hAnsi="Times New Roman" w:cs="Times New Roman"/>
+          <w:sz w:val="24"/>
+          <w:szCs w:val="24"/>
+        </w:rPr>
+        <w:t xml:space="preserve">Data Methods – Outlines in more detail the methods created to filter and compile data via different formats. </w:t>
+      </w:r>
+      <w:bookmarkStart w:id="0" w:name="_GoBack"/>
+      <w:bookmarkEnd w:id="0"/>
+    </w:p>
+    <w:p>
+      <w:pPr>
+        <w:rPr>
+          <w:rFonts w:ascii="Times New Roman" w:hAnsi="Times New Roman" w:cs="Times New Roman"/>
+          <w:b/>
+          <w:sz w:val="24"/>
+          <w:szCs w:val="24"/>
+        </w:rPr>
+      </w:pPr>
+      <w:r>
+        <w:rPr>
+          <w:rFonts w:ascii="Times New Roman" w:hAnsi="Times New Roman" w:cs="Times New Roman"/>
+          <w:b/>
+          <w:sz w:val="24"/>
+          <w:szCs w:val="24"/>
+        </w:rPr>
+        <w:t>2.1.1 General Flow</w:t>
+      </w:r>
+    </w:p>
+    <w:p>
+      <w:pPr>
+        <w:spacing w:after="0" w:line="240" w:lineRule="auto"/>
+        <w:rPr>
+          <w:rFonts w:ascii="Consolas" w:hAnsi="Consolas" w:cs="Times New Roman"/>
+          <w:sz w:val="20"/>
+          <w:szCs w:val="20"/>
+        </w:rPr>
+      </w:pPr>
+      <w:r>
+        <w:rPr>
+          <w:rFonts w:ascii="Consolas" w:hAnsi="Consolas" w:cs="Times New Roman"/>
+          <w:sz w:val="20"/>
+          <w:szCs w:val="20"/>
+        </w:rPr>
+        <w:t xml:space="preserve">Import libraries: </w:t>
+      </w:r>
       <w:proofErr w:type="spellStart"/>
       <w:r>
         <w:rPr>
-          <w:rFonts w:ascii="Times New Roman" w:hAnsi="Times New Roman" w:cs="Times New Roman"/>
-          <w:sz w:val="24"/>
-          <w:szCs w:val="24"/>
-        </w:rPr>
-        <w:t>Aaaaa</w:t>
+          <w:rFonts w:ascii="Consolas" w:hAnsi="Consolas" w:cs="Times New Roman"/>
+          <w:sz w:val="20"/>
+          <w:szCs w:val="20"/>
+        </w:rPr>
+        <w:t>matplotlib</w:t>
       </w:r>
       <w:proofErr w:type="spellEnd"/>
+      <w:r>
+        <w:rPr>
+          <w:rFonts w:ascii="Consolas" w:hAnsi="Consolas" w:cs="Times New Roman"/>
+          <w:sz w:val="20"/>
+          <w:szCs w:val="20"/>
+        </w:rPr>
+        <w:t xml:space="preserve">, </w:t>
+      </w:r>
+      <w:proofErr w:type="spellStart"/>
+      <w:proofErr w:type="gramStart"/>
+      <w:r>
+        <w:rPr>
+          <w:rFonts w:ascii="Consolas" w:hAnsi="Consolas" w:cs="Times New Roman"/>
+          <w:sz w:val="20"/>
+          <w:szCs w:val="20"/>
+        </w:rPr>
+        <w:t>matplotlib.pyplot</w:t>
+      </w:r>
+      <w:proofErr w:type="spellEnd"/>
+      <w:proofErr w:type="gramEnd"/>
+      <w:r>
+        <w:rPr>
+          <w:rFonts w:ascii="Consolas" w:hAnsi="Consolas" w:cs="Times New Roman"/>
+          <w:sz w:val="20"/>
+          <w:szCs w:val="20"/>
+        </w:rPr>
+        <w:t>, csv</w:t>
+      </w:r>
+    </w:p>
+    <w:p>
+      <w:pPr>
+        <w:spacing w:line="240" w:lineRule="auto"/>
+        <w:rPr>
+          <w:rFonts w:ascii="Consolas" w:hAnsi="Consolas" w:cs="Times New Roman"/>
+          <w:sz w:val="20"/>
+          <w:szCs w:val="20"/>
+        </w:rPr>
+      </w:pPr>
+      <w:r>
+        <w:rPr>
+          <w:rFonts w:ascii="Consolas" w:hAnsi="Consolas" w:cs="Times New Roman"/>
+          <w:sz w:val="20"/>
+          <w:szCs w:val="20"/>
+        </w:rPr>
+        <w:t xml:space="preserve">Create dictionary to hold </w:t>
+      </w:r>
+      <w:r>
+        <w:rPr>
+          <w:rFonts w:ascii="Consolas" w:hAnsi="Consolas" w:cs="Times New Roman"/>
+          <w:sz w:val="20"/>
+          <w:szCs w:val="20"/>
+        </w:rPr>
+        <w:t>CSV file names under</w:t>
+      </w:r>
+      <w:r>
+        <w:rPr>
+          <w:rFonts w:ascii="Consolas" w:hAnsi="Consolas" w:cs="Times New Roman"/>
+          <w:sz w:val="20"/>
+          <w:szCs w:val="20"/>
+        </w:rPr>
+        <w:t xml:space="preserve"> keys: ‘Daily’, ‘Yearly’</w:t>
+      </w:r>
+      <w:r>
+        <w:rPr>
+          <w:rFonts w:ascii="Consolas" w:hAnsi="Consolas" w:cs="Times New Roman"/>
+          <w:sz w:val="20"/>
+          <w:szCs w:val="20"/>
+        </w:rPr>
+        <w:t>.</w:t>
+      </w:r>
+    </w:p>
+    <w:p>
+      <w:pPr>
+        <w:spacing w:line="240" w:lineRule="auto"/>
+        <w:rPr>
+          <w:rFonts w:ascii="Consolas" w:hAnsi="Consolas" w:cs="Times New Roman"/>
+          <w:sz w:val="20"/>
+          <w:szCs w:val="20"/>
+        </w:rPr>
+      </w:pPr>
+      <w:r>
+        <w:rPr>
+          <w:rFonts w:ascii="Consolas" w:hAnsi="Consolas" w:cs="Times New Roman"/>
+          <w:sz w:val="20"/>
+          <w:szCs w:val="20"/>
+        </w:rPr>
+        <w:t xml:space="preserve">Read in </w:t>
+      </w:r>
+      <w:r>
+        <w:rPr>
+          <w:rFonts w:ascii="Consolas" w:hAnsi="Consolas" w:cs="Times New Roman"/>
+          <w:sz w:val="20"/>
+          <w:szCs w:val="20"/>
+        </w:rPr>
+        <w:t>all lines for each file, assign data to its own variable.</w:t>
+      </w:r>
+    </w:p>
+    <w:p>
+      <w:pPr>
+        <w:spacing w:line="240" w:lineRule="auto"/>
+        <w:rPr>
+          <w:rFonts w:ascii="Consolas" w:hAnsi="Consolas" w:cs="Times New Roman"/>
+          <w:sz w:val="20"/>
+          <w:szCs w:val="20"/>
+        </w:rPr>
+      </w:pPr>
+      <w:r>
+        <w:rPr>
+          <w:rFonts w:ascii="Consolas" w:hAnsi="Consolas" w:cs="Times New Roman"/>
+          <w:sz w:val="20"/>
+          <w:szCs w:val="20"/>
+        </w:rPr>
+        <w:tab/>
+        <w:t>Use a generic method that will simply read in the entire file as raw data.</w:t>
+      </w:r>
+    </w:p>
+    <w:p>
+      <w:pPr>
+        <w:spacing w:line="240" w:lineRule="auto"/>
+        <w:rPr>
+          <w:rFonts w:ascii="Consolas" w:hAnsi="Consolas" w:cs="Times New Roman"/>
+          <w:sz w:val="20"/>
+          <w:szCs w:val="20"/>
+        </w:rPr>
+      </w:pPr>
+      <w:r>
+        <w:rPr>
+          <w:rFonts w:ascii="Consolas" w:hAnsi="Consolas" w:cs="Times New Roman"/>
+          <w:sz w:val="20"/>
+          <w:szCs w:val="20"/>
+        </w:rPr>
+        <w:tab/>
+        <w:t>Pass raw data to a method that will organize the in-memory data into a dictionary. This method will use the first row of the CSV files has keys for the dictionary of data then organize the rest of the raw data under these functions.</w:t>
+      </w:r>
+    </w:p>
+    <w:p>
+      <w:pPr>
+        <w:spacing w:line="240" w:lineRule="auto"/>
+        <w:rPr>
+          <w:rFonts w:ascii="Consolas" w:hAnsi="Consolas" w:cs="Times New Roman"/>
+          <w:sz w:val="20"/>
+          <w:szCs w:val="20"/>
+        </w:rPr>
+      </w:pPr>
+      <w:r>
+        <w:rPr>
+          <w:rFonts w:ascii="Consolas" w:hAnsi="Consolas" w:cs="Times New Roman"/>
+          <w:sz w:val="20"/>
+          <w:szCs w:val="20"/>
+        </w:rPr>
+        <w:t>Begin prepping data for plots. Data will need to be processed for each individual plot.</w:t>
+      </w:r>
+    </w:p>
+    <w:p>
+      <w:pPr>
+        <w:spacing w:line="240" w:lineRule="auto"/>
+        <w:rPr>
+          <w:rFonts w:ascii="Consolas" w:hAnsi="Consolas" w:cs="Times New Roman"/>
+          <w:sz w:val="20"/>
+          <w:szCs w:val="20"/>
+        </w:rPr>
+      </w:pPr>
+      <w:r>
+        <w:rPr>
+          <w:rFonts w:ascii="Consolas" w:hAnsi="Consolas" w:cs="Times New Roman"/>
+          <w:sz w:val="20"/>
+          <w:szCs w:val="20"/>
+        </w:rPr>
+        <w:t>Filter date using data methods as needed</w:t>
+      </w:r>
+      <w:r>
+        <w:rPr>
+          <w:rFonts w:ascii="Consolas" w:hAnsi="Consolas" w:cs="Times New Roman"/>
+          <w:sz w:val="20"/>
+          <w:szCs w:val="20"/>
+        </w:rPr>
+        <w:t xml:space="preserve"> for each plot.</w:t>
+      </w:r>
+    </w:p>
+    <w:p>
+      <w:pPr>
+        <w:spacing w:line="240" w:lineRule="auto"/>
+        <w:rPr>
+          <w:rFonts w:ascii="Consolas" w:hAnsi="Consolas" w:cs="Times New Roman"/>
+          <w:sz w:val="20"/>
+          <w:szCs w:val="20"/>
+        </w:rPr>
+      </w:pPr>
+      <w:r>
+        <w:rPr>
+          <w:rFonts w:ascii="Consolas" w:hAnsi="Consolas" w:cs="Times New Roman"/>
+          <w:sz w:val="20"/>
+          <w:szCs w:val="20"/>
+        </w:rPr>
+        <w:t>Then g</w:t>
+      </w:r>
+      <w:r>
+        <w:rPr>
+          <w:rFonts w:ascii="Consolas" w:hAnsi="Consolas" w:cs="Times New Roman"/>
+          <w:sz w:val="20"/>
+          <w:szCs w:val="20"/>
+        </w:rPr>
+        <w:t xml:space="preserve">enerate </w:t>
+      </w:r>
+      <w:r>
+        <w:rPr>
+          <w:rFonts w:ascii="Consolas" w:hAnsi="Consolas" w:cs="Times New Roman"/>
+          <w:sz w:val="20"/>
+          <w:szCs w:val="20"/>
+        </w:rPr>
+        <w:t xml:space="preserve">the </w:t>
+      </w:r>
+      <w:r>
+        <w:rPr>
+          <w:rFonts w:ascii="Consolas" w:hAnsi="Consolas" w:cs="Times New Roman"/>
+          <w:sz w:val="20"/>
+          <w:szCs w:val="20"/>
+        </w:rPr>
+        <w:t>plot</w:t>
+      </w:r>
+      <w:r>
+        <w:rPr>
+          <w:rFonts w:ascii="Consolas" w:hAnsi="Consolas" w:cs="Times New Roman"/>
+          <w:sz w:val="20"/>
+          <w:szCs w:val="20"/>
+        </w:rPr>
+        <w:t>.</w:t>
+      </w:r>
+    </w:p>
+    <w:p>
+      <w:pPr>
+        <w:spacing w:line="240" w:lineRule="auto"/>
+        <w:rPr>
+          <w:rFonts w:ascii="Consolas" w:hAnsi="Consolas" w:cs="Times New Roman"/>
+          <w:sz w:val="20"/>
+          <w:szCs w:val="20"/>
+        </w:rPr>
+      </w:pPr>
+      <w:r>
+        <w:rPr>
+          <w:rFonts w:ascii="Consolas" w:hAnsi="Consolas" w:cs="Times New Roman"/>
+          <w:sz w:val="20"/>
+          <w:szCs w:val="20"/>
+        </w:rPr>
+        <w:t>Export</w:t>
+      </w:r>
+      <w:r>
+        <w:rPr>
+          <w:rFonts w:ascii="Consolas" w:hAnsi="Consolas" w:cs="Times New Roman"/>
+          <w:sz w:val="20"/>
+          <w:szCs w:val="20"/>
+        </w:rPr>
+        <w:t xml:space="preserve"> plot to file.</w:t>
+      </w:r>
+    </w:p>
+    <w:p>
+      <w:pPr>
+        <w:rPr>
+          <w:rFonts w:ascii="Times New Roman" w:hAnsi="Times New Roman" w:cs="Times New Roman"/>
+          <w:b/>
+          <w:sz w:val="24"/>
+          <w:szCs w:val="24"/>
+        </w:rPr>
+      </w:pPr>
+      <w:r>
+        <w:rPr>
+          <w:rFonts w:ascii="Times New Roman" w:hAnsi="Times New Roman" w:cs="Times New Roman"/>
+          <w:b/>
+          <w:sz w:val="24"/>
+          <w:szCs w:val="24"/>
+        </w:rPr>
+        <w:t>2.1.</w:t>
+      </w:r>
+      <w:r>
+        <w:rPr>
+          <w:rFonts w:ascii="Times New Roman" w:hAnsi="Times New Roman" w:cs="Times New Roman"/>
+          <w:b/>
+          <w:sz w:val="24"/>
+          <w:szCs w:val="24"/>
+        </w:rPr>
+        <w:t>2 Data Methods</w:t>
+      </w:r>
+    </w:p>
+    <w:p>
+      <w:pPr>
+        <w:rPr>
+          <w:rFonts w:ascii="Consolas" w:hAnsi="Consolas" w:cs="Times New Roman"/>
+          <w:sz w:val="20"/>
+          <w:szCs w:val="20"/>
+        </w:rPr>
+      </w:pPr>
+      <w:r>
+        <w:rPr>
+          <w:rFonts w:ascii="Consolas" w:hAnsi="Consolas" w:cs="Times New Roman"/>
+          <w:b/>
+          <w:sz w:val="20"/>
+          <w:szCs w:val="20"/>
+          <w:u w:val="single"/>
+        </w:rPr>
+        <w:t>Method</w:t>
+      </w:r>
+      <w:r>
+        <w:rPr>
+          <w:rFonts w:ascii="Consolas" w:hAnsi="Consolas" w:cs="Times New Roman"/>
+          <w:b/>
+          <w:sz w:val="20"/>
+          <w:szCs w:val="20"/>
+        </w:rPr>
+        <w:t>:</w:t>
+      </w:r>
+      <w:r>
+        <w:rPr>
+          <w:rFonts w:ascii="Consolas" w:hAnsi="Consolas" w:cs="Times New Roman"/>
+          <w:b/>
+          <w:sz w:val="20"/>
+          <w:szCs w:val="20"/>
+        </w:rPr>
+        <w:t xml:space="preserve"> </w:t>
+      </w:r>
+      <w:proofErr w:type="spellStart"/>
+      <w:r>
+        <w:rPr>
+          <w:rFonts w:ascii="Consolas" w:hAnsi="Consolas" w:cs="Times New Roman"/>
+          <w:b/>
+          <w:sz w:val="20"/>
+          <w:szCs w:val="20"/>
+          <w:u w:val="single"/>
+        </w:rPr>
+        <w:t>CleanDataFloat</w:t>
+      </w:r>
+      <w:proofErr w:type="spellEnd"/>
+      <w:r>
+        <w:rPr>
+          <w:rFonts w:ascii="Consolas" w:hAnsi="Consolas" w:cs="Times New Roman"/>
+          <w:sz w:val="20"/>
+          <w:szCs w:val="20"/>
+        </w:rPr>
+        <w:t xml:space="preserve"> - Takes two </w:t>
+      </w:r>
+      <w:r>
+        <w:rPr>
+          <w:rFonts w:ascii="Consolas" w:hAnsi="Consolas" w:cs="Times New Roman"/>
+          <w:sz w:val="20"/>
+          <w:szCs w:val="20"/>
+        </w:rPr>
+        <w:t>list</w:t>
+      </w:r>
+      <w:r>
+        <w:rPr>
+          <w:rFonts w:ascii="Consolas" w:hAnsi="Consolas" w:cs="Times New Roman"/>
+          <w:sz w:val="20"/>
+          <w:szCs w:val="20"/>
+        </w:rPr>
+        <w:t>s</w:t>
+      </w:r>
+      <w:r>
+        <w:rPr>
+          <w:rFonts w:ascii="Consolas" w:hAnsi="Consolas" w:cs="Times New Roman"/>
+          <w:sz w:val="20"/>
+          <w:szCs w:val="20"/>
+        </w:rPr>
+        <w:t xml:space="preserve"> </w:t>
+      </w:r>
+      <w:r>
+        <w:rPr>
+          <w:rFonts w:ascii="Consolas" w:hAnsi="Consolas" w:cs="Times New Roman"/>
+          <w:sz w:val="20"/>
+          <w:szCs w:val="20"/>
+        </w:rPr>
+        <w:t>of data and converts the contents to primitive type float.</w:t>
+      </w:r>
+    </w:p>
+    <w:p>
+      <w:pPr>
+        <w:rPr>
+          <w:rFonts w:ascii="Consolas" w:hAnsi="Consolas" w:cs="Times New Roman"/>
+          <w:sz w:val="20"/>
+          <w:szCs w:val="20"/>
+        </w:rPr>
+      </w:pPr>
+      <w:r>
+        <w:rPr>
+          <w:rFonts w:ascii="Consolas" w:hAnsi="Consolas" w:cs="Times New Roman"/>
+          <w:sz w:val="20"/>
+          <w:szCs w:val="20"/>
+          <w:u w:val="single"/>
+        </w:rPr>
+        <w:t>Summary</w:t>
+      </w:r>
+      <w:r>
+        <w:rPr>
+          <w:rFonts w:ascii="Consolas" w:hAnsi="Consolas" w:cs="Times New Roman"/>
+          <w:sz w:val="20"/>
+          <w:szCs w:val="20"/>
+        </w:rPr>
+        <w:t>:</w:t>
+      </w:r>
+      <w:r>
+        <w:rPr>
+          <w:rFonts w:ascii="Consolas" w:hAnsi="Consolas" w:cs="Times New Roman"/>
+          <w:sz w:val="20"/>
+          <w:szCs w:val="20"/>
+        </w:rPr>
+        <w:t xml:space="preserve"> Takes in two lists of data and casts the data</w:t>
+      </w:r>
+      <w:r>
+        <w:rPr>
+          <w:rFonts w:ascii="Consolas" w:hAnsi="Consolas" w:cs="Times New Roman"/>
+          <w:sz w:val="20"/>
+          <w:szCs w:val="20"/>
+        </w:rPr>
+        <w:t xml:space="preserve"> to a float. Used to generate safe-to-plot pairs of data, as any empty/incomplete entries will be discarded.</w:t>
+      </w:r>
+    </w:p>
+    <w:p>
+      <w:pPr>
+        <w:rPr>
+          <w:rFonts w:ascii="Consolas" w:hAnsi="Consolas" w:cs="Times New Roman"/>
+          <w:sz w:val="20"/>
+          <w:szCs w:val="20"/>
+        </w:rPr>
+      </w:pPr>
+      <w:r>
+        <w:rPr>
+          <w:rFonts w:ascii="Consolas" w:hAnsi="Consolas" w:cs="Times New Roman"/>
+          <w:sz w:val="20"/>
+          <w:szCs w:val="20"/>
+          <w:u w:val="single"/>
+        </w:rPr>
+        <w:lastRenderedPageBreak/>
+        <w:t>Parameter</w:t>
+      </w:r>
+      <w:r>
+        <w:rPr>
+          <w:rFonts w:ascii="Consolas" w:hAnsi="Consolas" w:cs="Times New Roman"/>
+          <w:sz w:val="20"/>
+          <w:szCs w:val="20"/>
+          <w:u w:val="single"/>
+        </w:rPr>
+        <w:t>s</w:t>
+      </w:r>
+      <w:r>
+        <w:rPr>
+          <w:rFonts w:ascii="Consolas" w:hAnsi="Consolas" w:cs="Times New Roman"/>
+          <w:sz w:val="20"/>
+          <w:szCs w:val="20"/>
+        </w:rPr>
+        <w:t>:</w:t>
+      </w:r>
+      <w:r>
+        <w:rPr>
+          <w:rFonts w:ascii="Consolas" w:hAnsi="Consolas" w:cs="Times New Roman"/>
+          <w:sz w:val="20"/>
+          <w:szCs w:val="20"/>
+        </w:rPr>
+        <w:t xml:space="preserve"> x (list), y (list)</w:t>
+      </w:r>
+    </w:p>
+    <w:p>
+      <w:pPr>
+        <w:rPr>
+          <w:rFonts w:ascii="Consolas" w:hAnsi="Consolas" w:cs="Times New Roman"/>
+          <w:sz w:val="20"/>
+          <w:szCs w:val="20"/>
+        </w:rPr>
+      </w:pPr>
+      <w:r>
+        <w:rPr>
+          <w:rFonts w:ascii="Consolas" w:hAnsi="Consolas" w:cs="Times New Roman"/>
+          <w:sz w:val="20"/>
+          <w:szCs w:val="20"/>
+          <w:u w:val="single"/>
+        </w:rPr>
+        <w:t>Workflow</w:t>
+      </w:r>
+      <w:r>
+        <w:rPr>
+          <w:rFonts w:ascii="Consolas" w:hAnsi="Consolas" w:cs="Times New Roman"/>
+          <w:sz w:val="20"/>
+          <w:szCs w:val="20"/>
+        </w:rPr>
+        <w:t>:</w:t>
+      </w:r>
+    </w:p>
+    <w:p>
+      <w:pPr>
+        <w:rPr>
+          <w:rFonts w:ascii="Consolas" w:hAnsi="Consolas" w:cs="Times New Roman"/>
+          <w:sz w:val="20"/>
+          <w:szCs w:val="20"/>
+        </w:rPr>
+      </w:pPr>
+      <w:r>
+        <w:rPr>
+          <w:rFonts w:ascii="Consolas" w:hAnsi="Consolas" w:cs="Times New Roman"/>
+          <w:sz w:val="20"/>
+          <w:szCs w:val="20"/>
+        </w:rPr>
+        <w:tab/>
+      </w:r>
+      <w:r>
+        <w:rPr>
+          <w:rFonts w:ascii="Consolas" w:hAnsi="Consolas" w:cs="Times New Roman"/>
+          <w:sz w:val="20"/>
+          <w:szCs w:val="20"/>
+        </w:rPr>
+        <w:t xml:space="preserve">Instantiate </w:t>
+      </w:r>
+      <w:r>
+        <w:rPr>
+          <w:rFonts w:ascii="Consolas" w:hAnsi="Consolas" w:cs="Times New Roman"/>
+          <w:sz w:val="20"/>
+          <w:szCs w:val="20"/>
+        </w:rPr>
+        <w:t>two new lists to export cleaned data into.</w:t>
+      </w:r>
+    </w:p>
+    <w:p>
+      <w:pPr>
+        <w:rPr>
+          <w:rFonts w:ascii="Consolas" w:hAnsi="Consolas" w:cs="Times New Roman"/>
+          <w:sz w:val="20"/>
+          <w:szCs w:val="20"/>
+        </w:rPr>
+      </w:pPr>
+      <w:r>
+        <w:rPr>
+          <w:rFonts w:ascii="Consolas" w:hAnsi="Consolas" w:cs="Times New Roman"/>
+          <w:sz w:val="20"/>
+          <w:szCs w:val="20"/>
+        </w:rPr>
+        <w:tab/>
+        <w:t>Iterate over the lists. If an entry is blank, skip it. Otherwise, cast to float and append to the appropriate list.</w:t>
+      </w:r>
+    </w:p>
+    <w:p>
+      <w:pPr>
+        <w:rPr>
+          <w:rFonts w:ascii="Consolas" w:hAnsi="Consolas" w:cs="Times New Roman"/>
+          <w:sz w:val="20"/>
+          <w:szCs w:val="20"/>
+        </w:rPr>
+      </w:pPr>
+      <w:r>
+        <w:rPr>
+          <w:rFonts w:ascii="Consolas" w:hAnsi="Consolas" w:cs="Times New Roman"/>
+          <w:sz w:val="20"/>
+          <w:szCs w:val="20"/>
+        </w:rPr>
+        <w:tab/>
+        <w:t>Return both lists.</w:t>
+      </w:r>
+    </w:p>
+    <w:p>
+      <w:pPr>
+        <w:rPr>
+          <w:rFonts w:ascii="Consolas" w:hAnsi="Consolas" w:cs="Times New Roman"/>
+          <w:sz w:val="20"/>
+          <w:szCs w:val="20"/>
+        </w:rPr>
+      </w:pPr>
+    </w:p>
+    <w:p>
+      <w:pPr>
+        <w:rPr>
+          <w:rFonts w:ascii="Consolas" w:hAnsi="Consolas" w:cs="Times New Roman"/>
+          <w:sz w:val="20"/>
+          <w:szCs w:val="20"/>
+        </w:rPr>
+      </w:pPr>
+      <w:r>
+        <w:rPr>
+          <w:rFonts w:ascii="Consolas" w:hAnsi="Consolas" w:cs="Times New Roman"/>
+          <w:b/>
+          <w:sz w:val="20"/>
+          <w:szCs w:val="20"/>
+          <w:u w:val="single"/>
+        </w:rPr>
+        <w:t xml:space="preserve">Method: </w:t>
+      </w:r>
+      <w:proofErr w:type="spellStart"/>
+      <w:r>
+        <w:rPr>
+          <w:rFonts w:ascii="Consolas" w:hAnsi="Consolas" w:cs="Times New Roman"/>
+          <w:b/>
+          <w:sz w:val="20"/>
+          <w:szCs w:val="20"/>
+          <w:u w:val="single"/>
+        </w:rPr>
+        <w:t>GetYearsFromDates</w:t>
+      </w:r>
+      <w:proofErr w:type="spellEnd"/>
+    </w:p>
+    <w:p>
+      <w:pPr>
+        <w:rPr>
+          <w:rFonts w:ascii="Consolas" w:hAnsi="Consolas" w:cs="Times New Roman"/>
+          <w:sz w:val="20"/>
+          <w:szCs w:val="20"/>
+        </w:rPr>
+      </w:pPr>
+      <w:r>
+        <w:rPr>
+          <w:rFonts w:ascii="Consolas" w:hAnsi="Consolas" w:cs="Times New Roman"/>
+          <w:sz w:val="20"/>
+          <w:szCs w:val="20"/>
+          <w:u w:val="single"/>
+        </w:rPr>
+        <w:t>Summary</w:t>
+      </w:r>
+      <w:r>
+        <w:rPr>
+          <w:rFonts w:ascii="Consolas" w:hAnsi="Consolas" w:cs="Times New Roman"/>
+          <w:sz w:val="20"/>
+          <w:szCs w:val="20"/>
+        </w:rPr>
+        <w:t>:</w:t>
+      </w:r>
+      <w:r>
+        <w:rPr>
+          <w:rFonts w:ascii="Consolas" w:hAnsi="Consolas" w:cs="Times New Roman"/>
+          <w:sz w:val="20"/>
+          <w:szCs w:val="20"/>
+        </w:rPr>
+        <w:t xml:space="preserve"> </w:t>
+      </w:r>
+      <w:r>
+        <w:rPr>
+          <w:rFonts w:ascii="Consolas" w:hAnsi="Consolas" w:cs="Times New Roman"/>
+          <w:sz w:val="20"/>
+          <w:szCs w:val="20"/>
+        </w:rPr>
+        <w:t>Take in a list of formatted dates and an optional split character.</w:t>
+      </w:r>
+      <w:r>
+        <w:rPr>
+          <w:rFonts w:ascii="Consolas" w:hAnsi="Consolas" w:cs="Times New Roman"/>
+          <w:sz w:val="20"/>
+          <w:szCs w:val="20"/>
+        </w:rPr>
+        <w:t xml:space="preserve"> Return a list of years from the given list. NOAA data format is “YYYY-MM-DD”, so dates must be in this format.</w:t>
+      </w:r>
+    </w:p>
+    <w:p>
+      <w:pPr>
+        <w:rPr>
+          <w:rFonts w:ascii="Consolas" w:hAnsi="Consolas" w:cs="Times New Roman"/>
+          <w:sz w:val="20"/>
+          <w:szCs w:val="20"/>
+        </w:rPr>
+      </w:pPr>
+      <w:r>
+        <w:rPr>
+          <w:rFonts w:ascii="Consolas" w:hAnsi="Consolas" w:cs="Times New Roman"/>
+          <w:sz w:val="20"/>
+          <w:szCs w:val="20"/>
+          <w:u w:val="single"/>
+        </w:rPr>
+        <w:t>Parameters</w:t>
+      </w:r>
+      <w:r>
+        <w:rPr>
+          <w:rFonts w:ascii="Consolas" w:hAnsi="Consolas" w:cs="Times New Roman"/>
+          <w:sz w:val="20"/>
+          <w:szCs w:val="20"/>
+        </w:rPr>
+        <w:t>: Formatted Dates (list), (optional) Split Character (default ‘</w:t>
+      </w:r>
+      <w:proofErr w:type="gramStart"/>
+      <w:r>
+        <w:rPr>
+          <w:rFonts w:ascii="Consolas" w:hAnsi="Consolas" w:cs="Times New Roman"/>
+          <w:sz w:val="20"/>
+          <w:szCs w:val="20"/>
+        </w:rPr>
+        <w:t>-‘</w:t>
+      </w:r>
+      <w:proofErr w:type="gramEnd"/>
+      <w:r>
+        <w:rPr>
+          <w:rFonts w:ascii="Consolas" w:hAnsi="Consolas" w:cs="Times New Roman"/>
+          <w:sz w:val="20"/>
+          <w:szCs w:val="20"/>
+        </w:rPr>
+        <w:t>)</w:t>
+      </w:r>
+    </w:p>
+    <w:p>
+      <w:pPr>
+        <w:rPr>
+          <w:rFonts w:ascii="Consolas" w:hAnsi="Consolas" w:cs="Times New Roman"/>
+          <w:sz w:val="20"/>
+          <w:szCs w:val="20"/>
+        </w:rPr>
+      </w:pPr>
+      <w:r>
+        <w:rPr>
+          <w:rFonts w:ascii="Consolas" w:hAnsi="Consolas" w:cs="Times New Roman"/>
+          <w:sz w:val="20"/>
+          <w:szCs w:val="20"/>
+          <w:u w:val="single"/>
+        </w:rPr>
+        <w:t>Workflow</w:t>
+      </w:r>
+      <w:r>
+        <w:rPr>
+          <w:rFonts w:ascii="Consolas" w:hAnsi="Consolas" w:cs="Times New Roman"/>
+          <w:sz w:val="20"/>
+          <w:szCs w:val="20"/>
+        </w:rPr>
+        <w:t>:</w:t>
+      </w:r>
+    </w:p>
+    <w:p>
+      <w:pPr>
+        <w:rPr>
+          <w:rFonts w:ascii="Consolas" w:hAnsi="Consolas" w:cs="Times New Roman"/>
+          <w:sz w:val="20"/>
+          <w:szCs w:val="20"/>
+        </w:rPr>
+      </w:pPr>
+      <w:r>
+        <w:rPr>
+          <w:rFonts w:ascii="Consolas" w:hAnsi="Consolas" w:cs="Times New Roman"/>
+          <w:sz w:val="20"/>
+          <w:szCs w:val="20"/>
+        </w:rPr>
+        <w:tab/>
+        <w:t>Instantiate a new list to contain output.</w:t>
+      </w:r>
+    </w:p>
+    <w:p>
+      <w:pPr>
+        <w:rPr>
+          <w:rFonts w:ascii="Consolas" w:hAnsi="Consolas" w:cs="Times New Roman"/>
+          <w:sz w:val="20"/>
+          <w:szCs w:val="20"/>
+        </w:rPr>
+      </w:pPr>
+      <w:r>
+        <w:rPr>
+          <w:rFonts w:ascii="Consolas" w:hAnsi="Consolas" w:cs="Times New Roman"/>
+          <w:sz w:val="20"/>
+          <w:szCs w:val="20"/>
+        </w:rPr>
+        <w:tab/>
+        <w:t>Iterate over the given list, splitting the value on the split character.</w:t>
+      </w:r>
+    </w:p>
+    <w:p>
+      <w:pPr>
+        <w:rPr>
+          <w:rFonts w:ascii="Consolas" w:hAnsi="Consolas" w:cs="Times New Roman"/>
+          <w:sz w:val="20"/>
+          <w:szCs w:val="20"/>
+        </w:rPr>
+      </w:pPr>
+      <w:r>
+        <w:rPr>
+          <w:rFonts w:ascii="Consolas" w:hAnsi="Consolas" w:cs="Times New Roman"/>
+          <w:sz w:val="20"/>
+          <w:szCs w:val="20"/>
+        </w:rPr>
+        <w:tab/>
+        <w:t>Append year part to list.</w:t>
+      </w:r>
+    </w:p>
+    <w:p>
+      <w:pPr>
+        <w:rPr>
+          <w:rFonts w:ascii="Consolas" w:hAnsi="Consolas" w:cs="Times New Roman"/>
+          <w:sz w:val="20"/>
+          <w:szCs w:val="20"/>
+        </w:rPr>
+      </w:pPr>
+      <w:r>
+        <w:rPr>
+          <w:rFonts w:ascii="Consolas" w:hAnsi="Consolas" w:cs="Times New Roman"/>
+          <w:sz w:val="20"/>
+          <w:szCs w:val="20"/>
+        </w:rPr>
+        <w:tab/>
+        <w:t>Return list.</w:t>
+      </w:r>
+    </w:p>
+    <w:p>
+      <w:pPr>
+        <w:rPr>
+          <w:rFonts w:ascii="Consolas" w:hAnsi="Consolas" w:cs="Times New Roman"/>
+          <w:b/>
+          <w:sz w:val="20"/>
+          <w:szCs w:val="20"/>
+        </w:rPr>
+      </w:pPr>
+      <w:r>
+        <w:rPr>
+          <w:rFonts w:ascii="Consolas" w:hAnsi="Consolas" w:cs="Times New Roman"/>
+          <w:b/>
+          <w:sz w:val="20"/>
+          <w:szCs w:val="20"/>
+          <w:u w:val="single"/>
+        </w:rPr>
+        <w:t>Method</w:t>
+      </w:r>
+      <w:r>
+        <w:rPr>
+          <w:rFonts w:ascii="Consolas" w:hAnsi="Consolas" w:cs="Times New Roman"/>
+          <w:b/>
+          <w:sz w:val="20"/>
+          <w:szCs w:val="20"/>
+        </w:rPr>
+        <w:t xml:space="preserve">: </w:t>
+      </w:r>
+      <w:proofErr w:type="spellStart"/>
+      <w:r>
+        <w:rPr>
+          <w:rFonts w:ascii="Consolas" w:hAnsi="Consolas" w:cs="Times New Roman"/>
+          <w:b/>
+          <w:sz w:val="20"/>
+          <w:szCs w:val="20"/>
+          <w:u w:val="single"/>
+        </w:rPr>
+        <w:t>AverageDataByKey</w:t>
+      </w:r>
+      <w:proofErr w:type="spellEnd"/>
+    </w:p>
+    <w:p>
+      <w:pPr>
+        <w:rPr>
+          <w:rFonts w:ascii="Consolas" w:hAnsi="Consolas" w:cs="Times New Roman"/>
+          <w:sz w:val="20"/>
+          <w:szCs w:val="20"/>
+        </w:rPr>
+      </w:pPr>
+      <w:r>
+        <w:rPr>
+          <w:rFonts w:ascii="Consolas" w:hAnsi="Consolas" w:cs="Times New Roman"/>
+          <w:sz w:val="20"/>
+          <w:szCs w:val="20"/>
+          <w:u w:val="single"/>
+        </w:rPr>
+        <w:t>Parameter</w:t>
+      </w:r>
+      <w:r>
+        <w:rPr>
+          <w:rFonts w:ascii="Consolas" w:hAnsi="Consolas" w:cs="Times New Roman"/>
+          <w:sz w:val="20"/>
+          <w:szCs w:val="20"/>
+          <w:u w:val="single"/>
+        </w:rPr>
+        <w:t>s</w:t>
+      </w:r>
+      <w:r>
+        <w:rPr>
+          <w:rFonts w:ascii="Consolas" w:hAnsi="Consolas" w:cs="Times New Roman"/>
+          <w:sz w:val="20"/>
+          <w:szCs w:val="20"/>
+        </w:rPr>
+        <w:t>:</w:t>
+      </w:r>
+      <w:r>
+        <w:rPr>
+          <w:rFonts w:ascii="Consolas" w:hAnsi="Consolas" w:cs="Times New Roman"/>
+          <w:sz w:val="20"/>
+          <w:szCs w:val="20"/>
+        </w:rPr>
+        <w:t xml:space="preserve"> Keys (List), Values (List)</w:t>
+      </w:r>
+      <w:r>
+        <w:rPr>
+          <w:rFonts w:ascii="Consolas" w:hAnsi="Consolas" w:cs="Times New Roman"/>
+          <w:sz w:val="20"/>
+          <w:szCs w:val="20"/>
+        </w:rPr>
+        <w:t xml:space="preserve"> </w:t>
+      </w:r>
+    </w:p>
+    <w:p>
+      <w:pPr>
+        <w:rPr>
+          <w:rFonts w:ascii="Consolas" w:hAnsi="Consolas" w:cs="Times New Roman"/>
+          <w:sz w:val="20"/>
+          <w:szCs w:val="20"/>
+        </w:rPr>
+      </w:pPr>
+      <w:r>
+        <w:rPr>
+          <w:rFonts w:ascii="Consolas" w:hAnsi="Consolas" w:cs="Times New Roman"/>
+          <w:sz w:val="20"/>
+          <w:szCs w:val="20"/>
+          <w:u w:val="single"/>
+        </w:rPr>
+        <w:t>Summary</w:t>
+      </w:r>
+      <w:r>
+        <w:rPr>
+          <w:rFonts w:ascii="Consolas" w:hAnsi="Consolas" w:cs="Times New Roman"/>
+          <w:sz w:val="20"/>
+          <w:szCs w:val="20"/>
+        </w:rPr>
+        <w:t>:</w:t>
+      </w:r>
+      <w:r>
+        <w:rPr>
+          <w:rFonts w:ascii="Consolas" w:hAnsi="Consolas" w:cs="Times New Roman"/>
+          <w:sz w:val="20"/>
+          <w:szCs w:val="20"/>
+        </w:rPr>
+        <w:t xml:space="preserve"> Takes in a list of keys and a list of values. Calculates an average for each key-value associated pair, returns lists with unique keys and averages for the unique keys.</w:t>
+      </w:r>
+    </w:p>
+    <w:p>
+      <w:pPr>
+        <w:rPr>
+          <w:rFonts w:ascii="Consolas" w:hAnsi="Consolas" w:cs="Times New Roman"/>
+          <w:sz w:val="20"/>
+          <w:szCs w:val="20"/>
+        </w:rPr>
+      </w:pPr>
+      <w:r>
+        <w:rPr>
+          <w:rFonts w:ascii="Consolas" w:hAnsi="Consolas" w:cs="Times New Roman"/>
+          <w:sz w:val="20"/>
+          <w:szCs w:val="20"/>
+          <w:u w:val="single"/>
+        </w:rPr>
+        <w:t>Workflow</w:t>
+      </w:r>
+      <w:r>
+        <w:rPr>
+          <w:rFonts w:ascii="Consolas" w:hAnsi="Consolas" w:cs="Times New Roman"/>
+          <w:sz w:val="20"/>
+          <w:szCs w:val="20"/>
+        </w:rPr>
+        <w:t>:</w:t>
+      </w:r>
+    </w:p>
+    <w:p>
+      <w:pPr>
+        <w:rPr>
+          <w:rFonts w:ascii="Consolas" w:hAnsi="Consolas" w:cs="Times New Roman"/>
+          <w:sz w:val="20"/>
+          <w:szCs w:val="20"/>
+        </w:rPr>
+      </w:pPr>
+      <w:r>
+        <w:rPr>
+          <w:rFonts w:ascii="Consolas" w:hAnsi="Consolas" w:cs="Times New Roman"/>
+          <w:sz w:val="20"/>
+          <w:szCs w:val="20"/>
+        </w:rPr>
+        <w:tab/>
+        <w:t xml:space="preserve">Instantiate two lists to contain </w:t>
+      </w:r>
+      <w:r>
+        <w:rPr>
+          <w:rFonts w:ascii="Consolas" w:hAnsi="Consolas" w:cs="Times New Roman"/>
+          <w:sz w:val="20"/>
+          <w:szCs w:val="20"/>
+        </w:rPr>
+        <w:t>keys that have been handled and the calculated averages for each key.</w:t>
+      </w:r>
+    </w:p>
+    <w:p>
+      <w:pPr>
+        <w:rPr>
+          <w:rFonts w:ascii="Consolas" w:hAnsi="Consolas" w:cs="Times New Roman"/>
+          <w:sz w:val="20"/>
+          <w:szCs w:val="20"/>
+        </w:rPr>
+      </w:pPr>
+      <w:r>
+        <w:rPr>
+          <w:rFonts w:ascii="Consolas" w:hAnsi="Consolas" w:cs="Times New Roman"/>
+          <w:sz w:val="20"/>
+          <w:szCs w:val="20"/>
+        </w:rPr>
+        <w:tab/>
+        <w:t xml:space="preserve">Iterate over the keys </w:t>
+      </w:r>
+      <w:r>
+        <w:rPr>
+          <w:rFonts w:ascii="Consolas" w:hAnsi="Consolas" w:cs="Times New Roman"/>
+          <w:sz w:val="20"/>
+          <w:szCs w:val="20"/>
+        </w:rPr>
+        <w:t>list</w:t>
+      </w:r>
+      <w:r>
+        <w:rPr>
+          <w:rFonts w:ascii="Consolas" w:hAnsi="Consolas" w:cs="Times New Roman"/>
+          <w:sz w:val="20"/>
+          <w:szCs w:val="20"/>
+        </w:rPr>
+        <w:t>, tracking both value and index.</w:t>
+      </w:r>
+    </w:p>
+    <w:p>
+      <w:pPr>
+        <w:rPr>
+          <w:rFonts w:ascii="Consolas" w:hAnsi="Consolas" w:cs="Times New Roman"/>
+          <w:sz w:val="20"/>
+          <w:szCs w:val="20"/>
+        </w:rPr>
+      </w:pPr>
+      <w:r>
+        <w:rPr>
+          <w:rFonts w:ascii="Consolas" w:hAnsi="Consolas" w:cs="Times New Roman"/>
+          <w:sz w:val="20"/>
+          <w:szCs w:val="20"/>
+        </w:rPr>
+        <w:tab/>
+        <w:t>Check if each key is in the</w:t>
+      </w:r>
+      <w:r>
+        <w:rPr>
+          <w:rFonts w:ascii="Consolas" w:hAnsi="Consolas" w:cs="Times New Roman"/>
+          <w:sz w:val="20"/>
+          <w:szCs w:val="20"/>
+        </w:rPr>
+        <w:t xml:space="preserve"> handled keys list. </w:t>
+      </w:r>
+    </w:p>
+    <w:p>
+      <w:pPr>
+        <w:ind w:firstLine="720"/>
+        <w:rPr>
+          <w:rFonts w:ascii="Consolas" w:hAnsi="Consolas" w:cs="Times New Roman"/>
+          <w:sz w:val="20"/>
+          <w:szCs w:val="20"/>
+        </w:rPr>
+      </w:pPr>
+      <w:r>
+        <w:rPr>
+          <w:rFonts w:ascii="Consolas" w:hAnsi="Consolas" w:cs="Times New Roman"/>
+          <w:sz w:val="20"/>
+          <w:szCs w:val="20"/>
+        </w:rPr>
+        <w:t xml:space="preserve">If it is, continue to next entry. </w:t>
+      </w:r>
+    </w:p>
+    <w:p>
+      <w:pPr>
+        <w:ind w:firstLine="720"/>
+        <w:rPr>
+          <w:rFonts w:ascii="Consolas" w:hAnsi="Consolas" w:cs="Times New Roman"/>
+          <w:sz w:val="20"/>
+          <w:szCs w:val="20"/>
+        </w:rPr>
+      </w:pPr>
+      <w:r>
+        <w:rPr>
+          <w:rFonts w:ascii="Consolas" w:hAnsi="Consolas" w:cs="Times New Roman"/>
+          <w:sz w:val="20"/>
+          <w:szCs w:val="20"/>
+        </w:rPr>
+        <w:t>Otherwise, add it to the handled keys list, use a list comprehension to find all indexes of values that match the key positions. Get the associated values, calculate the average and append it to the averages list.</w:t>
+      </w:r>
+    </w:p>
+    <w:p>
+      <w:pPr>
+        <w:rPr>
+          <w:rFonts w:ascii="Consolas" w:hAnsi="Consolas" w:cs="Times New Roman"/>
+          <w:sz w:val="20"/>
+          <w:szCs w:val="20"/>
+        </w:rPr>
+      </w:pPr>
+      <w:r>
+        <w:rPr>
+          <w:rFonts w:ascii="Consolas" w:hAnsi="Consolas" w:cs="Times New Roman"/>
+          <w:sz w:val="20"/>
+          <w:szCs w:val="20"/>
+        </w:rPr>
+        <w:tab/>
+        <w:t>Return handled keys and calculated averages lists</w:t>
+      </w:r>
+    </w:p>
+    <w:p>
+      <w:pPr>
+        <w:rPr>
+          <w:rFonts w:ascii="Consolas" w:hAnsi="Consolas" w:cs="Times New Roman"/>
+          <w:sz w:val="20"/>
+          <w:szCs w:val="20"/>
+        </w:rPr>
+      </w:pPr>
+    </w:p>
+    <w:p>
+      <w:pPr>
+        <w:rPr>
+          <w:rFonts w:ascii="Consolas" w:hAnsi="Consolas" w:cs="Times New Roman"/>
+          <w:sz w:val="20"/>
+          <w:szCs w:val="20"/>
+        </w:rPr>
+      </w:pPr>
+      <w:r>
+        <w:rPr>
+          <w:rFonts w:ascii="Consolas" w:hAnsi="Consolas" w:cs="Times New Roman"/>
+          <w:b/>
+          <w:sz w:val="20"/>
+          <w:szCs w:val="20"/>
+          <w:u w:val="single"/>
+        </w:rPr>
+        <w:t xml:space="preserve">Method: </w:t>
+      </w:r>
+      <w:proofErr w:type="spellStart"/>
+      <w:r>
+        <w:rPr>
+          <w:rFonts w:ascii="Consolas" w:hAnsi="Consolas" w:cs="Times New Roman"/>
+          <w:b/>
+          <w:sz w:val="20"/>
+          <w:szCs w:val="20"/>
+          <w:u w:val="single"/>
+        </w:rPr>
+        <w:t>FilterUnderEqualToValue</w:t>
+      </w:r>
+      <w:proofErr w:type="spellEnd"/>
+    </w:p>
+    <w:p>
+      <w:pPr>
+        <w:rPr>
+          <w:rFonts w:ascii="Consolas" w:hAnsi="Consolas" w:cs="Times New Roman"/>
+          <w:sz w:val="20"/>
+          <w:szCs w:val="20"/>
+        </w:rPr>
+      </w:pPr>
+      <w:r>
+        <w:rPr>
+          <w:rFonts w:ascii="Consolas" w:hAnsi="Consolas" w:cs="Times New Roman"/>
+          <w:sz w:val="20"/>
+          <w:szCs w:val="20"/>
+          <w:u w:val="single"/>
+        </w:rPr>
+        <w:lastRenderedPageBreak/>
+        <w:t>Parameters</w:t>
+      </w:r>
+      <w:r>
+        <w:rPr>
+          <w:rFonts w:ascii="Consolas" w:hAnsi="Consolas" w:cs="Times New Roman"/>
+          <w:sz w:val="20"/>
+          <w:szCs w:val="20"/>
+        </w:rPr>
+        <w:t>: keys (list), data (list), value (</w:t>
+      </w:r>
+      <w:proofErr w:type="spellStart"/>
+      <w:r>
+        <w:rPr>
+          <w:rFonts w:ascii="Consolas" w:hAnsi="Consolas" w:cs="Times New Roman"/>
+          <w:sz w:val="20"/>
+          <w:szCs w:val="20"/>
+        </w:rPr>
+        <w:t>int</w:t>
+      </w:r>
+      <w:proofErr w:type="spellEnd"/>
+      <w:r>
+        <w:rPr>
+          <w:rFonts w:ascii="Consolas" w:hAnsi="Consolas" w:cs="Times New Roman"/>
+          <w:sz w:val="20"/>
+          <w:szCs w:val="20"/>
+        </w:rPr>
+        <w:t xml:space="preserve"> or float)</w:t>
+      </w:r>
+    </w:p>
+    <w:p>
+      <w:pPr>
+        <w:rPr>
+          <w:rFonts w:ascii="Consolas" w:hAnsi="Consolas" w:cs="Times New Roman"/>
+          <w:sz w:val="20"/>
+          <w:szCs w:val="20"/>
+        </w:rPr>
+      </w:pPr>
+      <w:r>
+        <w:rPr>
+          <w:rFonts w:ascii="Consolas" w:hAnsi="Consolas" w:cs="Times New Roman"/>
+          <w:sz w:val="20"/>
+          <w:szCs w:val="20"/>
+          <w:u w:val="single"/>
+        </w:rPr>
+        <w:t>Summary</w:t>
+      </w:r>
+      <w:r>
+        <w:rPr>
+          <w:rFonts w:ascii="Consolas" w:hAnsi="Consolas" w:cs="Times New Roman"/>
+          <w:sz w:val="20"/>
+          <w:szCs w:val="20"/>
+        </w:rPr>
+        <w:t>: Finds all key-data pairs in the given lists where the data is less-than or equal to the value parameter.</w:t>
+      </w:r>
+    </w:p>
+    <w:p>
+      <w:pPr>
+        <w:rPr>
+          <w:rFonts w:ascii="Consolas" w:hAnsi="Consolas" w:cs="Times New Roman"/>
+          <w:sz w:val="20"/>
+          <w:szCs w:val="20"/>
+        </w:rPr>
+      </w:pPr>
+      <w:r>
+        <w:rPr>
+          <w:rFonts w:ascii="Consolas" w:hAnsi="Consolas" w:cs="Times New Roman"/>
+          <w:sz w:val="20"/>
+          <w:szCs w:val="20"/>
+          <w:u w:val="single"/>
+        </w:rPr>
+        <w:t>Workflow</w:t>
+      </w:r>
+      <w:r>
+        <w:rPr>
+          <w:rFonts w:ascii="Consolas" w:hAnsi="Consolas" w:cs="Times New Roman"/>
+          <w:sz w:val="20"/>
+          <w:szCs w:val="20"/>
+        </w:rPr>
+        <w:t xml:space="preserve">: </w:t>
+      </w:r>
+    </w:p>
+    <w:p>
+      <w:pPr>
+        <w:ind w:firstLine="720"/>
+        <w:rPr>
+          <w:rFonts w:ascii="Consolas" w:hAnsi="Consolas" w:cs="Times New Roman"/>
+          <w:sz w:val="20"/>
+          <w:szCs w:val="20"/>
+        </w:rPr>
+      </w:pPr>
+      <w:r>
+        <w:rPr>
+          <w:rFonts w:ascii="Consolas" w:hAnsi="Consolas" w:cs="Times New Roman"/>
+          <w:sz w:val="20"/>
+          <w:szCs w:val="20"/>
+        </w:rPr>
+        <w:t>Instantiate two lists to contain keys and data that meet the criteria.</w:t>
+      </w:r>
+    </w:p>
+    <w:p>
+      <w:pPr>
+        <w:rPr>
+          <w:rFonts w:ascii="Consolas" w:hAnsi="Consolas" w:cs="Times New Roman"/>
+          <w:sz w:val="20"/>
+          <w:szCs w:val="20"/>
+        </w:rPr>
+      </w:pPr>
+      <w:r>
+        <w:rPr>
+          <w:rFonts w:ascii="Consolas" w:hAnsi="Consolas" w:cs="Times New Roman"/>
+          <w:sz w:val="20"/>
+          <w:szCs w:val="20"/>
+        </w:rPr>
+        <w:tab/>
+        <w:t>Iterate over the data list, tracking index and data entry.</w:t>
+      </w:r>
+    </w:p>
+    <w:p>
+      <w:pPr>
+        <w:rPr>
+          <w:rFonts w:ascii="Consolas" w:hAnsi="Consolas" w:cs="Times New Roman"/>
+          <w:sz w:val="20"/>
+          <w:szCs w:val="20"/>
+        </w:rPr>
+      </w:pPr>
+      <w:r>
+        <w:rPr>
+          <w:rFonts w:ascii="Consolas" w:hAnsi="Consolas" w:cs="Times New Roman"/>
+          <w:sz w:val="20"/>
+          <w:szCs w:val="20"/>
+        </w:rPr>
+        <w:tab/>
+        <w:t>If the data entry is less-than or equal to the value parameter, save it to the pre-instantiated lists.</w:t>
+      </w:r>
+    </w:p>
+    <w:p>
+      <w:pPr>
+        <w:rPr>
+          <w:rFonts w:ascii="Consolas" w:hAnsi="Consolas" w:cs="Times New Roman"/>
+          <w:sz w:val="20"/>
+          <w:szCs w:val="20"/>
+        </w:rPr>
+      </w:pPr>
+      <w:r>
+        <w:rPr>
+          <w:rFonts w:ascii="Consolas" w:hAnsi="Consolas" w:cs="Times New Roman"/>
+          <w:sz w:val="20"/>
+          <w:szCs w:val="20"/>
+        </w:rPr>
+        <w:tab/>
+        <w:t xml:space="preserve">Return both lists of filtered data. </w:t>
+      </w:r>
+    </w:p>
+    <w:p>
+      <w:pPr>
+        <w:rPr>
+          <w:rFonts w:ascii="Consolas" w:hAnsi="Consolas" w:cs="Times New Roman"/>
+          <w:sz w:val="20"/>
+          <w:szCs w:val="20"/>
+        </w:rPr>
+      </w:pPr>
+      <w:r>
+        <w:rPr>
+          <w:rFonts w:ascii="Consolas" w:hAnsi="Consolas" w:cs="Times New Roman"/>
+          <w:b/>
+          <w:sz w:val="20"/>
+          <w:szCs w:val="20"/>
+          <w:u w:val="single"/>
+        </w:rPr>
+        <w:t xml:space="preserve">Method: </w:t>
+      </w:r>
+      <w:proofErr w:type="spellStart"/>
+      <w:r>
+        <w:rPr>
+          <w:rFonts w:ascii="Consolas" w:hAnsi="Consolas" w:cs="Times New Roman"/>
+          <w:b/>
+          <w:sz w:val="20"/>
+          <w:szCs w:val="20"/>
+          <w:u w:val="single"/>
+        </w:rPr>
+        <w:t>CountForKey</w:t>
+      </w:r>
+      <w:proofErr w:type="spellEnd"/>
+      <w:r>
+        <w:rPr>
+          <w:rFonts w:ascii="Consolas" w:hAnsi="Consolas" w:cs="Times New Roman"/>
+          <w:sz w:val="20"/>
+          <w:szCs w:val="20"/>
+        </w:rPr>
+        <w:t xml:space="preserve"> –</w:t>
+      </w:r>
+    </w:p>
+    <w:p>
+      <w:pPr>
+        <w:rPr>
+          <w:rFonts w:ascii="Consolas" w:hAnsi="Consolas" w:cs="Times New Roman"/>
+          <w:sz w:val="20"/>
+          <w:szCs w:val="20"/>
+        </w:rPr>
+      </w:pPr>
+      <w:r>
+        <w:rPr>
+          <w:rFonts w:ascii="Consolas" w:hAnsi="Consolas" w:cs="Times New Roman"/>
+          <w:sz w:val="20"/>
+          <w:szCs w:val="20"/>
+          <w:u w:val="single"/>
+        </w:rPr>
+        <w:t>Parameters</w:t>
+      </w:r>
+      <w:r>
+        <w:rPr>
+          <w:rFonts w:ascii="Consolas" w:hAnsi="Consolas" w:cs="Times New Roman"/>
+          <w:sz w:val="20"/>
+          <w:szCs w:val="20"/>
+        </w:rPr>
+        <w:t>:</w:t>
+      </w:r>
+      <w:r>
+        <w:rPr>
+          <w:rFonts w:ascii="Consolas" w:hAnsi="Consolas" w:cs="Times New Roman"/>
+          <w:sz w:val="20"/>
+          <w:szCs w:val="20"/>
+        </w:rPr>
+        <w:t xml:space="preserve"> keys (list), data (list)</w:t>
+      </w:r>
+    </w:p>
+    <w:p>
+      <w:pPr>
+        <w:rPr>
+          <w:rFonts w:ascii="Consolas" w:hAnsi="Consolas" w:cs="Times New Roman"/>
+          <w:sz w:val="20"/>
+          <w:szCs w:val="20"/>
+        </w:rPr>
+      </w:pPr>
+      <w:r>
+        <w:rPr>
+          <w:rFonts w:ascii="Consolas" w:hAnsi="Consolas" w:cs="Times New Roman"/>
+          <w:sz w:val="20"/>
+          <w:szCs w:val="20"/>
+          <w:u w:val="single"/>
+        </w:rPr>
+        <w:t>Summary</w:t>
+      </w:r>
+      <w:r>
+        <w:rPr>
+          <w:rFonts w:ascii="Consolas" w:hAnsi="Consolas" w:cs="Times New Roman"/>
+          <w:sz w:val="20"/>
+          <w:szCs w:val="20"/>
+        </w:rPr>
+        <w:t>:</w:t>
+      </w:r>
+      <w:r>
+        <w:rPr>
+          <w:rFonts w:ascii="Consolas" w:hAnsi="Consolas" w:cs="Times New Roman"/>
+          <w:sz w:val="20"/>
+          <w:szCs w:val="20"/>
+        </w:rPr>
+        <w:t xml:space="preserve"> Finds how many times each unique entry (key) is used in the keys list.</w:t>
+      </w:r>
+    </w:p>
+    <w:p>
+      <w:pPr>
+        <w:rPr>
+          <w:rFonts w:ascii="Consolas" w:hAnsi="Consolas" w:cs="Times New Roman"/>
+          <w:sz w:val="20"/>
+          <w:szCs w:val="20"/>
+        </w:rPr>
+      </w:pPr>
+      <w:r>
+        <w:rPr>
+          <w:rFonts w:ascii="Consolas" w:hAnsi="Consolas" w:cs="Times New Roman"/>
+          <w:sz w:val="20"/>
+          <w:szCs w:val="20"/>
+          <w:u w:val="single"/>
+        </w:rPr>
+        <w:t>Workflow</w:t>
+      </w:r>
+      <w:r>
+        <w:rPr>
+          <w:rFonts w:ascii="Consolas" w:hAnsi="Consolas" w:cs="Times New Roman"/>
+          <w:sz w:val="20"/>
+          <w:szCs w:val="20"/>
+        </w:rPr>
+        <w:t xml:space="preserve">: </w:t>
+      </w:r>
+    </w:p>
+    <w:p>
+      <w:pPr>
+        <w:ind w:firstLine="360"/>
+        <w:rPr>
+          <w:rFonts w:ascii="Consolas" w:hAnsi="Consolas" w:cs="Times New Roman"/>
+          <w:sz w:val="20"/>
+          <w:szCs w:val="20"/>
+        </w:rPr>
+      </w:pPr>
+      <w:r>
+        <w:rPr>
+          <w:rFonts w:ascii="Consolas" w:hAnsi="Consolas" w:cs="Times New Roman"/>
+          <w:sz w:val="20"/>
+          <w:szCs w:val="20"/>
+        </w:rPr>
+        <w:t>Instantiate two lists to contain unique keys and counts.</w:t>
+      </w:r>
+    </w:p>
+    <w:p>
+      <w:pPr>
+        <w:ind w:firstLine="360"/>
+        <w:rPr>
+          <w:rFonts w:ascii="Consolas" w:hAnsi="Consolas" w:cs="Times New Roman"/>
+          <w:sz w:val="20"/>
+          <w:szCs w:val="20"/>
+        </w:rPr>
+      </w:pPr>
+      <w:r>
+        <w:rPr>
+          <w:rFonts w:ascii="Consolas" w:hAnsi="Consolas" w:cs="Times New Roman"/>
+          <w:sz w:val="20"/>
+          <w:szCs w:val="20"/>
+        </w:rPr>
+        <w:t xml:space="preserve">Iterate over the keys list. </w:t>
+      </w:r>
+    </w:p>
+    <w:p>
+      <w:pPr>
+        <w:ind w:firstLine="360"/>
+        <w:rPr>
+          <w:rFonts w:ascii="Consolas" w:hAnsi="Consolas" w:cs="Times New Roman"/>
+          <w:sz w:val="20"/>
+          <w:szCs w:val="20"/>
+        </w:rPr>
+      </w:pPr>
+      <w:r>
+        <w:rPr>
+          <w:rFonts w:ascii="Consolas" w:hAnsi="Consolas" w:cs="Times New Roman"/>
+          <w:sz w:val="20"/>
+          <w:szCs w:val="20"/>
+        </w:rPr>
+        <w:t xml:space="preserve">If it is in the pre-instantiated unique keys list, skip it. </w:t>
+      </w:r>
+    </w:p>
+    <w:p>
+      <w:pPr>
+        <w:ind w:firstLine="360"/>
+        <w:rPr>
+          <w:rFonts w:ascii="Consolas" w:hAnsi="Consolas" w:cs="Times New Roman"/>
+          <w:sz w:val="20"/>
+          <w:szCs w:val="20"/>
+        </w:rPr>
+      </w:pPr>
+      <w:r>
+        <w:rPr>
+          <w:rFonts w:ascii="Consolas" w:hAnsi="Consolas" w:cs="Times New Roman"/>
+          <w:sz w:val="20"/>
+          <w:szCs w:val="20"/>
+        </w:rPr>
+        <w:t>Otherwise, use a list comprehension to find how many times the key exists. Append that number to the counts list.</w:t>
+      </w:r>
+    </w:p>
+    <w:p>
+      <w:pPr>
+        <w:ind w:firstLine="360"/>
+        <w:rPr>
+          <w:rFonts w:ascii="Consolas" w:hAnsi="Consolas" w:cs="Times New Roman"/>
+          <w:sz w:val="20"/>
+          <w:szCs w:val="20"/>
+        </w:rPr>
+      </w:pPr>
+      <w:r>
+        <w:rPr>
+          <w:rFonts w:ascii="Consolas" w:hAnsi="Consolas" w:cs="Times New Roman"/>
+          <w:sz w:val="20"/>
+          <w:szCs w:val="20"/>
+        </w:rPr>
+        <w:t>Return the unique keys and counts lists.</w:t>
+      </w:r>
+    </w:p>
+    <w:p>
+      <w:pPr>
+        <w:rPr>
+          <w:rFonts w:ascii="Consolas" w:hAnsi="Consolas" w:cs="Consolas"/>
+          <w:b/>
+          <w:color w:val="000000"/>
+          <w:sz w:val="19"/>
+          <w:szCs w:val="19"/>
+          <w:u w:val="single"/>
+        </w:rPr>
+      </w:pPr>
+      <w:r>
+        <w:rPr>
+          <w:rFonts w:ascii="Consolas" w:hAnsi="Consolas" w:cs="Times New Roman"/>
+          <w:b/>
+          <w:sz w:val="20"/>
+          <w:szCs w:val="20"/>
+          <w:u w:val="single"/>
+        </w:rPr>
+        <w:t xml:space="preserve">Method: </w:t>
+      </w:r>
+      <w:proofErr w:type="spellStart"/>
+      <w:r>
+        <w:rPr>
+          <w:rFonts w:ascii="Consolas" w:hAnsi="Consolas" w:cs="Consolas"/>
+          <w:b/>
+          <w:color w:val="000000"/>
+          <w:sz w:val="19"/>
+          <w:szCs w:val="19"/>
+          <w:u w:val="single"/>
+        </w:rPr>
+        <w:t>FilterDataForKeyValue</w:t>
+      </w:r>
+      <w:proofErr w:type="spellEnd"/>
+    </w:p>
+    <w:p>
+      <w:pPr>
+        <w:rPr>
+          <w:rFonts w:ascii="Consolas" w:hAnsi="Consolas" w:cs="Times New Roman"/>
+          <w:sz w:val="20"/>
+          <w:szCs w:val="20"/>
+        </w:rPr>
+      </w:pPr>
+      <w:r>
+        <w:rPr>
+          <w:rFonts w:ascii="Consolas" w:hAnsi="Consolas" w:cs="Times New Roman"/>
+          <w:sz w:val="20"/>
+          <w:szCs w:val="20"/>
+          <w:u w:val="single"/>
+        </w:rPr>
+        <w:t>Parameters</w:t>
+      </w:r>
+      <w:r>
+        <w:rPr>
+          <w:rFonts w:ascii="Consolas" w:hAnsi="Consolas" w:cs="Times New Roman"/>
+          <w:sz w:val="20"/>
+          <w:szCs w:val="20"/>
+        </w:rPr>
+        <w:t xml:space="preserve">: Keys (list), Data1 (list), Data2 (list), Target (dynamic typed) </w:t>
+      </w:r>
+    </w:p>
+    <w:p>
+      <w:pPr>
+        <w:rPr>
+          <w:rFonts w:ascii="Consolas" w:hAnsi="Consolas" w:cs="Times New Roman"/>
+          <w:sz w:val="20"/>
+          <w:szCs w:val="20"/>
+        </w:rPr>
+      </w:pPr>
+      <w:r>
+        <w:rPr>
+          <w:rFonts w:ascii="Consolas" w:hAnsi="Consolas" w:cs="Times New Roman"/>
+          <w:sz w:val="20"/>
+          <w:szCs w:val="20"/>
+          <w:u w:val="single"/>
+        </w:rPr>
+        <w:t>Summary</w:t>
+      </w:r>
+      <w:r>
+        <w:rPr>
+          <w:rFonts w:ascii="Consolas" w:hAnsi="Consolas" w:cs="Times New Roman"/>
+          <w:sz w:val="20"/>
+          <w:szCs w:val="20"/>
+        </w:rPr>
+        <w:t xml:space="preserve">: Returns two lists of data associated with the Target Key. Example: Get all temperature and weather data where the key is equal to some location. </w:t>
+      </w:r>
+    </w:p>
+    <w:p>
+      <w:pPr>
+        <w:rPr>
+          <w:rFonts w:ascii="Consolas" w:hAnsi="Consolas" w:cs="Times New Roman"/>
+          <w:sz w:val="20"/>
+          <w:szCs w:val="20"/>
+        </w:rPr>
+      </w:pPr>
+      <w:r>
+        <w:rPr>
+          <w:rFonts w:ascii="Consolas" w:hAnsi="Consolas" w:cs="Times New Roman"/>
+          <w:sz w:val="20"/>
+          <w:szCs w:val="20"/>
+          <w:u w:val="single"/>
+        </w:rPr>
+        <w:t>Workflow</w:t>
+      </w:r>
+      <w:r>
+        <w:rPr>
+          <w:rFonts w:ascii="Consolas" w:hAnsi="Consolas" w:cs="Times New Roman"/>
+          <w:sz w:val="20"/>
+          <w:szCs w:val="20"/>
+        </w:rPr>
+        <w:t>:</w:t>
+      </w:r>
+    </w:p>
+    <w:p>
+      <w:pPr>
+        <w:ind w:firstLine="360"/>
+        <w:rPr>
+          <w:rFonts w:ascii="Consolas" w:hAnsi="Consolas" w:cs="Times New Roman"/>
+          <w:sz w:val="20"/>
+          <w:szCs w:val="20"/>
+        </w:rPr>
+      </w:pPr>
+      <w:r>
+        <w:rPr>
+          <w:rFonts w:ascii="Consolas" w:hAnsi="Consolas" w:cs="Times New Roman"/>
+          <w:sz w:val="20"/>
+          <w:szCs w:val="20"/>
+        </w:rPr>
+        <w:t>Instantiate two lists to contain filtered data.</w:t>
+      </w:r>
+    </w:p>
+    <w:p>
+      <w:pPr>
+        <w:ind w:firstLine="360"/>
+        <w:rPr>
+          <w:rFonts w:ascii="Consolas" w:hAnsi="Consolas" w:cs="Times New Roman"/>
+          <w:sz w:val="20"/>
+          <w:szCs w:val="20"/>
+        </w:rPr>
+      </w:pPr>
+      <w:r>
+        <w:rPr>
+          <w:rFonts w:ascii="Consolas" w:hAnsi="Consolas" w:cs="Times New Roman"/>
+          <w:sz w:val="20"/>
+          <w:szCs w:val="20"/>
+        </w:rPr>
+        <w:t xml:space="preserve">Iterate over the keys. </w:t>
+      </w:r>
+    </w:p>
+    <w:p>
+      <w:pPr>
+        <w:ind w:firstLine="360"/>
+        <w:rPr>
+          <w:rFonts w:ascii="Consolas" w:hAnsi="Consolas" w:cs="Times New Roman"/>
+          <w:sz w:val="20"/>
+          <w:szCs w:val="20"/>
+        </w:rPr>
+      </w:pPr>
+      <w:r>
+        <w:rPr>
+          <w:rFonts w:ascii="Consolas" w:hAnsi="Consolas" w:cs="Times New Roman"/>
+          <w:sz w:val="20"/>
+          <w:szCs w:val="20"/>
+        </w:rPr>
+        <w:t xml:space="preserve">If the key matches the value, append associated data to the already instantiated lists. </w:t>
+      </w:r>
+    </w:p>
+    <w:p>
+      <w:pPr>
+        <w:ind w:firstLine="360"/>
+        <w:rPr>
+          <w:rFonts w:ascii="Consolas" w:hAnsi="Consolas" w:cs="Times New Roman"/>
+          <w:sz w:val="20"/>
+          <w:szCs w:val="20"/>
+        </w:rPr>
+      </w:pPr>
+      <w:r>
+        <w:rPr>
+          <w:rFonts w:ascii="Consolas" w:hAnsi="Consolas" w:cs="Times New Roman"/>
+          <w:sz w:val="20"/>
+          <w:szCs w:val="20"/>
+        </w:rPr>
+        <w:t>Otherwise, continue to next entry.</w:t>
+      </w:r>
+    </w:p>
+    <w:p>
+      <w:pPr>
+        <w:ind w:firstLine="360"/>
+        <w:rPr>
+          <w:rFonts w:ascii="Consolas" w:hAnsi="Consolas" w:cs="Times New Roman"/>
+          <w:sz w:val="20"/>
+          <w:szCs w:val="20"/>
+        </w:rPr>
+      </w:pPr>
+      <w:r>
+        <w:rPr>
+          <w:rFonts w:ascii="Consolas" w:hAnsi="Consolas" w:cs="Times New Roman"/>
+          <w:sz w:val="20"/>
+          <w:szCs w:val="20"/>
+        </w:rPr>
+        <w:t xml:space="preserve">Return sets of filtered data. </w:t>
+      </w:r>
+    </w:p>
+    <w:p>
+      <w:pPr>
+        <w:rPr>
+          <w:rFonts w:ascii="Consolas" w:hAnsi="Consolas" w:cs="Times New Roman"/>
+          <w:sz w:val="20"/>
+          <w:szCs w:val="20"/>
+        </w:rPr>
+      </w:pPr>
+      <w:r>
+        <w:rPr>
+          <w:rFonts w:ascii="Consolas" w:hAnsi="Consolas" w:cs="Times New Roman"/>
+          <w:sz w:val="20"/>
+          <w:szCs w:val="20"/>
+        </w:rPr>
+        <w:br w:type="page"/>
+      </w:r>
+    </w:p>
+    <w:p>
+      <w:pPr>
+        <w:pStyle w:val="ListParagraph"/>
+        <w:numPr>
+          <w:ilvl w:val="1"/>
+          <w:numId w:val="1"/>
+        </w:numPr>
+        <w:ind w:left="360"/>
+        <w:rPr>
+          <w:rFonts w:ascii="Times New Roman" w:hAnsi="Times New Roman" w:cs="Times New Roman"/>
+          <w:b/>
+          <w:sz w:val="28"/>
+          <w:szCs w:val="28"/>
+        </w:rPr>
+      </w:pPr>
+      <w:r>
+        <w:rPr>
+          <w:rFonts w:ascii="Times New Roman" w:hAnsi="Times New Roman" w:cs="Times New Roman"/>
+          <w:b/>
+          <w:sz w:val="28"/>
+          <w:szCs w:val="28"/>
+        </w:rPr>
+        <w:lastRenderedPageBreak/>
+        <w:t xml:space="preserve"> Flow Chart</w:t>
+      </w:r>
+    </w:p>
+    <w:p>
+      <w:pPr>
+        <w:rPr>
+          <w:rFonts w:ascii="Consolas" w:hAnsi="Consolas" w:cs="Times New Roman"/>
+          <w:sz w:val="20"/>
+          <w:szCs w:val="20"/>
+        </w:rPr>
+      </w:pPr>
+    </w:p>
+    <w:p>
+      <w:pPr>
+        <w:rPr>
+          <w:rFonts w:ascii="Consolas" w:hAnsi="Consolas" w:cs="Times New Roman"/>
+          <w:sz w:val="20"/>
+          <w:szCs w:val="20"/>
+        </w:rPr>
+      </w:pPr>
+      <w:r>
+        <w:rPr>
+          <w:rFonts w:ascii="Consolas" w:hAnsi="Consolas" w:cs="Times New Roman"/>
+          <w:sz w:val="20"/>
+          <w:szCs w:val="20"/>
+        </w:rPr>
+        <w:tab/>
+      </w:r>
     </w:p>
     <w:p>
       <w:pPr>
@@ -688,7 +2790,6 @@
           <w:sz w:val="36"/>
           <w:szCs w:val="36"/>
         </w:rPr>
-        <w:lastRenderedPageBreak/>
         <w:t>Results</w:t>
       </w:r>
     </w:p>
@@ -779,7 +2880,10 @@
     <w:p>
       <w:pPr>
         <w:pStyle w:val="ListParagraph"/>
-        <w:ind w:left="360"/>
+        <w:numPr>
+          <w:ilvl w:val="0"/>
+          <w:numId w:val="2"/>
+        </w:numPr>
         <w:rPr>
           <w:rFonts w:ascii="Times New Roman" w:hAnsi="Times New Roman" w:cs="Times New Roman"/>
           <w:sz w:val="24"/>
@@ -793,6 +2897,28 @@
           <w:szCs w:val="24"/>
         </w:rPr>
         <w:t>NOAA – National Oceanic and Atmospheric Administration</w:t>
+      </w:r>
+    </w:p>
+    <w:p>
+      <w:pPr>
+        <w:pStyle w:val="ListParagraph"/>
+        <w:numPr>
+          <w:ilvl w:val="0"/>
+          <w:numId w:val="2"/>
+        </w:numPr>
+        <w:rPr>
+          <w:rFonts w:ascii="Times New Roman" w:hAnsi="Times New Roman" w:cs="Times New Roman"/>
+          <w:sz w:val="24"/>
+          <w:szCs w:val="24"/>
+        </w:rPr>
+      </w:pPr>
+      <w:r>
+        <w:rPr>
+          <w:rFonts w:ascii="Times New Roman" w:hAnsi="Times New Roman" w:cs="Times New Roman"/>
+          <w:sz w:val="24"/>
+          <w:szCs w:val="24"/>
+        </w:rPr>
+        <w:t>Python – Name for the Python programming language and framework. Version 2.7 was used for this project.</w:t>
       </w:r>
     </w:p>
     <w:p>
@@ -939,8 +3065,124 @@
       </w:rPr>
     </w:lvl>
   </w:abstractNum>
+  <w:abstractNum w:abstractNumId="1" w15:restartNumberingAfterBreak="0">
+    <w:nsid w:val="28F56A1C"/>
+    <w:multiLevelType w:val="hybridMultilevel"/>
+    <w:tmpl w:val="19448FB0"/>
+    <w:lvl w:ilvl="0" w:tplc="04090001">
+      <w:start w:val="1"/>
+      <w:numFmt w:val="bullet"/>
+      <w:lvlText w:val=""/>
+      <w:lvlJc w:val="left"/>
+      <w:pPr>
+        <w:ind w:left="1080" w:hanging="360"/>
+      </w:pPr>
+      <w:rPr>
+        <w:rFonts w:ascii="Symbol" w:hAnsi="Symbol" w:hint="default"/>
+      </w:rPr>
+    </w:lvl>
+    <w:lvl w:ilvl="1" w:tplc="04090003" w:tentative="1">
+      <w:start w:val="1"/>
+      <w:numFmt w:val="bullet"/>
+      <w:lvlText w:val="o"/>
+      <w:lvlJc w:val="left"/>
+      <w:pPr>
+        <w:ind w:left="1800" w:hanging="360"/>
+      </w:pPr>
+      <w:rPr>
+        <w:rFonts w:ascii="Courier New" w:hAnsi="Courier New" w:cs="Courier New" w:hint="default"/>
+      </w:rPr>
+    </w:lvl>
+    <w:lvl w:ilvl="2" w:tplc="04090005" w:tentative="1">
+      <w:start w:val="1"/>
+      <w:numFmt w:val="bullet"/>
+      <w:lvlText w:val=""/>
+      <w:lvlJc w:val="left"/>
+      <w:pPr>
+        <w:ind w:left="2520" w:hanging="360"/>
+      </w:pPr>
+      <w:rPr>
+        <w:rFonts w:ascii="Wingdings" w:hAnsi="Wingdings" w:hint="default"/>
+      </w:rPr>
+    </w:lvl>
+    <w:lvl w:ilvl="3" w:tplc="04090001" w:tentative="1">
+      <w:start w:val="1"/>
+      <w:numFmt w:val="bullet"/>
+      <w:lvlText w:val=""/>
+      <w:lvlJc w:val="left"/>
+      <w:pPr>
+        <w:ind w:left="3240" w:hanging="360"/>
+      </w:pPr>
+      <w:rPr>
+        <w:rFonts w:ascii="Symbol" w:hAnsi="Symbol" w:hint="default"/>
+      </w:rPr>
+    </w:lvl>
+    <w:lvl w:ilvl="4" w:tplc="04090003" w:tentative="1">
+      <w:start w:val="1"/>
+      <w:numFmt w:val="bullet"/>
+      <w:lvlText w:val="o"/>
+      <w:lvlJc w:val="left"/>
+      <w:pPr>
+        <w:ind w:left="3960" w:hanging="360"/>
+      </w:pPr>
+      <w:rPr>
+        <w:rFonts w:ascii="Courier New" w:hAnsi="Courier New" w:cs="Courier New" w:hint="default"/>
+      </w:rPr>
+    </w:lvl>
+    <w:lvl w:ilvl="5" w:tplc="04090005" w:tentative="1">
+      <w:start w:val="1"/>
+      <w:numFmt w:val="bullet"/>
+      <w:lvlText w:val=""/>
+      <w:lvlJc w:val="left"/>
+      <w:pPr>
+        <w:ind w:left="4680" w:hanging="360"/>
+      </w:pPr>
+      <w:rPr>
+        <w:rFonts w:ascii="Wingdings" w:hAnsi="Wingdings" w:hint="default"/>
+      </w:rPr>
+    </w:lvl>
+    <w:lvl w:ilvl="6" w:tplc="04090001" w:tentative="1">
+      <w:start w:val="1"/>
+      <w:numFmt w:val="bullet"/>
+      <w:lvlText w:val=""/>
+      <w:lvlJc w:val="left"/>
+      <w:pPr>
+        <w:ind w:left="5400" w:hanging="360"/>
+      </w:pPr>
+      <w:rPr>
+        <w:rFonts w:ascii="Symbol" w:hAnsi="Symbol" w:hint="default"/>
+      </w:rPr>
+    </w:lvl>
+    <w:lvl w:ilvl="7" w:tplc="04090003" w:tentative="1">
+      <w:start w:val="1"/>
+      <w:numFmt w:val="bullet"/>
+      <w:lvlText w:val="o"/>
+      <w:lvlJc w:val="left"/>
+      <w:pPr>
+        <w:ind w:left="6120" w:hanging="360"/>
+      </w:pPr>
+      <w:rPr>
+        <w:rFonts w:ascii="Courier New" w:hAnsi="Courier New" w:cs="Courier New" w:hint="default"/>
+      </w:rPr>
+    </w:lvl>
+    <w:lvl w:ilvl="8" w:tplc="04090005" w:tentative="1">
+      <w:start w:val="1"/>
+      <w:numFmt w:val="bullet"/>
+      <w:lvlText w:val=""/>
+      <w:lvlJc w:val="left"/>
+      <w:pPr>
+        <w:ind w:left="6840" w:hanging="360"/>
+      </w:pPr>
+      <w:rPr>
+        <w:rFonts w:ascii="Wingdings" w:hAnsi="Wingdings" w:hint="default"/>
+      </w:rPr>
+    </w:lvl>
+  </w:abstractNum>
   <w:num w:numId="1">
     <w:abstractNumId w:val="0"/>
+  </w:num>
+  <w:num w:numId="2">
+    <w:abstractNumId w:val="1"/>
   </w:num>
 </w:numbering>
 </file>
@@ -1677,4 +3919,16 @@
     </a:ext>
   </a:extLst>
 </a:theme>
+</file>
+
+<file path=customXml/item1.xml><?xml version="1.0" encoding="utf-8"?>
+<b:Sources xmlns:b="http://schemas.openxmlformats.org/officeDocument/2006/bibliography" xmlns="http://schemas.openxmlformats.org/officeDocument/2006/bibliography" SelectedStyle="\APASixthEditionOfficeOnline.xsl" StyleName="APA" Version="6"/>
+</file>
+
+<file path=customXml/itemProps1.xml><?xml version="1.0" encoding="utf-8"?>
+<ds:datastoreItem xmlns:ds="http://schemas.openxmlformats.org/officeDocument/2006/customXml" ds:itemID="{11B214EE-D2CE-422B-9079-DF04FF64416A}">
+  <ds:schemaRefs>
+    <ds:schemaRef ds:uri="http://schemas.openxmlformats.org/officeDocument/2006/bibliography"/>
+  </ds:schemaRefs>
+</ds:datastoreItem>
 </file>
</xml_diff>

<commit_message>
Final touches (lazy big commit)
</commit_message>
<xml_diff>
--- a/Assignments/Final Project/Report.docx
+++ b/Assignments/Final Project/Report.docx
@@ -157,6 +157,16 @@
           <w:szCs w:val="24"/>
         </w:rPr>
       </w:pPr>
+    </w:p>
+    <w:p>
+      <w:pPr>
+        <w:jc w:val="center"/>
+        <w:rPr>
+          <w:rFonts w:ascii="Times New Roman" w:hAnsi="Times New Roman" w:cs="Times New Roman"/>
+          <w:sz w:val="24"/>
+          <w:szCs w:val="24"/>
+        </w:rPr>
+      </w:pPr>
       <w:r>
         <w:rPr>
           <w:rFonts w:ascii="Times New Roman" w:hAnsi="Times New Roman" w:cs="Times New Roman"/>
@@ -181,7 +191,7 @@
           <w:sz w:val="24"/>
           <w:szCs w:val="24"/>
         </w:rPr>
-        <w:t>Physics 2300 – Scientific Computing</w:t>
+        <w:t>Physics 2300 Scientific Computing</w:t>
       </w:r>
     </w:p>
     <w:p>
@@ -265,6 +275,7 @@
     </w:p>
     <w:p>
       <w:pPr>
+        <w:spacing w:after="0"/>
         <w:ind w:firstLine="360"/>
         <w:rPr>
           <w:rFonts w:ascii="Times New Roman" w:hAnsi="Times New Roman" w:cs="Times New Roman"/>
@@ -315,6 +326,7 @@
     </w:p>
     <w:p>
       <w:pPr>
+        <w:spacing w:after="0"/>
         <w:ind w:firstLine="360"/>
         <w:rPr>
           <w:rFonts w:ascii="Times New Roman" w:hAnsi="Times New Roman" w:cs="Times New Roman"/>
@@ -330,6 +342,17 @@
         </w:rPr>
         <w:t>Due to the process of reading in, parsing and plotting data being a process that does not initially require user input, I built my program to be self-contained and automatically generate the desired information. When ran, it will pull in all information from the data sets and ready the information to be plotted for analysis.</w:t>
       </w:r>
+    </w:p>
+    <w:p>
+      <w:pPr>
+        <w:spacing w:after="0"/>
+        <w:ind w:firstLine="360"/>
+        <w:rPr>
+          <w:rFonts w:ascii="Times New Roman" w:hAnsi="Times New Roman" w:cs="Times New Roman"/>
+          <w:sz w:val="24"/>
+          <w:szCs w:val="24"/>
+        </w:rPr>
+      </w:pPr>
     </w:p>
     <w:p>
       <w:pPr>
@@ -367,6 +390,7 @@
     </w:p>
     <w:p>
       <w:pPr>
+        <w:spacing w:after="0"/>
         <w:ind w:firstLine="360"/>
         <w:rPr>
           <w:rFonts w:ascii="Times New Roman" w:hAnsi="Times New Roman" w:cs="Times New Roman"/>
@@ -425,6 +449,7 @@
     </w:p>
     <w:p>
       <w:pPr>
+        <w:spacing w:after="0"/>
         <w:rPr>
           <w:rFonts w:ascii="Times New Roman" w:hAnsi="Times New Roman" w:cs="Times New Roman"/>
           <w:sz w:val="24"/>
@@ -509,6 +534,7 @@
     </w:p>
     <w:p>
       <w:pPr>
+        <w:spacing w:after="0"/>
         <w:ind w:firstLine="360"/>
         <w:rPr>
           <w:rFonts w:ascii="Times New Roman" w:hAnsi="Times New Roman" w:cs="Times New Roman"/>
@@ -547,6 +573,213 @@
           <w:szCs w:val="24"/>
         </w:rPr>
         <w:t xml:space="preserve">. To help reign in the scope of the project further, I requested weather data such as precipitation records and temperature records for the Salt Lake City area. I received two sets of data to work with: a data set with entries for every single day from all stations in the area and a data set with yearly averages for each station. </w:t>
+      </w:r>
+    </w:p>
+    <w:p>
+      <w:pPr>
+        <w:spacing w:after="0"/>
+        <w:ind w:firstLine="360"/>
+        <w:rPr>
+          <w:rFonts w:ascii="Times New Roman" w:hAnsi="Times New Roman" w:cs="Times New Roman"/>
+          <w:sz w:val="24"/>
+          <w:szCs w:val="24"/>
+        </w:rPr>
+      </w:pPr>
+      <w:r>
+        <w:rPr>
+          <w:rFonts w:ascii="Times New Roman" w:hAnsi="Times New Roman" w:cs="Times New Roman"/>
+          <w:sz w:val="24"/>
+          <w:szCs w:val="24"/>
+        </w:rPr>
+        <w:t xml:space="preserve">The data sets I received were </w:t>
+      </w:r>
+      <w:r>
+        <w:rPr>
+          <w:rFonts w:ascii="Times New Roman" w:hAnsi="Times New Roman" w:cs="Times New Roman"/>
+          <w:sz w:val="24"/>
+          <w:szCs w:val="24"/>
+        </w:rPr>
+        <w:t>far from perfect. In some cases, random parts of data would be missing. This is due to the data simply not being available that day, or the NOAA station may have received too many erroneous values, resulting in the value for that day being discarded.</w:t>
+      </w:r>
+    </w:p>
+    <w:p>
+      <w:pPr>
+        <w:spacing w:after="0"/>
+        <w:ind w:firstLine="360"/>
+        <w:rPr>
+          <w:rFonts w:ascii="Times New Roman" w:hAnsi="Times New Roman" w:cs="Times New Roman"/>
+          <w:sz w:val="24"/>
+          <w:szCs w:val="24"/>
+        </w:rPr>
+      </w:pPr>
+      <w:r>
+        <w:rPr>
+          <w:rFonts w:ascii="Times New Roman" w:hAnsi="Times New Roman" w:cs="Times New Roman"/>
+          <w:sz w:val="24"/>
+          <w:szCs w:val="24"/>
+        </w:rPr>
+        <w:t>The data sets I received were huge. Particularly the daily readings data set</w:t>
+      </w:r>
+      <w:r>
+        <w:rPr>
+          <w:rFonts w:ascii="Times New Roman" w:hAnsi="Times New Roman" w:cs="Times New Roman"/>
+          <w:sz w:val="24"/>
+          <w:szCs w:val="24"/>
+        </w:rPr>
+        <w:t xml:space="preserve"> with </w:t>
+      </w:r>
+      <w:r>
+        <w:rPr>
+          <w:rFonts w:ascii="Times New Roman" w:hAnsi="Times New Roman" w:cs="Times New Roman"/>
+          <w:sz w:val="24"/>
+          <w:szCs w:val="24"/>
+        </w:rPr>
+        <w:t>just over 112,000 lines of data</w:t>
+      </w:r>
+      <w:r>
+        <w:rPr>
+          <w:rFonts w:ascii="Times New Roman" w:hAnsi="Times New Roman" w:cs="Times New Roman"/>
+          <w:sz w:val="24"/>
+          <w:szCs w:val="24"/>
+        </w:rPr>
+        <w:t>. As such, I had to work with the data without reaching out to the hard drive for another line</w:t>
+      </w:r>
+      <w:r>
+        <w:rPr>
+          <w:rFonts w:ascii="Times New Roman" w:hAnsi="Times New Roman" w:cs="Times New Roman"/>
+          <w:sz w:val="24"/>
+          <w:szCs w:val="24"/>
+        </w:rPr>
+        <w:t xml:space="preserve"> while keeping the numbers for each set of data accurate.</w:t>
+      </w:r>
+    </w:p>
+    <w:p>
+      <w:pPr>
+        <w:spacing w:after="0"/>
+        <w:ind w:firstLine="360"/>
+        <w:rPr>
+          <w:rFonts w:ascii="Times New Roman" w:hAnsi="Times New Roman" w:cs="Times New Roman"/>
+          <w:sz w:val="24"/>
+          <w:szCs w:val="24"/>
+        </w:rPr>
+      </w:pPr>
+    </w:p>
+    <w:p>
+      <w:pPr>
+        <w:keepNext/>
+        <w:spacing w:after="0"/>
+        <w:ind w:firstLine="360"/>
+        <w:jc w:val="center"/>
+      </w:pPr>
+      <w:r>
+        <w:rPr>
+          <w:rFonts w:ascii="Times New Roman" w:hAnsi="Times New Roman" w:cs="Times New Roman"/>
+          <w:noProof/>
+          <w:sz w:val="24"/>
+          <w:szCs w:val="24"/>
+        </w:rPr>
+        <w:lastRenderedPageBreak/>
+        <w:drawing>
+          <wp:inline distT="0" distB="0" distL="0" distR="0" wp14:anchorId="180E0D67" wp14:editId="24A3C440">
+            <wp:extent cx="3881887" cy="2914260"/>
+            <wp:effectExtent l="0" t="0" r="4445" b="635"/>
+            <wp:docPr id="2" name="Picture 2"/>
+            <wp:cNvGraphicFramePr>
+              <a:graphicFrameLocks xmlns:a="http://schemas.openxmlformats.org/drawingml/2006/main" noChangeAspect="1"/>
+            </wp:cNvGraphicFramePr>
+            <a:graphic xmlns:a="http://schemas.openxmlformats.org/drawingml/2006/main">
+              <a:graphicData uri="http://schemas.openxmlformats.org/drawingml/2006/picture">
+                <pic:pic xmlns:pic="http://schemas.openxmlformats.org/drawingml/2006/picture">
+                  <pic:nvPicPr>
+                    <pic:cNvPr id="0" name="Picture 2"/>
+                    <pic:cNvPicPr>
+                      <a:picLocks noChangeAspect="1" noChangeArrowheads="1"/>
+                    </pic:cNvPicPr>
+                  </pic:nvPicPr>
+                  <pic:blipFill>
+                    <a:blip r:embed="rId6">
+                      <a:extLst>
+                        <a:ext uri="{28A0092B-C50C-407E-A947-70E740481C1C}">
+                          <a14:useLocalDpi xmlns:a14="http://schemas.microsoft.com/office/drawing/2010/main" val="0"/>
+                        </a:ext>
+                      </a:extLst>
+                    </a:blip>
+                    <a:srcRect/>
+                    <a:stretch>
+                      <a:fillRect/>
+                    </a:stretch>
+                  </pic:blipFill>
+                  <pic:spPr bwMode="auto">
+                    <a:xfrm>
+                      <a:off x="0" y="0"/>
+                      <a:ext cx="3943869" cy="2960792"/>
+                    </a:xfrm>
+                    <a:prstGeom prst="rect">
+                      <a:avLst/>
+                    </a:prstGeom>
+                    <a:noFill/>
+                    <a:ln>
+                      <a:noFill/>
+                    </a:ln>
+                  </pic:spPr>
+                </pic:pic>
+              </a:graphicData>
+            </a:graphic>
+          </wp:inline>
+        </w:drawing>
+      </w:r>
+    </w:p>
+    <w:p>
+      <w:pPr>
+        <w:pStyle w:val="Caption"/>
+        <w:jc w:val="center"/>
+      </w:pPr>
+      <w:r>
+        <w:t xml:space="preserve">Figure </w:t>
+      </w:r>
+      <w:r>
+        <w:fldChar w:fldCharType="begin"/>
+      </w:r>
+      <w:r>
+        <w:instrText xml:space="preserve"> SEQ Figure \* ARABIC </w:instrText>
+      </w:r>
+      <w:r>
+        <w:fldChar w:fldCharType="separate"/>
+      </w:r>
+      <w:r>
+        <w:rPr>
+          <w:noProof/>
+        </w:rPr>
+        <w:t>1</w:t>
+      </w:r>
+      <w:r>
+        <w:fldChar w:fldCharType="end"/>
+      </w:r>
+    </w:p>
+    <w:p>
+      <w:pPr>
+        <w:pStyle w:val="Caption"/>
+        <w:jc w:val="center"/>
+        <w:rPr>
+          <w:rFonts w:ascii="Times New Roman" w:hAnsi="Times New Roman" w:cs="Times New Roman"/>
+          <w:sz w:val="24"/>
+          <w:szCs w:val="24"/>
+        </w:rPr>
+      </w:pPr>
+      <w:r>
+        <w:t xml:space="preserve">I created a chart that I thought would display the average number of freezing days for each year. Instead, I got a count of how many different entries </w:t>
+      </w:r>
+      <w:r>
+        <w:t>(</w:t>
+      </w:r>
+      <w:r>
+        <w:t>from all stations</w:t>
+      </w:r>
+      <w:r>
+        <w:t>)</w:t>
+      </w:r>
+      <w:r>
+        <w:t xml:space="preserve"> reported freezing temperatures.</w:t>
       </w:r>
     </w:p>
     <w:p>
@@ -679,26 +912,23 @@
           <w:sz w:val="24"/>
           <w:szCs w:val="24"/>
         </w:rPr>
-        <w:lastRenderedPageBreak/>
-        <w:t xml:space="preserve">Running the program requires no user input and no flags. It can be </w:t>
-      </w:r>
-      <w:proofErr w:type="gramStart"/>
-      <w:r>
-        <w:rPr>
-          <w:rFonts w:ascii="Times New Roman" w:hAnsi="Times New Roman" w:cs="Times New Roman"/>
-          <w:sz w:val="24"/>
-          <w:szCs w:val="24"/>
-        </w:rPr>
-        <w:t>ran</w:t>
-      </w:r>
-      <w:proofErr w:type="gramEnd"/>
-      <w:r>
-        <w:rPr>
-          <w:rFonts w:ascii="Times New Roman" w:hAnsi="Times New Roman" w:cs="Times New Roman"/>
-          <w:sz w:val="24"/>
-          <w:szCs w:val="24"/>
-        </w:rPr>
-        <w:t xml:space="preserve"> just like running other Python program:</w:t>
+        <w:t xml:space="preserve">Running the program requires no user input and no flags. It can be ran just like running </w:t>
+      </w:r>
+      <w:r>
+        <w:rPr>
+          <w:rFonts w:ascii="Times New Roman" w:hAnsi="Times New Roman" w:cs="Times New Roman"/>
+          <w:sz w:val="24"/>
+          <w:szCs w:val="24"/>
+        </w:rPr>
+        <w:t>another</w:t>
+      </w:r>
+      <w:r>
+        <w:rPr>
+          <w:rFonts w:ascii="Times New Roman" w:hAnsi="Times New Roman" w:cs="Times New Roman"/>
+          <w:sz w:val="24"/>
+          <w:szCs w:val="24"/>
+        </w:rPr>
+        <w:t xml:space="preserve"> Python program:</w:t>
       </w:r>
     </w:p>
     <w:p>
@@ -742,33 +972,21 @@
         </w:rPr>
         <w:t xml:space="preserve">After reading in the data files, the program will generate the plots listed in the </w:t>
       </w:r>
-      <w:proofErr w:type="gramStart"/>
-      <w:r>
-        <w:rPr>
-          <w:rFonts w:ascii="Times New Roman" w:hAnsi="Times New Roman" w:cs="Times New Roman"/>
-          <w:i/>
-          <w:sz w:val="24"/>
-          <w:szCs w:val="24"/>
-        </w:rPr>
-        <w:t>Main(</w:t>
-      </w:r>
-      <w:proofErr w:type="gramEnd"/>
-      <w:r>
-        <w:rPr>
-          <w:rFonts w:ascii="Times New Roman" w:hAnsi="Times New Roman" w:cs="Times New Roman"/>
-          <w:i/>
-          <w:sz w:val="24"/>
-          <w:szCs w:val="24"/>
-        </w:rPr>
-        <w:t>)</w:t>
-      </w:r>
-      <w:r>
-        <w:rPr>
-          <w:rFonts w:ascii="Times New Roman" w:hAnsi="Times New Roman" w:cs="Times New Roman"/>
-          <w:sz w:val="24"/>
-          <w:szCs w:val="24"/>
-        </w:rPr>
-        <w:t xml:space="preserve"> area of its internal scoping. Instead of displaying any plots, plots will be saved in the same directory as the program file. </w:t>
+      <w:r>
+        <w:rPr>
+          <w:rFonts w:ascii="Times New Roman" w:hAnsi="Times New Roman" w:cs="Times New Roman"/>
+          <w:sz w:val="24"/>
+          <w:szCs w:val="24"/>
+        </w:rPr>
+        <w:t>main scope</w:t>
+      </w:r>
+      <w:r>
+        <w:rPr>
+          <w:rFonts w:ascii="Times New Roman" w:hAnsi="Times New Roman" w:cs="Times New Roman"/>
+          <w:sz w:val="24"/>
+          <w:szCs w:val="24"/>
+        </w:rPr>
+        <w:t xml:space="preserve"> of its internal scoping. Instead of displaying any plots, plots will be saved in the same directory as the program file. </w:t>
       </w:r>
     </w:p>
     <w:p>
@@ -809,29 +1027,138 @@
     </w:p>
     <w:p>
       <w:pPr>
-        <w:ind w:firstLine="360"/>
-        <w:rPr>
-          <w:rFonts w:ascii="Times New Roman" w:hAnsi="Times New Roman" w:cs="Times New Roman"/>
-          <w:sz w:val="24"/>
-          <w:szCs w:val="24"/>
-        </w:rPr>
-      </w:pPr>
-      <w:r>
-        <w:rPr>
-          <w:rFonts w:ascii="Times New Roman" w:hAnsi="Times New Roman" w:cs="Times New Roman"/>
-          <w:sz w:val="24"/>
-          <w:szCs w:val="24"/>
-        </w:rPr>
-        <w:t>From the start, I had to plan how I was going to approach the large set of data generated by the NOAA</w:t>
-      </w:r>
-      <w:r>
-        <w:rPr>
-          <w:rFonts w:ascii="Times New Roman" w:hAnsi="Times New Roman" w:cs="Times New Roman"/>
-          <w:sz w:val="24"/>
-          <w:szCs w:val="24"/>
-        </w:rPr>
-        <w:t>.</w:t>
-      </w:r>
+        <w:pStyle w:val="ListParagraph"/>
+        <w:ind w:left="360"/>
+        <w:rPr>
+          <w:rFonts w:ascii="Times New Roman" w:hAnsi="Times New Roman" w:cs="Times New Roman"/>
+          <w:b/>
+          <w:sz w:val="36"/>
+          <w:szCs w:val="36"/>
+        </w:rPr>
+      </w:pPr>
+    </w:p>
+    <w:p>
+      <w:pPr>
+        <w:pStyle w:val="ListParagraph"/>
+        <w:numPr>
+          <w:ilvl w:val="0"/>
+          <w:numId w:val="3"/>
+        </w:numPr>
+        <w:rPr>
+          <w:rFonts w:ascii="Times New Roman" w:hAnsi="Times New Roman" w:cs="Times New Roman"/>
+          <w:sz w:val="24"/>
+          <w:szCs w:val="24"/>
+        </w:rPr>
+      </w:pPr>
+      <w:r>
+        <w:rPr>
+          <w:rFonts w:ascii="Times New Roman" w:hAnsi="Times New Roman" w:cs="Times New Roman"/>
+          <w:sz w:val="24"/>
+          <w:szCs w:val="24"/>
+        </w:rPr>
+        <w:t>Brainstorm uses for the data – what kind of output would I want to create.</w:t>
+      </w:r>
+    </w:p>
+    <w:p>
+      <w:pPr>
+        <w:pStyle w:val="ListParagraph"/>
+        <w:numPr>
+          <w:ilvl w:val="0"/>
+          <w:numId w:val="3"/>
+        </w:numPr>
+        <w:rPr>
+          <w:rFonts w:ascii="Times New Roman" w:hAnsi="Times New Roman" w:cs="Times New Roman"/>
+          <w:sz w:val="24"/>
+          <w:szCs w:val="24"/>
+        </w:rPr>
+      </w:pPr>
+      <w:r>
+        <w:rPr>
+          <w:rFonts w:ascii="Times New Roman" w:hAnsi="Times New Roman" w:cs="Times New Roman"/>
+          <w:sz w:val="24"/>
+          <w:szCs w:val="24"/>
+        </w:rPr>
+        <w:t>Request the needed data from the NOAA.</w:t>
+      </w:r>
+    </w:p>
+    <w:p>
+      <w:pPr>
+        <w:pStyle w:val="ListParagraph"/>
+        <w:numPr>
+          <w:ilvl w:val="0"/>
+          <w:numId w:val="3"/>
+        </w:numPr>
+        <w:rPr>
+          <w:rFonts w:ascii="Times New Roman" w:hAnsi="Times New Roman" w:cs="Times New Roman"/>
+          <w:sz w:val="24"/>
+          <w:szCs w:val="24"/>
+        </w:rPr>
+      </w:pPr>
+      <w:r>
+        <w:rPr>
+          <w:rFonts w:ascii="Times New Roman" w:hAnsi="Times New Roman" w:cs="Times New Roman"/>
+          <w:sz w:val="24"/>
+          <w:szCs w:val="24"/>
+        </w:rPr>
+        <w:t xml:space="preserve">Plan my approach to the data and the general flow of my program. </w:t>
+      </w:r>
+    </w:p>
+    <w:p>
+      <w:pPr>
+        <w:pStyle w:val="ListParagraph"/>
+        <w:numPr>
+          <w:ilvl w:val="0"/>
+          <w:numId w:val="3"/>
+        </w:numPr>
+        <w:rPr>
+          <w:rFonts w:ascii="Times New Roman" w:hAnsi="Times New Roman" w:cs="Times New Roman"/>
+          <w:sz w:val="24"/>
+          <w:szCs w:val="24"/>
+        </w:rPr>
+      </w:pPr>
+      <w:r>
+        <w:rPr>
+          <w:rFonts w:ascii="Times New Roman" w:hAnsi="Times New Roman" w:cs="Times New Roman"/>
+          <w:sz w:val="24"/>
+          <w:szCs w:val="24"/>
+        </w:rPr>
+        <w:t>Begin prototyping program and general methods to compile data.</w:t>
+      </w:r>
+    </w:p>
+    <w:p>
+      <w:pPr>
+        <w:pStyle w:val="ListParagraph"/>
+        <w:numPr>
+          <w:ilvl w:val="0"/>
+          <w:numId w:val="3"/>
+        </w:numPr>
+        <w:rPr>
+          <w:rFonts w:ascii="Times New Roman" w:hAnsi="Times New Roman" w:cs="Times New Roman"/>
+          <w:sz w:val="24"/>
+          <w:szCs w:val="24"/>
+        </w:rPr>
+      </w:pPr>
+      <w:r>
+        <w:rPr>
+          <w:rFonts w:ascii="Times New Roman" w:hAnsi="Times New Roman" w:cs="Times New Roman"/>
+          <w:sz w:val="24"/>
+          <w:szCs w:val="24"/>
+        </w:rPr>
+        <w:lastRenderedPageBreak/>
+        <w:t>Test and refine.</w:t>
+      </w:r>
+    </w:p>
+    <w:p>
+      <w:pPr>
+        <w:pStyle w:val="ListParagraph"/>
+        <w:ind w:left="360"/>
+        <w:rPr>
+          <w:rFonts w:ascii="Times New Roman" w:hAnsi="Times New Roman" w:cs="Times New Roman"/>
+          <w:b/>
+          <w:sz w:val="28"/>
+          <w:szCs w:val="28"/>
+        </w:rPr>
+      </w:pPr>
     </w:p>
     <w:p>
       <w:pPr>
@@ -927,8 +1254,6 @@
         </w:rPr>
         <w:t xml:space="preserve">Data Methods – Outlines in more detail the methods created to filter and compile data via different formats. </w:t>
       </w:r>
-      <w:bookmarkStart w:id="0" w:name="_GoBack"/>
-      <w:bookmarkEnd w:id="0"/>
     </w:p>
     <w:p>
       <w:pPr>
@@ -964,45 +1289,7 @@
           <w:sz w:val="20"/>
           <w:szCs w:val="20"/>
         </w:rPr>
-        <w:t xml:space="preserve">Import libraries: </w:t>
-      </w:r>
-      <w:proofErr w:type="spellStart"/>
-      <w:r>
-        <w:rPr>
-          <w:rFonts w:ascii="Consolas" w:hAnsi="Consolas" w:cs="Times New Roman"/>
-          <w:sz w:val="20"/>
-          <w:szCs w:val="20"/>
-        </w:rPr>
-        <w:t>matplotlib</w:t>
-      </w:r>
-      <w:proofErr w:type="spellEnd"/>
-      <w:r>
-        <w:rPr>
-          <w:rFonts w:ascii="Consolas" w:hAnsi="Consolas" w:cs="Times New Roman"/>
-          <w:sz w:val="20"/>
-          <w:szCs w:val="20"/>
-        </w:rPr>
-        <w:t xml:space="preserve">, </w:t>
-      </w:r>
-      <w:proofErr w:type="spellStart"/>
-      <w:proofErr w:type="gramStart"/>
-      <w:r>
-        <w:rPr>
-          <w:rFonts w:ascii="Consolas" w:hAnsi="Consolas" w:cs="Times New Roman"/>
-          <w:sz w:val="20"/>
-          <w:szCs w:val="20"/>
-        </w:rPr>
-        <w:t>matplotlib.pyplot</w:t>
-      </w:r>
-      <w:proofErr w:type="spellEnd"/>
-      <w:proofErr w:type="gramEnd"/>
-      <w:r>
-        <w:rPr>
-          <w:rFonts w:ascii="Consolas" w:hAnsi="Consolas" w:cs="Times New Roman"/>
-          <w:sz w:val="20"/>
-          <w:szCs w:val="20"/>
-        </w:rPr>
-        <w:t>, csv</w:t>
+        <w:t>Import libraries: matplotlib, matplotlib.pyplot, csv</w:t>
       </w:r>
     </w:p>
     <w:p>
@@ -1049,7 +1336,7 @@
     </w:p>
     <w:p>
       <w:pPr>
-        <w:spacing w:line="240" w:lineRule="auto"/>
+        <w:spacing w:after="0" w:line="240" w:lineRule="auto"/>
         <w:rPr>
           <w:rFonts w:ascii="Consolas" w:hAnsi="Consolas" w:cs="Times New Roman"/>
           <w:sz w:val="20"/>
@@ -1075,7 +1362,7 @@
     </w:p>
     <w:p>
       <w:pPr>
-        <w:spacing w:line="240" w:lineRule="auto"/>
+        <w:spacing w:after="0" w:line="240" w:lineRule="auto"/>
         <w:rPr>
           <w:rFonts w:ascii="Consolas" w:hAnsi="Consolas" w:cs="Times New Roman"/>
           <w:sz w:val="20"/>
@@ -1094,7 +1381,7 @@
     </w:p>
     <w:p>
       <w:pPr>
-        <w:spacing w:line="240" w:lineRule="auto"/>
+        <w:spacing w:after="0" w:line="240" w:lineRule="auto"/>
         <w:rPr>
           <w:rFonts w:ascii="Consolas" w:hAnsi="Consolas" w:cs="Times New Roman"/>
           <w:sz w:val="20"/>
@@ -1113,7 +1400,7 @@
     </w:p>
     <w:p>
       <w:pPr>
-        <w:spacing w:line="240" w:lineRule="auto"/>
+        <w:spacing w:after="0" w:line="240" w:lineRule="auto"/>
         <w:rPr>
           <w:rFonts w:ascii="Consolas" w:hAnsi="Consolas" w:cs="Times New Roman"/>
           <w:sz w:val="20"/>
@@ -1131,7 +1418,7 @@
     </w:p>
     <w:p>
       <w:pPr>
-        <w:spacing w:line="240" w:lineRule="auto"/>
+        <w:spacing w:after="0" w:line="240" w:lineRule="auto"/>
         <w:rPr>
           <w:rFonts w:ascii="Consolas" w:hAnsi="Consolas" w:cs="Times New Roman"/>
           <w:sz w:val="20"/>
@@ -1157,7 +1444,7 @@
     </w:p>
     <w:p>
       <w:pPr>
-        <w:spacing w:line="240" w:lineRule="auto"/>
+        <w:spacing w:after="0" w:line="240" w:lineRule="auto"/>
         <w:rPr>
           <w:rFonts w:ascii="Consolas" w:hAnsi="Consolas" w:cs="Times New Roman"/>
           <w:sz w:val="20"/>
@@ -1207,7 +1494,7 @@
     </w:p>
     <w:p>
       <w:pPr>
-        <w:spacing w:line="240" w:lineRule="auto"/>
+        <w:spacing w:after="0" w:line="240" w:lineRule="auto"/>
         <w:rPr>
           <w:rFonts w:ascii="Consolas" w:hAnsi="Consolas" w:cs="Times New Roman"/>
           <w:sz w:val="20"/>
@@ -1261,6 +1548,7 @@
     </w:p>
     <w:p>
       <w:pPr>
+        <w:spacing w:after="0"/>
         <w:rPr>
           <w:rFonts w:ascii="Consolas" w:hAnsi="Consolas" w:cs="Times New Roman"/>
           <w:sz w:val="20"/>
@@ -1295,7 +1583,6 @@
         </w:rPr>
         <w:t xml:space="preserve"> </w:t>
       </w:r>
-      <w:proofErr w:type="spellStart"/>
       <w:r>
         <w:rPr>
           <w:rFonts w:ascii="Consolas" w:hAnsi="Consolas" w:cs="Times New Roman"/>
@@ -1306,50 +1593,10 @@
         </w:rPr>
         <w:t>CleanDataFloat</w:t>
       </w:r>
-      <w:proofErr w:type="spellEnd"/>
-      <w:r>
-        <w:rPr>
-          <w:rFonts w:ascii="Consolas" w:hAnsi="Consolas" w:cs="Times New Roman"/>
-          <w:sz w:val="20"/>
-          <w:szCs w:val="20"/>
-        </w:rPr>
-        <w:t xml:space="preserve"> - Takes two </w:t>
-      </w:r>
-      <w:r>
-        <w:rPr>
-          <w:rFonts w:ascii="Consolas" w:hAnsi="Consolas" w:cs="Times New Roman"/>
-          <w:sz w:val="20"/>
-          <w:szCs w:val="20"/>
-        </w:rPr>
-        <w:t>list</w:t>
-      </w:r>
-      <w:r>
-        <w:rPr>
-          <w:rFonts w:ascii="Consolas" w:hAnsi="Consolas" w:cs="Times New Roman"/>
-          <w:sz w:val="20"/>
-          <w:szCs w:val="20"/>
-        </w:rPr>
-        <w:t>s</w:t>
-      </w:r>
-      <w:r>
-        <w:rPr>
-          <w:rFonts w:ascii="Consolas" w:hAnsi="Consolas" w:cs="Times New Roman"/>
-          <w:sz w:val="20"/>
-          <w:szCs w:val="20"/>
-        </w:rPr>
-        <w:t xml:space="preserve"> </w:t>
-      </w:r>
-      <w:r>
-        <w:rPr>
-          <w:rFonts w:ascii="Consolas" w:hAnsi="Consolas" w:cs="Times New Roman"/>
-          <w:sz w:val="20"/>
-          <w:szCs w:val="20"/>
-        </w:rPr>
-        <w:t>of data and converts the contents to primitive type float.</w:t>
-      </w:r>
-    </w:p>
-    <w:p>
-      <w:pPr>
+    </w:p>
+    <w:p>
+      <w:pPr>
+        <w:spacing w:after="0"/>
         <w:rPr>
           <w:rFonts w:ascii="Consolas" w:hAnsi="Consolas" w:cs="Times New Roman"/>
           <w:sz w:val="20"/>
@@ -1392,6 +1639,7 @@
     </w:p>
     <w:p>
       <w:pPr>
+        <w:spacing w:after="0"/>
         <w:rPr>
           <w:rFonts w:ascii="Consolas" w:hAnsi="Consolas" w:cs="Times New Roman"/>
           <w:sz w:val="20"/>
@@ -1405,9 +1653,34 @@
           <w:szCs w:val="20"/>
           <w:u w:val="single"/>
         </w:rPr>
-        <w:lastRenderedPageBreak/>
-        <w:t>Parameter</w:t>
-      </w:r>
+        <w:t>Parameters</w:t>
+      </w:r>
+      <w:r>
+        <w:rPr>
+          <w:rFonts w:ascii="Consolas" w:hAnsi="Consolas" w:cs="Times New Roman"/>
+          <w:sz w:val="20"/>
+          <w:szCs w:val="20"/>
+        </w:rPr>
+        <w:t>:</w:t>
+      </w:r>
+      <w:r>
+        <w:rPr>
+          <w:rFonts w:ascii="Consolas" w:hAnsi="Consolas" w:cs="Times New Roman"/>
+          <w:sz w:val="20"/>
+          <w:szCs w:val="20"/>
+        </w:rPr>
+        <w:t xml:space="preserve"> x (list), y (list)</w:t>
+      </w:r>
+    </w:p>
+    <w:p>
+      <w:pPr>
+        <w:spacing w:after="0"/>
+        <w:rPr>
+          <w:rFonts w:ascii="Consolas" w:hAnsi="Consolas" w:cs="Times New Roman"/>
+          <w:sz w:val="20"/>
+          <w:szCs w:val="20"/>
+        </w:rPr>
+      </w:pPr>
       <w:r>
         <w:rPr>
           <w:rFonts w:ascii="Consolas" w:hAnsi="Consolas" w:cs="Times New Roman"/>
@@ -1415,7 +1688,7 @@
           <w:szCs w:val="20"/>
           <w:u w:val="single"/>
         </w:rPr>
-        <w:t>s</w:t>
+        <w:t>Workflow</w:t>
       </w:r>
       <w:r>
         <w:rPr>
@@ -1425,43 +1698,10 @@
         </w:rPr>
         <w:t>:</w:t>
       </w:r>
-      <w:r>
-        <w:rPr>
-          <w:rFonts w:ascii="Consolas" w:hAnsi="Consolas" w:cs="Times New Roman"/>
-          <w:sz w:val="20"/>
-          <w:szCs w:val="20"/>
-        </w:rPr>
-        <w:t xml:space="preserve"> x (list), y (list)</w:t>
-      </w:r>
-    </w:p>
-    <w:p>
-      <w:pPr>
-        <w:rPr>
-          <w:rFonts w:ascii="Consolas" w:hAnsi="Consolas" w:cs="Times New Roman"/>
-          <w:sz w:val="20"/>
-          <w:szCs w:val="20"/>
-        </w:rPr>
-      </w:pPr>
-      <w:r>
-        <w:rPr>
-          <w:rFonts w:ascii="Consolas" w:hAnsi="Consolas" w:cs="Times New Roman"/>
-          <w:sz w:val="20"/>
-          <w:szCs w:val="20"/>
-          <w:u w:val="single"/>
-        </w:rPr>
-        <w:t>Workflow</w:t>
-      </w:r>
-      <w:r>
-        <w:rPr>
-          <w:rFonts w:ascii="Consolas" w:hAnsi="Consolas" w:cs="Times New Roman"/>
-          <w:sz w:val="20"/>
-          <w:szCs w:val="20"/>
-        </w:rPr>
-        <w:t>:</w:t>
-      </w:r>
-    </w:p>
-    <w:p>
-      <w:pPr>
+    </w:p>
+    <w:p>
+      <w:pPr>
+        <w:spacing w:after="0"/>
         <w:rPr>
           <w:rFonts w:ascii="Consolas" w:hAnsi="Consolas" w:cs="Times New Roman"/>
           <w:sz w:val="20"/>
@@ -1495,6 +1735,7 @@
     </w:p>
     <w:p>
       <w:pPr>
+        <w:spacing w:after="0"/>
         <w:rPr>
           <w:rFonts w:ascii="Consolas" w:hAnsi="Consolas" w:cs="Times New Roman"/>
           <w:sz w:val="20"/>
@@ -1513,6 +1754,7 @@
     </w:p>
     <w:p>
       <w:pPr>
+        <w:spacing w:after="0"/>
         <w:rPr>
           <w:rFonts w:ascii="Consolas" w:hAnsi="Consolas" w:cs="Times New Roman"/>
           <w:sz w:val="20"/>
@@ -1531,15 +1773,17 @@
     </w:p>
     <w:p>
       <w:pPr>
-        <w:rPr>
-          <w:rFonts w:ascii="Consolas" w:hAnsi="Consolas" w:cs="Times New Roman"/>
-          <w:sz w:val="20"/>
-          <w:szCs w:val="20"/>
-        </w:rPr>
-      </w:pPr>
-    </w:p>
-    <w:p>
-      <w:pPr>
+        <w:spacing w:after="0"/>
+        <w:rPr>
+          <w:rFonts w:ascii="Consolas" w:hAnsi="Consolas" w:cs="Times New Roman"/>
+          <w:sz w:val="20"/>
+          <w:szCs w:val="20"/>
+        </w:rPr>
+      </w:pPr>
+    </w:p>
+    <w:p>
+      <w:pPr>
+        <w:spacing w:after="0"/>
         <w:rPr>
           <w:rFonts w:ascii="Consolas" w:hAnsi="Consolas" w:cs="Times New Roman"/>
           <w:sz w:val="20"/>
@@ -1554,23 +1798,63 @@
           <w:szCs w:val="20"/>
           <w:u w:val="single"/>
         </w:rPr>
-        <w:t xml:space="preserve">Method: </w:t>
-      </w:r>
-      <w:proofErr w:type="spellStart"/>
-      <w:r>
-        <w:rPr>
-          <w:rFonts w:ascii="Consolas" w:hAnsi="Consolas" w:cs="Times New Roman"/>
-          <w:b/>
+        <w:t>Method: GetYearsFromDates</w:t>
+      </w:r>
+    </w:p>
+    <w:p>
+      <w:pPr>
+        <w:spacing w:after="0"/>
+        <w:rPr>
+          <w:rFonts w:ascii="Consolas" w:hAnsi="Consolas" w:cs="Times New Roman"/>
+          <w:sz w:val="20"/>
+          <w:szCs w:val="20"/>
+        </w:rPr>
+      </w:pPr>
+      <w:r>
+        <w:rPr>
+          <w:rFonts w:ascii="Consolas" w:hAnsi="Consolas" w:cs="Times New Roman"/>
           <w:sz w:val="20"/>
           <w:szCs w:val="20"/>
           <w:u w:val="single"/>
         </w:rPr>
-        <w:t>GetYearsFromDates</w:t>
-      </w:r>
-      <w:proofErr w:type="spellEnd"/>
-    </w:p>
-    <w:p>
-      <w:pPr>
+        <w:t>Summary</w:t>
+      </w:r>
+      <w:r>
+        <w:rPr>
+          <w:rFonts w:ascii="Consolas" w:hAnsi="Consolas" w:cs="Times New Roman"/>
+          <w:sz w:val="20"/>
+          <w:szCs w:val="20"/>
+        </w:rPr>
+        <w:t>:</w:t>
+      </w:r>
+      <w:r>
+        <w:rPr>
+          <w:rFonts w:ascii="Consolas" w:hAnsi="Consolas" w:cs="Times New Roman"/>
+          <w:sz w:val="20"/>
+          <w:szCs w:val="20"/>
+        </w:rPr>
+        <w:t xml:space="preserve"> </w:t>
+      </w:r>
+      <w:r>
+        <w:rPr>
+          <w:rFonts w:ascii="Consolas" w:hAnsi="Consolas" w:cs="Times New Roman"/>
+          <w:sz w:val="20"/>
+          <w:szCs w:val="20"/>
+        </w:rPr>
+        <w:t>Take in a list of formatted dates and an optional split character.</w:t>
+      </w:r>
+      <w:r>
+        <w:rPr>
+          <w:rFonts w:ascii="Consolas" w:hAnsi="Consolas" w:cs="Times New Roman"/>
+          <w:sz w:val="20"/>
+          <w:szCs w:val="20"/>
+        </w:rPr>
+        <w:t xml:space="preserve"> Return a list of years from the given list. NOAA data format is “YYYY-MM-DD”, so dates must be in this format.</w:t>
+      </w:r>
+    </w:p>
+    <w:p>
+      <w:pPr>
+        <w:spacing w:after="0"/>
         <w:rPr>
           <w:rFonts w:ascii="Consolas" w:hAnsi="Consolas" w:cs="Times New Roman"/>
           <w:sz w:val="20"/>
@@ -1584,7 +1868,34 @@
           <w:szCs w:val="20"/>
           <w:u w:val="single"/>
         </w:rPr>
-        <w:t>Summary</w:t>
+        <w:t>Parameters</w:t>
+      </w:r>
+      <w:r>
+        <w:rPr>
+          <w:rFonts w:ascii="Consolas" w:hAnsi="Consolas" w:cs="Times New Roman"/>
+          <w:sz w:val="20"/>
+          <w:szCs w:val="20"/>
+        </w:rPr>
+        <w:t>: Formatted Dates (list), (optional) Split Character (default ‘-‘)</w:t>
+      </w:r>
+    </w:p>
+    <w:p>
+      <w:pPr>
+        <w:spacing w:after="0"/>
+        <w:rPr>
+          <w:rFonts w:ascii="Consolas" w:hAnsi="Consolas" w:cs="Times New Roman"/>
+          <w:sz w:val="20"/>
+          <w:szCs w:val="20"/>
+        </w:rPr>
+      </w:pPr>
+      <w:r>
+        <w:rPr>
+          <w:rFonts w:ascii="Consolas" w:hAnsi="Consolas" w:cs="Times New Roman"/>
+          <w:sz w:val="20"/>
+          <w:szCs w:val="20"/>
+          <w:u w:val="single"/>
+        </w:rPr>
+        <w:t>Workflow</w:t>
       </w:r>
       <w:r>
         <w:rPr>
@@ -1594,103 +1905,10 @@
         </w:rPr>
         <w:t>:</w:t>
       </w:r>
-      <w:r>
-        <w:rPr>
-          <w:rFonts w:ascii="Consolas" w:hAnsi="Consolas" w:cs="Times New Roman"/>
-          <w:sz w:val="20"/>
-          <w:szCs w:val="20"/>
-        </w:rPr>
-        <w:t xml:space="preserve"> </w:t>
-      </w:r>
-      <w:r>
-        <w:rPr>
-          <w:rFonts w:ascii="Consolas" w:hAnsi="Consolas" w:cs="Times New Roman"/>
-          <w:sz w:val="20"/>
-          <w:szCs w:val="20"/>
-        </w:rPr>
-        <w:t>Take in a list of formatted dates and an optional split character.</w:t>
-      </w:r>
-      <w:r>
-        <w:rPr>
-          <w:rFonts w:ascii="Consolas" w:hAnsi="Consolas" w:cs="Times New Roman"/>
-          <w:sz w:val="20"/>
-          <w:szCs w:val="20"/>
-        </w:rPr>
-        <w:t xml:space="preserve"> Return a list of years from the given list. NOAA data format is “YYYY-MM-DD”, so dates must be in this format.</w:t>
-      </w:r>
-    </w:p>
-    <w:p>
-      <w:pPr>
-        <w:rPr>
-          <w:rFonts w:ascii="Consolas" w:hAnsi="Consolas" w:cs="Times New Roman"/>
-          <w:sz w:val="20"/>
-          <w:szCs w:val="20"/>
-        </w:rPr>
-      </w:pPr>
-      <w:r>
-        <w:rPr>
-          <w:rFonts w:ascii="Consolas" w:hAnsi="Consolas" w:cs="Times New Roman"/>
-          <w:sz w:val="20"/>
-          <w:szCs w:val="20"/>
-          <w:u w:val="single"/>
-        </w:rPr>
-        <w:t>Parameters</w:t>
-      </w:r>
-      <w:r>
-        <w:rPr>
-          <w:rFonts w:ascii="Consolas" w:hAnsi="Consolas" w:cs="Times New Roman"/>
-          <w:sz w:val="20"/>
-          <w:szCs w:val="20"/>
-        </w:rPr>
-        <w:t>: Formatted Dates (list), (optional) Split Character (default ‘</w:t>
-      </w:r>
-      <w:proofErr w:type="gramStart"/>
-      <w:r>
-        <w:rPr>
-          <w:rFonts w:ascii="Consolas" w:hAnsi="Consolas" w:cs="Times New Roman"/>
-          <w:sz w:val="20"/>
-          <w:szCs w:val="20"/>
-        </w:rPr>
-        <w:t>-‘</w:t>
-      </w:r>
-      <w:proofErr w:type="gramEnd"/>
-      <w:r>
-        <w:rPr>
-          <w:rFonts w:ascii="Consolas" w:hAnsi="Consolas" w:cs="Times New Roman"/>
-          <w:sz w:val="20"/>
-          <w:szCs w:val="20"/>
-        </w:rPr>
-        <w:t>)</w:t>
-      </w:r>
-    </w:p>
-    <w:p>
-      <w:pPr>
-        <w:rPr>
-          <w:rFonts w:ascii="Consolas" w:hAnsi="Consolas" w:cs="Times New Roman"/>
-          <w:sz w:val="20"/>
-          <w:szCs w:val="20"/>
-        </w:rPr>
-      </w:pPr>
-      <w:r>
-        <w:rPr>
-          <w:rFonts w:ascii="Consolas" w:hAnsi="Consolas" w:cs="Times New Roman"/>
-          <w:sz w:val="20"/>
-          <w:szCs w:val="20"/>
-          <w:u w:val="single"/>
-        </w:rPr>
-        <w:t>Workflow</w:t>
-      </w:r>
-      <w:r>
-        <w:rPr>
-          <w:rFonts w:ascii="Consolas" w:hAnsi="Consolas" w:cs="Times New Roman"/>
-          <w:sz w:val="20"/>
-          <w:szCs w:val="20"/>
-        </w:rPr>
-        <w:t>:</w:t>
-      </w:r>
-    </w:p>
-    <w:p>
-      <w:pPr>
+    </w:p>
+    <w:p>
+      <w:pPr>
+        <w:spacing w:after="0"/>
         <w:rPr>
           <w:rFonts w:ascii="Consolas" w:hAnsi="Consolas" w:cs="Times New Roman"/>
           <w:sz w:val="20"/>
@@ -1709,6 +1927,7 @@
     </w:p>
     <w:p>
       <w:pPr>
+        <w:spacing w:after="0"/>
         <w:rPr>
           <w:rFonts w:ascii="Consolas" w:hAnsi="Consolas" w:cs="Times New Roman"/>
           <w:sz w:val="20"/>
@@ -1727,6 +1946,7 @@
     </w:p>
     <w:p>
       <w:pPr>
+        <w:spacing w:after="0"/>
         <w:rPr>
           <w:rFonts w:ascii="Consolas" w:hAnsi="Consolas" w:cs="Times New Roman"/>
           <w:sz w:val="20"/>
@@ -1745,6 +1965,7 @@
     </w:p>
     <w:p>
       <w:pPr>
+        <w:spacing w:after="0"/>
         <w:rPr>
           <w:rFonts w:ascii="Consolas" w:hAnsi="Consolas" w:cs="Times New Roman"/>
           <w:sz w:val="20"/>
@@ -1763,6 +1984,17 @@
     </w:p>
     <w:p>
       <w:pPr>
+        <w:spacing w:after="0"/>
+        <w:rPr>
+          <w:rFonts w:ascii="Consolas" w:hAnsi="Consolas" w:cs="Times New Roman"/>
+          <w:sz w:val="20"/>
+          <w:szCs w:val="20"/>
+        </w:rPr>
+      </w:pPr>
+    </w:p>
+    <w:p>
+      <w:pPr>
+        <w:spacing w:after="0"/>
         <w:rPr>
           <w:rFonts w:ascii="Consolas" w:hAnsi="Consolas" w:cs="Times New Roman"/>
           <w:b/>
@@ -1789,7 +2021,6 @@
         </w:rPr>
         <w:t xml:space="preserve">: </w:t>
       </w:r>
-      <w:proofErr w:type="spellStart"/>
       <w:r>
         <w:rPr>
           <w:rFonts w:ascii="Consolas" w:hAnsi="Consolas" w:cs="Times New Roman"/>
@@ -1800,10 +2031,10 @@
         </w:rPr>
         <w:t>AverageDataByKey</w:t>
       </w:r>
-      <w:proofErr w:type="spellEnd"/>
-    </w:p>
-    <w:p>
-      <w:pPr>
+    </w:p>
+    <w:p>
+      <w:pPr>
+        <w:spacing w:after="0"/>
         <w:rPr>
           <w:rFonts w:ascii="Consolas" w:hAnsi="Consolas" w:cs="Times New Roman"/>
           <w:sz w:val="20"/>
@@ -1855,6 +2086,7 @@
     </w:p>
     <w:p>
       <w:pPr>
+        <w:spacing w:after="0"/>
         <w:rPr>
           <w:rFonts w:ascii="Consolas" w:hAnsi="Consolas" w:cs="Times New Roman"/>
           <w:sz w:val="20"/>
@@ -1868,6 +2100,7 @@
           <w:szCs w:val="20"/>
           <w:u w:val="single"/>
         </w:rPr>
+        <w:lastRenderedPageBreak/>
         <w:t>Summary</w:t>
       </w:r>
       <w:r>
@@ -1889,6 +2122,7 @@
     </w:p>
     <w:p>
       <w:pPr>
+        <w:spacing w:after="0"/>
         <w:rPr>
           <w:rFonts w:ascii="Consolas" w:hAnsi="Consolas" w:cs="Times New Roman"/>
           <w:sz w:val="20"/>
@@ -1915,6 +2149,7 @@
     </w:p>
     <w:p>
       <w:pPr>
+        <w:spacing w:after="0"/>
         <w:rPr>
           <w:rFonts w:ascii="Consolas" w:hAnsi="Consolas" w:cs="Times New Roman"/>
           <w:sz w:val="20"/>
@@ -1941,6 +2176,7 @@
     </w:p>
     <w:p>
       <w:pPr>
+        <w:spacing w:after="0"/>
         <w:rPr>
           <w:rFonts w:ascii="Consolas" w:hAnsi="Consolas" w:cs="Times New Roman"/>
           <w:sz w:val="20"/>
@@ -1975,6 +2211,7 @@
     </w:p>
     <w:p>
       <w:pPr>
+        <w:spacing w:after="0"/>
         <w:rPr>
           <w:rFonts w:ascii="Consolas" w:hAnsi="Consolas" w:cs="Times New Roman"/>
           <w:sz w:val="20"/>
@@ -2001,6 +2238,7 @@
     </w:p>
     <w:p>
       <w:pPr>
+        <w:spacing w:after="0"/>
         <w:ind w:firstLine="720"/>
         <w:rPr>
           <w:rFonts w:ascii="Consolas" w:hAnsi="Consolas" w:cs="Times New Roman"/>
@@ -2019,6 +2257,7 @@
     </w:p>
     <w:p>
       <w:pPr>
+        <w:spacing w:after="0"/>
         <w:ind w:firstLine="720"/>
         <w:rPr>
           <w:rFonts w:ascii="Consolas" w:hAnsi="Consolas" w:cs="Times New Roman"/>
@@ -2037,6 +2276,7 @@
     </w:p>
     <w:p>
       <w:pPr>
+        <w:spacing w:after="0"/>
         <w:rPr>
           <w:rFonts w:ascii="Consolas" w:hAnsi="Consolas" w:cs="Times New Roman"/>
           <w:sz w:val="20"/>
@@ -2055,15 +2295,17 @@
     </w:p>
     <w:p>
       <w:pPr>
-        <w:rPr>
-          <w:rFonts w:ascii="Consolas" w:hAnsi="Consolas" w:cs="Times New Roman"/>
-          <w:sz w:val="20"/>
-          <w:szCs w:val="20"/>
-        </w:rPr>
-      </w:pPr>
-    </w:p>
-    <w:p>
-      <w:pPr>
+        <w:spacing w:after="0"/>
+        <w:rPr>
+          <w:rFonts w:ascii="Consolas" w:hAnsi="Consolas" w:cs="Times New Roman"/>
+          <w:sz w:val="20"/>
+          <w:szCs w:val="20"/>
+        </w:rPr>
+      </w:pPr>
+    </w:p>
+    <w:p>
+      <w:pPr>
+        <w:spacing w:after="0"/>
         <w:rPr>
           <w:rFonts w:ascii="Consolas" w:hAnsi="Consolas" w:cs="Times New Roman"/>
           <w:sz w:val="20"/>
@@ -2080,7 +2322,6 @@
         </w:rPr>
         <w:t xml:space="preserve">Method: </w:t>
       </w:r>
-      <w:proofErr w:type="spellStart"/>
       <w:r>
         <w:rPr>
           <w:rFonts w:ascii="Consolas" w:hAnsi="Consolas" w:cs="Times New Roman"/>
@@ -2091,10 +2332,10 @@
         </w:rPr>
         <w:t>FilterUnderEqualToValue</w:t>
       </w:r>
-      <w:proofErr w:type="spellEnd"/>
-    </w:p>
-    <w:p>
-      <w:pPr>
+    </w:p>
+    <w:p>
+      <w:pPr>
+        <w:spacing w:after="0"/>
         <w:rPr>
           <w:rFonts w:ascii="Consolas" w:hAnsi="Consolas" w:cs="Times New Roman"/>
           <w:sz w:val="20"/>
@@ -2108,7 +2349,6 @@
           <w:szCs w:val="20"/>
           <w:u w:val="single"/>
         </w:rPr>
-        <w:lastRenderedPageBreak/>
         <w:t>Parameters</w:t>
       </w:r>
       <w:r>
@@ -2117,29 +2357,12 @@
           <w:sz w:val="20"/>
           <w:szCs w:val="20"/>
         </w:rPr>
-        <w:t>: keys (list), data (list), value (</w:t>
-      </w:r>
-      <w:proofErr w:type="spellStart"/>
-      <w:r>
-        <w:rPr>
-          <w:rFonts w:ascii="Consolas" w:hAnsi="Consolas" w:cs="Times New Roman"/>
-          <w:sz w:val="20"/>
-          <w:szCs w:val="20"/>
-        </w:rPr>
-        <w:t>int</w:t>
-      </w:r>
-      <w:proofErr w:type="spellEnd"/>
-      <w:r>
-        <w:rPr>
-          <w:rFonts w:ascii="Consolas" w:hAnsi="Consolas" w:cs="Times New Roman"/>
-          <w:sz w:val="20"/>
-          <w:szCs w:val="20"/>
-        </w:rPr>
-        <w:t xml:space="preserve"> or float)</w:t>
-      </w:r>
-    </w:p>
-    <w:p>
-      <w:pPr>
+        <w:t>: keys (list), data (list), value (int or float)</w:t>
+      </w:r>
+    </w:p>
+    <w:p>
+      <w:pPr>
+        <w:spacing w:after="0"/>
         <w:rPr>
           <w:rFonts w:ascii="Consolas" w:hAnsi="Consolas" w:cs="Times New Roman"/>
           <w:sz w:val="20"/>
@@ -2166,6 +2389,7 @@
     </w:p>
     <w:p>
       <w:pPr>
+        <w:spacing w:after="0"/>
         <w:rPr>
           <w:rFonts w:ascii="Consolas" w:hAnsi="Consolas" w:cs="Times New Roman"/>
           <w:sz w:val="20"/>
@@ -2192,6 +2416,7 @@
     </w:p>
     <w:p>
       <w:pPr>
+        <w:spacing w:after="0"/>
         <w:ind w:firstLine="720"/>
         <w:rPr>
           <w:rFonts w:ascii="Consolas" w:hAnsi="Consolas" w:cs="Times New Roman"/>
@@ -2210,6 +2435,7 @@
     </w:p>
     <w:p>
       <w:pPr>
+        <w:spacing w:after="0"/>
         <w:rPr>
           <w:rFonts w:ascii="Consolas" w:hAnsi="Consolas" w:cs="Times New Roman"/>
           <w:sz w:val="20"/>
@@ -2228,6 +2454,7 @@
     </w:p>
     <w:p>
       <w:pPr>
+        <w:spacing w:after="0"/>
         <w:rPr>
           <w:rFonts w:ascii="Consolas" w:hAnsi="Consolas" w:cs="Times New Roman"/>
           <w:sz w:val="20"/>
@@ -2246,6 +2473,7 @@
     </w:p>
     <w:p>
       <w:pPr>
+        <w:spacing w:after="0"/>
         <w:rPr>
           <w:rFonts w:ascii="Consolas" w:hAnsi="Consolas" w:cs="Times New Roman"/>
           <w:sz w:val="20"/>
@@ -2264,10 +2492,32 @@
     </w:p>
     <w:p>
       <w:pPr>
-        <w:rPr>
-          <w:rFonts w:ascii="Consolas" w:hAnsi="Consolas" w:cs="Times New Roman"/>
-          <w:sz w:val="20"/>
-          <w:szCs w:val="20"/>
+        <w:spacing w:after="0"/>
+        <w:rPr>
+          <w:rFonts w:ascii="Consolas" w:hAnsi="Consolas" w:cs="Times New Roman"/>
+          <w:sz w:val="20"/>
+          <w:szCs w:val="20"/>
+        </w:rPr>
+      </w:pPr>
+    </w:p>
+    <w:p>
+      <w:pPr>
+        <w:spacing w:after="0"/>
+        <w:rPr>
+          <w:rFonts w:ascii="Consolas" w:hAnsi="Consolas" w:cs="Times New Roman"/>
+          <w:sz w:val="20"/>
+          <w:szCs w:val="20"/>
+        </w:rPr>
+      </w:pPr>
+    </w:p>
+    <w:p>
+      <w:pPr>
+        <w:spacing w:after="0"/>
+        <w:rPr>
+          <w:rFonts w:ascii="Consolas" w:hAnsi="Consolas" w:cs="Times New Roman"/>
+          <w:sz w:val="20"/>
+          <w:szCs w:val="20"/>
+          <w:u w:val="single"/>
         </w:rPr>
       </w:pPr>
       <w:r>
@@ -2278,31 +2528,39 @@
           <w:szCs w:val="20"/>
           <w:u w:val="single"/>
         </w:rPr>
-        <w:t xml:space="preserve">Method: </w:t>
-      </w:r>
-      <w:proofErr w:type="spellStart"/>
+        <w:t>Method</w:t>
+      </w:r>
       <w:r>
         <w:rPr>
           <w:rFonts w:ascii="Consolas" w:hAnsi="Consolas" w:cs="Times New Roman"/>
           <w:b/>
           <w:sz w:val="20"/>
           <w:szCs w:val="20"/>
+        </w:rPr>
+        <w:t xml:space="preserve">: </w:t>
+      </w:r>
+      <w:r>
+        <w:rPr>
+          <w:rFonts w:ascii="Consolas" w:hAnsi="Consolas" w:cs="Times New Roman"/>
+          <w:b/>
+          <w:sz w:val="20"/>
+          <w:szCs w:val="20"/>
+        </w:rPr>
+        <w:t>CountForKey</w:t>
+      </w:r>
+      <w:r>
+        <w:rPr>
+          <w:rFonts w:ascii="Consolas" w:hAnsi="Consolas" w:cs="Times New Roman"/>
+          <w:sz w:val="20"/>
+          <w:szCs w:val="20"/>
           <w:u w:val="single"/>
         </w:rPr>
-        <w:t>CountForKey</w:t>
-      </w:r>
-      <w:proofErr w:type="spellEnd"/>
-      <w:r>
-        <w:rPr>
-          <w:rFonts w:ascii="Consolas" w:hAnsi="Consolas" w:cs="Times New Roman"/>
-          <w:sz w:val="20"/>
-          <w:szCs w:val="20"/>
-        </w:rPr>
-        <w:t xml:space="preserve"> –</w:t>
-      </w:r>
-    </w:p>
-    <w:p>
-      <w:pPr>
+        <w:t xml:space="preserve"> </w:t>
+      </w:r>
+    </w:p>
+    <w:p>
+      <w:pPr>
+        <w:spacing w:after="0"/>
         <w:rPr>
           <w:rFonts w:ascii="Consolas" w:hAnsi="Consolas" w:cs="Times New Roman"/>
           <w:sz w:val="20"/>
@@ -2337,6 +2595,7 @@
     </w:p>
     <w:p>
       <w:pPr>
+        <w:spacing w:after="0"/>
         <w:rPr>
           <w:rFonts w:ascii="Consolas" w:hAnsi="Consolas" w:cs="Times New Roman"/>
           <w:sz w:val="20"/>
@@ -2371,6 +2630,7 @@
     </w:p>
     <w:p>
       <w:pPr>
+        <w:spacing w:after="0"/>
         <w:rPr>
           <w:rFonts w:ascii="Consolas" w:hAnsi="Consolas" w:cs="Times New Roman"/>
           <w:sz w:val="20"/>
@@ -2397,6 +2657,7 @@
     </w:p>
     <w:p>
       <w:pPr>
+        <w:spacing w:after="0"/>
         <w:ind w:firstLine="360"/>
         <w:rPr>
           <w:rFonts w:ascii="Consolas" w:hAnsi="Consolas" w:cs="Times New Roman"/>
@@ -2415,6 +2676,7 @@
     </w:p>
     <w:p>
       <w:pPr>
+        <w:spacing w:after="0"/>
         <w:ind w:firstLine="360"/>
         <w:rPr>
           <w:rFonts w:ascii="Consolas" w:hAnsi="Consolas" w:cs="Times New Roman"/>
@@ -2433,6 +2695,7 @@
     </w:p>
     <w:p>
       <w:pPr>
+        <w:spacing w:after="0"/>
         <w:ind w:firstLine="360"/>
         <w:rPr>
           <w:rFonts w:ascii="Consolas" w:hAnsi="Consolas" w:cs="Times New Roman"/>
@@ -2451,6 +2714,7 @@
     </w:p>
     <w:p>
       <w:pPr>
+        <w:spacing w:after="0"/>
         <w:ind w:firstLine="360"/>
         <w:rPr>
           <w:rFonts w:ascii="Consolas" w:hAnsi="Consolas" w:cs="Times New Roman"/>
@@ -2469,6 +2733,7 @@
     </w:p>
     <w:p>
       <w:pPr>
+        <w:spacing w:after="0"/>
         <w:ind w:firstLine="360"/>
         <w:rPr>
           <w:rFonts w:ascii="Consolas" w:hAnsi="Consolas" w:cs="Times New Roman"/>
@@ -2487,12 +2752,24 @@
     </w:p>
     <w:p>
       <w:pPr>
+        <w:spacing w:after="0"/>
+        <w:ind w:firstLine="360"/>
+        <w:rPr>
+          <w:rFonts w:ascii="Consolas" w:hAnsi="Consolas" w:cs="Times New Roman"/>
+          <w:sz w:val="20"/>
+          <w:szCs w:val="20"/>
+        </w:rPr>
+      </w:pPr>
+    </w:p>
+    <w:p>
+      <w:pPr>
+        <w:spacing w:after="0"/>
         <w:rPr>
           <w:rFonts w:ascii="Consolas" w:hAnsi="Consolas" w:cs="Consolas"/>
           <w:b/>
           <w:color w:val="000000"/>
-          <w:sz w:val="19"/>
-          <w:szCs w:val="19"/>
+          <w:sz w:val="20"/>
+          <w:szCs w:val="20"/>
           <w:u w:val="single"/>
         </w:rPr>
       </w:pPr>
@@ -2506,22 +2783,21 @@
         </w:rPr>
         <w:t xml:space="preserve">Method: </w:t>
       </w:r>
-      <w:proofErr w:type="spellStart"/>
       <w:r>
         <w:rPr>
           <w:rFonts w:ascii="Consolas" w:hAnsi="Consolas" w:cs="Consolas"/>
           <w:b/>
           <w:color w:val="000000"/>
-          <w:sz w:val="19"/>
-          <w:szCs w:val="19"/>
+          <w:sz w:val="20"/>
+          <w:szCs w:val="20"/>
           <w:u w:val="single"/>
         </w:rPr>
         <w:t>FilterDataForKeyValue</w:t>
       </w:r>
-      <w:proofErr w:type="spellEnd"/>
-    </w:p>
-    <w:p>
-      <w:pPr>
+    </w:p>
+    <w:p>
+      <w:pPr>
+        <w:spacing w:after="0"/>
         <w:rPr>
           <w:rFonts w:ascii="Consolas" w:hAnsi="Consolas" w:cs="Times New Roman"/>
           <w:sz w:val="20"/>
@@ -2548,6 +2824,7 @@
     </w:p>
     <w:p>
       <w:pPr>
+        <w:spacing w:after="0"/>
         <w:rPr>
           <w:rFonts w:ascii="Consolas" w:hAnsi="Consolas" w:cs="Times New Roman"/>
           <w:sz w:val="20"/>
@@ -2574,6 +2851,7 @@
     </w:p>
     <w:p>
       <w:pPr>
+        <w:spacing w:after="0"/>
         <w:rPr>
           <w:rFonts w:ascii="Consolas" w:hAnsi="Consolas" w:cs="Times New Roman"/>
           <w:sz w:val="20"/>
@@ -2600,6 +2878,7 @@
     </w:p>
     <w:p>
       <w:pPr>
+        <w:spacing w:after="0"/>
         <w:ind w:firstLine="360"/>
         <w:rPr>
           <w:rFonts w:ascii="Consolas" w:hAnsi="Consolas" w:cs="Times New Roman"/>
@@ -2618,6 +2897,7 @@
     </w:p>
     <w:p>
       <w:pPr>
+        <w:spacing w:after="0"/>
         <w:ind w:firstLine="360"/>
         <w:rPr>
           <w:rFonts w:ascii="Consolas" w:hAnsi="Consolas" w:cs="Times New Roman"/>
@@ -2636,6 +2916,7 @@
     </w:p>
     <w:p>
       <w:pPr>
+        <w:spacing w:after="0"/>
         <w:ind w:firstLine="360"/>
         <w:rPr>
           <w:rFonts w:ascii="Consolas" w:hAnsi="Consolas" w:cs="Times New Roman"/>
@@ -2654,6 +2935,7 @@
     </w:p>
     <w:p>
       <w:pPr>
+        <w:spacing w:after="0"/>
         <w:ind w:firstLine="360"/>
         <w:rPr>
           <w:rFonts w:ascii="Consolas" w:hAnsi="Consolas" w:cs="Times New Roman"/>
@@ -2672,6 +2954,7 @@
     </w:p>
     <w:p>
       <w:pPr>
+        <w:spacing w:after="0"/>
         <w:ind w:firstLine="360"/>
         <w:rPr>
           <w:rFonts w:ascii="Consolas" w:hAnsi="Consolas" w:cs="Times New Roman"/>
@@ -2686,49 +2969,6 @@
           <w:szCs w:val="20"/>
         </w:rPr>
         <w:t xml:space="preserve">Return sets of filtered data. </w:t>
-      </w:r>
-    </w:p>
-    <w:p>
-      <w:pPr>
-        <w:rPr>
-          <w:rFonts w:ascii="Consolas" w:hAnsi="Consolas" w:cs="Times New Roman"/>
-          <w:sz w:val="20"/>
-          <w:szCs w:val="20"/>
-        </w:rPr>
-      </w:pPr>
-      <w:r>
-        <w:rPr>
-          <w:rFonts w:ascii="Consolas" w:hAnsi="Consolas" w:cs="Times New Roman"/>
-          <w:sz w:val="20"/>
-          <w:szCs w:val="20"/>
-        </w:rPr>
-        <w:br w:type="page"/>
-      </w:r>
-    </w:p>
-    <w:p>
-      <w:pPr>
-        <w:pStyle w:val="ListParagraph"/>
-        <w:numPr>
-          <w:ilvl w:val="1"/>
-          <w:numId w:val="1"/>
-        </w:numPr>
-        <w:ind w:left="360"/>
-        <w:rPr>
-          <w:rFonts w:ascii="Times New Roman" w:hAnsi="Times New Roman" w:cs="Times New Roman"/>
-          <w:b/>
-          <w:sz w:val="28"/>
-          <w:szCs w:val="28"/>
-        </w:rPr>
-      </w:pPr>
-      <w:r>
-        <w:rPr>
-          <w:rFonts w:ascii="Times New Roman" w:hAnsi="Times New Roman" w:cs="Times New Roman"/>
-          <w:b/>
-          <w:sz w:val="28"/>
-          <w:szCs w:val="28"/>
-        </w:rPr>
-        <w:lastRenderedPageBreak/>
-        <w:t xml:space="preserve"> Flow Chart</w:t>
       </w:r>
     </w:p>
     <w:p>
@@ -2795,25 +3035,290 @@
     </w:p>
     <w:p>
       <w:pPr>
-        <w:rPr>
-          <w:rFonts w:ascii="Times New Roman" w:hAnsi="Times New Roman" w:cs="Times New Roman"/>
-          <w:sz w:val="24"/>
-          <w:szCs w:val="24"/>
-        </w:rPr>
-      </w:pPr>
-      <w:proofErr w:type="spellStart"/>
-      <w:r>
-        <w:rPr>
-          <w:rFonts w:ascii="Times New Roman" w:hAnsi="Times New Roman" w:cs="Times New Roman"/>
-          <w:sz w:val="24"/>
-          <w:szCs w:val="24"/>
-        </w:rPr>
-        <w:t>Aaaaaaa</w:t>
-      </w:r>
-      <w:proofErr w:type="spellEnd"/>
-      <w:r>
-        <w:rPr>
-          <w:rFonts w:ascii="Times New Roman" w:hAnsi="Times New Roman" w:cs="Times New Roman"/>
+        <w:ind w:firstLine="360"/>
+        <w:rPr>
+          <w:rFonts w:ascii="Times New Roman" w:hAnsi="Times New Roman" w:cs="Times New Roman"/>
+          <w:sz w:val="24"/>
+          <w:szCs w:val="24"/>
+        </w:rPr>
+      </w:pPr>
+      <w:r>
+        <w:rPr>
+          <w:rFonts w:ascii="Times New Roman" w:hAnsi="Times New Roman" w:cs="Times New Roman"/>
+          <w:sz w:val="24"/>
+          <w:szCs w:val="24"/>
+        </w:rPr>
+        <w:t>Through the data processed and plotted, I noticed that there has been a general trend of decline in many aspects of the Winter season for the Salt Lake area.</w:t>
+      </w:r>
+    </w:p>
+    <w:p>
+      <w:pPr>
+        <w:ind w:firstLine="360"/>
+        <w:rPr>
+          <w:rFonts w:ascii="Times New Roman" w:hAnsi="Times New Roman" w:cs="Times New Roman"/>
+          <w:sz w:val="24"/>
+          <w:szCs w:val="24"/>
+        </w:rPr>
+      </w:pPr>
+      <w:r>
+        <w:rPr>
+          <w:rFonts w:ascii="Times New Roman" w:hAnsi="Times New Roman" w:cs="Times New Roman"/>
+          <w:sz w:val="24"/>
+          <w:szCs w:val="24"/>
+        </w:rPr>
+        <w:t>First, analyzing the data shows that there has been a slow increase in average temperature</w:t>
+      </w:r>
+      <w:r>
+        <w:rPr>
+          <w:rFonts w:ascii="Times New Roman" w:hAnsi="Times New Roman" w:cs="Times New Roman"/>
+          <w:sz w:val="24"/>
+          <w:szCs w:val="24"/>
+        </w:rPr>
+        <w:t>, with the number of days remaining in freezing temperatures decreasing.</w:t>
+      </w:r>
+    </w:p>
+    <w:p>
+      <w:pPr>
+        <w:keepNext/>
+      </w:pPr>
+      <w:r>
+        <w:rPr>
+          <w:rFonts w:ascii="Times New Roman" w:hAnsi="Times New Roman" w:cs="Times New Roman"/>
+          <w:noProof/>
+          <w:sz w:val="24"/>
+          <w:szCs w:val="24"/>
+        </w:rPr>
+        <w:drawing>
+          <wp:anchor distT="0" distB="0" distL="114300" distR="114300" simplePos="0" relativeHeight="251658240" behindDoc="0" locked="0" layoutInCell="1" allowOverlap="1" wp14:anchorId="7A3A7EA1" wp14:editId="53119D2D">
+            <wp:simplePos x="0" y="0"/>
+            <wp:positionH relativeFrom="column">
+              <wp:posOffset>2926080</wp:posOffset>
+            </wp:positionH>
+            <wp:positionV relativeFrom="paragraph">
+              <wp:posOffset>40975</wp:posOffset>
+            </wp:positionV>
+            <wp:extent cx="2891790" cy="2170430"/>
+            <wp:effectExtent l="0" t="0" r="3810" b="1270"/>
+            <wp:wrapNone/>
+            <wp:docPr id="3" name="Picture 3"/>
+            <wp:cNvGraphicFramePr>
+              <a:graphicFrameLocks xmlns:a="http://schemas.openxmlformats.org/drawingml/2006/main" noChangeAspect="1"/>
+            </wp:cNvGraphicFramePr>
+            <a:graphic xmlns:a="http://schemas.openxmlformats.org/drawingml/2006/main">
+              <a:graphicData uri="http://schemas.openxmlformats.org/drawingml/2006/picture">
+                <pic:pic xmlns:pic="http://schemas.openxmlformats.org/drawingml/2006/picture">
+                  <pic:nvPicPr>
+                    <pic:cNvPr id="0" name="Picture 3"/>
+                    <pic:cNvPicPr>
+                      <a:picLocks noChangeAspect="1" noChangeArrowheads="1"/>
+                    </pic:cNvPicPr>
+                  </pic:nvPicPr>
+                  <pic:blipFill>
+                    <a:blip r:embed="rId7">
+                      <a:extLst>
+                        <a:ext uri="{28A0092B-C50C-407E-A947-70E740481C1C}">
+                          <a14:useLocalDpi xmlns:a14="http://schemas.microsoft.com/office/drawing/2010/main" val="0"/>
+                        </a:ext>
+                      </a:extLst>
+                    </a:blip>
+                    <a:srcRect/>
+                    <a:stretch>
+                      <a:fillRect/>
+                    </a:stretch>
+                  </pic:blipFill>
+                  <pic:spPr bwMode="auto">
+                    <a:xfrm>
+                      <a:off x="0" y="0"/>
+                      <a:ext cx="2891790" cy="2170430"/>
+                    </a:xfrm>
+                    <a:prstGeom prst="rect">
+                      <a:avLst/>
+                    </a:prstGeom>
+                    <a:noFill/>
+                    <a:ln>
+                      <a:noFill/>
+                    </a:ln>
+                  </pic:spPr>
+                </pic:pic>
+              </a:graphicData>
+            </a:graphic>
+          </wp:anchor>
+        </w:drawing>
+      </w:r>
+      <w:r>
+        <w:rPr>
+          <w:rFonts w:ascii="Times New Roman" w:hAnsi="Times New Roman" w:cs="Times New Roman"/>
+          <w:noProof/>
+          <w:sz w:val="24"/>
+          <w:szCs w:val="24"/>
+        </w:rPr>
+        <w:drawing>
+          <wp:inline distT="0" distB="0" distL="0" distR="0" wp14:anchorId="26447375" wp14:editId="166B0922">
+            <wp:extent cx="2941610" cy="2208362"/>
+            <wp:effectExtent l="0" t="0" r="0" b="1905"/>
+            <wp:docPr id="1" name="Picture 1"/>
+            <wp:cNvGraphicFramePr>
+              <a:graphicFrameLocks xmlns:a="http://schemas.openxmlformats.org/drawingml/2006/main" noChangeAspect="1"/>
+            </wp:cNvGraphicFramePr>
+            <a:graphic xmlns:a="http://schemas.openxmlformats.org/drawingml/2006/main">
+              <a:graphicData uri="http://schemas.openxmlformats.org/drawingml/2006/picture">
+                <pic:pic xmlns:pic="http://schemas.openxmlformats.org/drawingml/2006/picture">
+                  <pic:nvPicPr>
+                    <pic:cNvPr id="0" name="Picture 1"/>
+                    <pic:cNvPicPr>
+                      <a:picLocks noChangeAspect="1" noChangeArrowheads="1"/>
+                    </pic:cNvPicPr>
+                  </pic:nvPicPr>
+                  <pic:blipFill>
+                    <a:blip r:embed="rId8">
+                      <a:extLst>
+                        <a:ext uri="{28A0092B-C50C-407E-A947-70E740481C1C}">
+                          <a14:useLocalDpi xmlns:a14="http://schemas.microsoft.com/office/drawing/2010/main" val="0"/>
+                        </a:ext>
+                      </a:extLst>
+                    </a:blip>
+                    <a:srcRect/>
+                    <a:stretch>
+                      <a:fillRect/>
+                    </a:stretch>
+                  </pic:blipFill>
+                  <pic:spPr bwMode="auto">
+                    <a:xfrm>
+                      <a:off x="0" y="0"/>
+                      <a:ext cx="3002269" cy="2253901"/>
+                    </a:xfrm>
+                    <a:prstGeom prst="rect">
+                      <a:avLst/>
+                    </a:prstGeom>
+                    <a:noFill/>
+                    <a:ln>
+                      <a:noFill/>
+                    </a:ln>
+                  </pic:spPr>
+                </pic:pic>
+              </a:graphicData>
+            </a:graphic>
+          </wp:inline>
+        </w:drawing>
+      </w:r>
+    </w:p>
+    <w:p>
+      <w:pPr>
+        <w:pStyle w:val="Caption"/>
+      </w:pPr>
+      <w:r>
+        <w:rPr>
+          <w:noProof/>
+        </w:rPr>
+        <mc:AlternateContent>
+          <mc:Choice Requires="wps">
+            <w:drawing>
+              <wp:anchor distT="0" distB="0" distL="114300" distR="114300" simplePos="0" relativeHeight="251660288" behindDoc="0" locked="0" layoutInCell="1" allowOverlap="1" wp14:anchorId="1502D801" wp14:editId="7BEC6032">
+                <wp:simplePos x="0" y="0"/>
+                <wp:positionH relativeFrom="column">
+                  <wp:posOffset>2985937</wp:posOffset>
+                </wp:positionH>
+                <wp:positionV relativeFrom="paragraph">
+                  <wp:posOffset>3175</wp:posOffset>
+                </wp:positionV>
+                <wp:extent cx="2891790" cy="635"/>
+                <wp:effectExtent l="0" t="0" r="0" b="0"/>
+                <wp:wrapNone/>
+                <wp:docPr id="4" name="Text Box 4"/>
+                <wp:cNvGraphicFramePr/>
+                <a:graphic xmlns:a="http://schemas.openxmlformats.org/drawingml/2006/main">
+                  <a:graphicData uri="http://schemas.microsoft.com/office/word/2010/wordprocessingShape">
+                    <wps:wsp>
+                      <wps:cNvSpPr txBox="1"/>
+                      <wps:spPr>
+                        <a:xfrm>
+                          <a:off x="0" y="0"/>
+                          <a:ext cx="2891790" cy="635"/>
+                        </a:xfrm>
+                        <a:prstGeom prst="rect">
+                          <a:avLst/>
+                        </a:prstGeom>
+                        <a:solidFill>
+                          <a:prstClr val="white"/>
+                        </a:solidFill>
+                        <a:ln>
+                          <a:noFill/>
+                        </a:ln>
+                      </wps:spPr>
+                      <wps:txbx>
+                        <w:txbxContent>
+                          <w:p>
+                            <w:pPr>
+                              <w:pStyle w:val="Caption"/>
+                              <w:jc w:val="center"/>
+                              <w:rPr>
+                                <w:rFonts w:ascii="Times New Roman" w:hAnsi="Times New Roman" w:cs="Times New Roman"/>
+                                <w:noProof/>
+                                <w:sz w:val="24"/>
+                                <w:szCs w:val="24"/>
+                              </w:rPr>
+                            </w:pPr>
+                            <w:r>
+                              <w:t>Figure 3 – Days where the maximum temperature did not rise above 32 degrees Fahrenheit.</w:t>
+                            </w:r>
+                          </w:p>
+                        </w:txbxContent>
+                      </wps:txbx>
+                      <wps:bodyPr rot="0" spcFirstLastPara="0" vertOverflow="overflow" horzOverflow="overflow" vert="horz" wrap="square" lIns="0" tIns="0" rIns="0" bIns="0" numCol="1" spcCol="0" rtlCol="0" fromWordArt="0" anchor="t" anchorCtr="0" forceAA="0" compatLnSpc="1">
+                        <a:prstTxWarp prst="textNoShape">
+                          <a:avLst/>
+                        </a:prstTxWarp>
+                        <a:spAutoFit/>
+                      </wps:bodyPr>
+                    </wps:wsp>
+                  </a:graphicData>
+                </a:graphic>
+              </wp:anchor>
+            </w:drawing>
+          </mc:Choice>
+          <mc:Fallback>
+            <w:pict>
+              <v:shapetype w14:anchorId="1502D801" id="_x0000_t202" coordsize="21600,21600" o:spt="202" path="m,l,21600r21600,l21600,xe">
+                <v:stroke joinstyle="miter"/>
+                <v:path gradientshapeok="t" o:connecttype="rect"/>
+              </v:shapetype>
+              <v:shape id="Text Box 4" o:spid="_x0000_s1026" type="#_x0000_t202" style="position:absolute;margin-left:235.1pt;margin-top:.25pt;width:227.7pt;height:.05pt;z-index:251660288;visibility:visible;mso-wrap-style:square;mso-wrap-distance-left:9pt;mso-wrap-distance-top:0;mso-wrap-distance-right:9pt;mso-wrap-distance-bottom:0;mso-position-horizontal:absolute;mso-position-horizontal-relative:text;mso-position-vertical:absolute;mso-position-vertical-relative:text;v-text-anchor:top" o:gfxdata="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" stroked="f">
+                <v:textbox style="mso-fit-shape-to-text:t" inset="0,0,0,0">
+                  <w:txbxContent>
+                    <w:p>
+                      <w:pPr>
+                        <w:pStyle w:val="Caption"/>
+                        <w:jc w:val="center"/>
+                        <w:rPr>
+                          <w:rFonts w:ascii="Times New Roman" w:hAnsi="Times New Roman" w:cs="Times New Roman"/>
+                          <w:noProof/>
+                          <w:sz w:val="24"/>
+                          <w:szCs w:val="24"/>
+                        </w:rPr>
+                      </w:pPr>
+                      <w:r>
+                        <w:t>Figure 3 – Days where the maximum temperature did not rise above 32 degrees Fahrenheit.</w:t>
+                      </w:r>
+                    </w:p>
+                  </w:txbxContent>
+                </v:textbox>
+              </v:shape>
+            </w:pict>
+          </mc:Fallback>
+        </mc:AlternateContent>
+      </w:r>
+      <w:r>
+        <w:t>Figure 2 - Average Temperature by Year for the Salt Lake Area</w:t>
+      </w:r>
+    </w:p>
+    <w:p>
+      <w:pPr>
+        <w:keepNext/>
+      </w:pPr>
+      <w:r>
+        <w:rPr>
+          <w:rFonts w:ascii="Times New Roman" w:hAnsi="Times New Roman" w:cs="Times New Roman"/>
+          <w:noProof/>
           <w:sz w:val="24"/>
           <w:szCs w:val="24"/>
         </w:rPr>
@@ -2822,8 +3327,656 @@
     </w:p>
     <w:p>
       <w:pPr>
-        <w:pStyle w:val="ListParagraph"/>
-        <w:ind w:left="360"/>
+        <w:keepNext/>
+        <w:ind w:firstLine="720"/>
+        <w:jc w:val="center"/>
+      </w:pPr>
+      <w:r>
+        <w:rPr>
+          <w:rFonts w:ascii="Times New Roman" w:hAnsi="Times New Roman" w:cs="Times New Roman"/>
+          <w:noProof/>
+          <w:sz w:val="24"/>
+          <w:szCs w:val="24"/>
+        </w:rPr>
+        <w:drawing>
+          <wp:inline distT="0" distB="0" distL="0" distR="0" wp14:anchorId="5B3722B3" wp14:editId="402B348C">
+            <wp:extent cx="2823354" cy="2119584"/>
+            <wp:effectExtent l="0" t="0" r="0" b="0"/>
+            <wp:docPr id="10" name="Picture 10"/>
+            <wp:cNvGraphicFramePr>
+              <a:graphicFrameLocks xmlns:a="http://schemas.openxmlformats.org/drawingml/2006/main" noChangeAspect="1"/>
+            </wp:cNvGraphicFramePr>
+            <a:graphic xmlns:a="http://schemas.openxmlformats.org/drawingml/2006/main">
+              <a:graphicData uri="http://schemas.openxmlformats.org/drawingml/2006/picture">
+                <pic:pic xmlns:pic="http://schemas.openxmlformats.org/drawingml/2006/picture">
+                  <pic:nvPicPr>
+                    <pic:cNvPr id="0" name="Picture 7"/>
+                    <pic:cNvPicPr>
+                      <a:picLocks noChangeAspect="1" noChangeArrowheads="1"/>
+                    </pic:cNvPicPr>
+                  </pic:nvPicPr>
+                  <pic:blipFill>
+                    <a:blip r:embed="rId9">
+                      <a:extLst>
+                        <a:ext uri="{28A0092B-C50C-407E-A947-70E740481C1C}">
+                          <a14:useLocalDpi xmlns:a14="http://schemas.microsoft.com/office/drawing/2010/main" val="0"/>
+                        </a:ext>
+                      </a:extLst>
+                    </a:blip>
+                    <a:srcRect/>
+                    <a:stretch>
+                      <a:fillRect/>
+                    </a:stretch>
+                  </pic:blipFill>
+                  <pic:spPr bwMode="auto">
+                    <a:xfrm>
+                      <a:off x="0" y="0"/>
+                      <a:ext cx="3027673" cy="2272973"/>
+                    </a:xfrm>
+                    <a:prstGeom prst="rect">
+                      <a:avLst/>
+                    </a:prstGeom>
+                    <a:noFill/>
+                    <a:ln>
+                      <a:noFill/>
+                    </a:ln>
+                  </pic:spPr>
+                </pic:pic>
+              </a:graphicData>
+            </a:graphic>
+          </wp:inline>
+        </w:drawing>
+      </w:r>
+    </w:p>
+    <w:p>
+      <w:pPr>
+        <w:pStyle w:val="Caption"/>
+        <w:spacing w:after="0"/>
+        <w:jc w:val="center"/>
+      </w:pPr>
+      <w:r>
+        <w:t>Figure 4 - Average first day with freezing temperatures.</w:t>
+      </w:r>
+    </w:p>
+    <w:p>
+      <w:pPr>
+        <w:pStyle w:val="Caption"/>
+        <w:spacing w:after="0"/>
+        <w:jc w:val="center"/>
+        <w:rPr>
+          <w:rFonts w:ascii="Times New Roman" w:hAnsi="Times New Roman" w:cs="Times New Roman"/>
+          <w:sz w:val="24"/>
+          <w:szCs w:val="24"/>
+        </w:rPr>
+      </w:pPr>
+      <w:r>
+        <w:t>(Note: The NOAA begins tracking this date at the end of Summer.)</w:t>
+      </w:r>
+    </w:p>
+    <w:p>
+      <w:pPr>
+        <w:ind w:firstLine="720"/>
+        <w:rPr>
+          <w:rFonts w:ascii="Times New Roman" w:hAnsi="Times New Roman" w:cs="Times New Roman"/>
+          <w:sz w:val="24"/>
+          <w:szCs w:val="24"/>
+        </w:rPr>
+      </w:pPr>
+    </w:p>
+    <w:p>
+      <w:pPr>
+        <w:ind w:firstLine="720"/>
+        <w:rPr>
+          <w:rFonts w:ascii="Times New Roman" w:hAnsi="Times New Roman" w:cs="Times New Roman"/>
+          <w:sz w:val="24"/>
+          <w:szCs w:val="24"/>
+        </w:rPr>
+      </w:pPr>
+    </w:p>
+    <w:p>
+      <w:pPr>
+        <w:ind w:firstLine="720"/>
+      </w:pPr>
+      <w:r>
+        <w:rPr>
+          <w:rFonts w:ascii="Times New Roman" w:hAnsi="Times New Roman" w:cs="Times New Roman"/>
+          <w:sz w:val="24"/>
+          <w:szCs w:val="24"/>
+        </w:rPr>
+        <w:t xml:space="preserve">Furthermore, I found that in recent years, the amount of total precipitation received throughout the year is steadily lower than 5 to 10 years ago. </w:t>
+      </w:r>
+      <w:r>
+        <w:rPr>
+          <w:rFonts w:ascii="Times New Roman" w:hAnsi="Times New Roman" w:cs="Times New Roman"/>
+          <w:sz w:val="24"/>
+          <w:szCs w:val="24"/>
+        </w:rPr>
+        <w:t>Combined with fewer days spent in freezing temperatures, there</w:t>
+      </w:r>
+      <w:r>
+        <w:rPr>
+          <w:rFonts w:ascii="Times New Roman" w:hAnsi="Times New Roman" w:cs="Times New Roman"/>
+          <w:sz w:val="24"/>
+          <w:szCs w:val="24"/>
+        </w:rPr>
+        <w:t xml:space="preserve"> inherently has lowered the amount of snow received</w:t>
+      </w:r>
+      <w:r>
+        <w:t>.</w:t>
+      </w:r>
+    </w:p>
+    <w:p>
+      <w:r>
+        <w:rPr>
+          <w:rFonts w:ascii="Times New Roman" w:hAnsi="Times New Roman" w:cs="Times New Roman"/>
+          <w:noProof/>
+          <w:sz w:val="24"/>
+          <w:szCs w:val="24"/>
+        </w:rPr>
+        <w:lastRenderedPageBreak/>
+        <mc:AlternateContent>
+          <mc:Choice Requires="wps">
+            <w:drawing>
+              <wp:anchor distT="0" distB="0" distL="114300" distR="114300" simplePos="0" relativeHeight="251666432" behindDoc="0" locked="0" layoutInCell="1" allowOverlap="1" wp14:anchorId="200B8859" wp14:editId="7117FD2B">
+                <wp:simplePos x="0" y="0"/>
+                <wp:positionH relativeFrom="margin">
+                  <wp:posOffset>3391487</wp:posOffset>
+                </wp:positionH>
+                <wp:positionV relativeFrom="paragraph">
+                  <wp:posOffset>2199017</wp:posOffset>
+                </wp:positionV>
+                <wp:extent cx="2355012" cy="635"/>
+                <wp:effectExtent l="0" t="0" r="7620" b="0"/>
+                <wp:wrapNone/>
+                <wp:docPr id="8" name="Text Box 8"/>
+                <wp:cNvGraphicFramePr/>
+                <a:graphic xmlns:a="http://schemas.openxmlformats.org/drawingml/2006/main">
+                  <a:graphicData uri="http://schemas.microsoft.com/office/word/2010/wordprocessingShape">
+                    <wps:wsp>
+                      <wps:cNvSpPr txBox="1"/>
+                      <wps:spPr>
+                        <a:xfrm>
+                          <a:off x="0" y="0"/>
+                          <a:ext cx="2355012" cy="635"/>
+                        </a:xfrm>
+                        <a:prstGeom prst="rect">
+                          <a:avLst/>
+                        </a:prstGeom>
+                        <a:solidFill>
+                          <a:prstClr val="white"/>
+                        </a:solidFill>
+                        <a:ln>
+                          <a:noFill/>
+                        </a:ln>
+                      </wps:spPr>
+                      <wps:txbx>
+                        <w:txbxContent>
+                          <w:p>
+                            <w:pPr>
+                              <w:pStyle w:val="Caption"/>
+                              <w:rPr>
+                                <w:noProof/>
+                              </w:rPr>
+                            </w:pPr>
+                            <w:r>
+                              <w:t xml:space="preserve">Figure </w:t>
+                            </w:r>
+                            <w:r>
+                              <w:t>6</w:t>
+                            </w:r>
+                            <w:r>
+                              <w:t xml:space="preserve"> – Snowfall </w:t>
+                            </w:r>
+                            <w:r>
+                              <w:t>and Precipitation Trends</w:t>
+                            </w:r>
+                          </w:p>
+                        </w:txbxContent>
+                      </wps:txbx>
+                      <wps:bodyPr rot="0" spcFirstLastPara="0" vertOverflow="overflow" horzOverflow="overflow" vert="horz" wrap="square" lIns="0" tIns="0" rIns="0" bIns="0" numCol="1" spcCol="0" rtlCol="0" fromWordArt="0" anchor="t" anchorCtr="0" forceAA="0" compatLnSpc="1">
+                        <a:prstTxWarp prst="textNoShape">
+                          <a:avLst/>
+                        </a:prstTxWarp>
+                        <a:spAutoFit/>
+                      </wps:bodyPr>
+                    </wps:wsp>
+                  </a:graphicData>
+                </a:graphic>
+                <wp14:sizeRelH relativeFrom="margin">
+                  <wp14:pctWidth>0</wp14:pctWidth>
+                </wp14:sizeRelH>
+              </wp:anchor>
+            </w:drawing>
+          </mc:Choice>
+          <mc:Fallback>
+            <w:pict>
+              <v:shape w14:anchorId="200B8859" id="Text Box 8" o:spid="_x0000_s1027" type="#_x0000_t202" style="position:absolute;margin-left:267.05pt;margin-top:173.15pt;width:185.45pt;height:.05pt;z-index:251666432;visibility:visible;mso-wrap-style:square;mso-width-percent:0;mso-wrap-distance-left:9pt;mso-wrap-distance-top:0;mso-wrap-distance-right:9pt;mso-wrap-distance-bottom:0;mso-position-horizontal:absolute;mso-position-horizontal-relative:margin;mso-position-vertical:absolute;mso-position-vertical-relative:text;mso-width-percent:0;mso-width-relative:margin;v-text-anchor:top" o:gfxdata="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" stroked="f">
+                <v:textbox style="mso-fit-shape-to-text:t" inset="0,0,0,0">
+                  <w:txbxContent>
+                    <w:p>
+                      <w:pPr>
+                        <w:pStyle w:val="Caption"/>
+                        <w:rPr>
+                          <w:noProof/>
+                        </w:rPr>
+                      </w:pPr>
+                      <w:r>
+                        <w:t xml:space="preserve">Figure </w:t>
+                      </w:r>
+                      <w:r>
+                        <w:t>6</w:t>
+                      </w:r>
+                      <w:r>
+                        <w:t xml:space="preserve"> – Snowfall </w:t>
+                      </w:r>
+                      <w:r>
+                        <w:t>and Precipitation Trends</w:t>
+                      </w:r>
+                    </w:p>
+                  </w:txbxContent>
+                </v:textbox>
+                <w10:wrap anchorx="margin"/>
+              </v:shape>
+            </w:pict>
+          </mc:Fallback>
+        </mc:AlternateContent>
+      </w:r>
+      <w:r>
+        <w:rPr>
+          <w:noProof/>
+        </w:rPr>
+        <w:drawing>
+          <wp:anchor distT="0" distB="0" distL="114300" distR="114300" simplePos="0" relativeHeight="251661312" behindDoc="0" locked="0" layoutInCell="1" allowOverlap="1" wp14:anchorId="19F78C4D" wp14:editId="0C262383">
+            <wp:simplePos x="0" y="0"/>
+            <wp:positionH relativeFrom="margin">
+              <wp:align>left</wp:align>
+            </wp:positionH>
+            <wp:positionV relativeFrom="paragraph">
+              <wp:posOffset>551</wp:posOffset>
+            </wp:positionV>
+            <wp:extent cx="2814955" cy="2113280"/>
+            <wp:effectExtent l="0" t="0" r="4445" b="1270"/>
+            <wp:wrapTopAndBottom/>
+            <wp:docPr id="5" name="Picture 5"/>
+            <wp:cNvGraphicFramePr>
+              <a:graphicFrameLocks xmlns:a="http://schemas.openxmlformats.org/drawingml/2006/main" noChangeAspect="1"/>
+            </wp:cNvGraphicFramePr>
+            <a:graphic xmlns:a="http://schemas.openxmlformats.org/drawingml/2006/main">
+              <a:graphicData uri="http://schemas.openxmlformats.org/drawingml/2006/picture">
+                <pic:pic xmlns:pic="http://schemas.openxmlformats.org/drawingml/2006/picture">
+                  <pic:nvPicPr>
+                    <pic:cNvPr id="0" name="Picture 4"/>
+                    <pic:cNvPicPr>
+                      <a:picLocks noChangeAspect="1" noChangeArrowheads="1"/>
+                    </pic:cNvPicPr>
+                  </pic:nvPicPr>
+                  <pic:blipFill>
+                    <a:blip r:embed="rId10">
+                      <a:extLst>
+                        <a:ext uri="{28A0092B-C50C-407E-A947-70E740481C1C}">
+                          <a14:useLocalDpi xmlns:a14="http://schemas.microsoft.com/office/drawing/2010/main" val="0"/>
+                        </a:ext>
+                      </a:extLst>
+                    </a:blip>
+                    <a:srcRect/>
+                    <a:stretch>
+                      <a:fillRect/>
+                    </a:stretch>
+                  </pic:blipFill>
+                  <pic:spPr bwMode="auto">
+                    <a:xfrm>
+                      <a:off x="0" y="0"/>
+                      <a:ext cx="2814955" cy="2113280"/>
+                    </a:xfrm>
+                    <a:prstGeom prst="rect">
+                      <a:avLst/>
+                    </a:prstGeom>
+                    <a:noFill/>
+                    <a:ln>
+                      <a:noFill/>
+                    </a:ln>
+                  </pic:spPr>
+                </pic:pic>
+              </a:graphicData>
+            </a:graphic>
+            <wp14:sizeRelH relativeFrom="page">
+              <wp14:pctWidth>0</wp14:pctWidth>
+            </wp14:sizeRelH>
+            <wp14:sizeRelV relativeFrom="page">
+              <wp14:pctHeight>0</wp14:pctHeight>
+            </wp14:sizeRelV>
+          </wp:anchor>
+        </w:drawing>
+      </w:r>
+      <w:r>
+        <w:rPr>
+          <w:rFonts w:ascii="Times New Roman" w:hAnsi="Times New Roman" w:cs="Times New Roman"/>
+          <w:noProof/>
+          <w:sz w:val="24"/>
+          <w:szCs w:val="24"/>
+        </w:rPr>
+        <w:drawing>
+          <wp:anchor distT="0" distB="0" distL="114300" distR="114300" simplePos="0" relativeHeight="251664384" behindDoc="0" locked="0" layoutInCell="1" allowOverlap="1" wp14:anchorId="2A931A8E" wp14:editId="5A94C510">
+            <wp:simplePos x="0" y="0"/>
+            <wp:positionH relativeFrom="margin">
+              <wp:posOffset>3107031</wp:posOffset>
+            </wp:positionH>
+            <wp:positionV relativeFrom="paragraph">
+              <wp:posOffset>-1606</wp:posOffset>
+            </wp:positionV>
+            <wp:extent cx="2750792" cy="2173665"/>
+            <wp:effectExtent l="0" t="0" r="0" b="0"/>
+            <wp:wrapNone/>
+            <wp:docPr id="7" name="Picture 7"/>
+            <wp:cNvGraphicFramePr>
+              <a:graphicFrameLocks xmlns:a="http://schemas.openxmlformats.org/drawingml/2006/main" noChangeAspect="1"/>
+            </wp:cNvGraphicFramePr>
+            <a:graphic xmlns:a="http://schemas.openxmlformats.org/drawingml/2006/main">
+              <a:graphicData uri="http://schemas.openxmlformats.org/drawingml/2006/picture">
+                <pic:pic xmlns:pic="http://schemas.openxmlformats.org/drawingml/2006/picture">
+                  <pic:nvPicPr>
+                    <pic:cNvPr id="0" name="Picture 5"/>
+                    <pic:cNvPicPr>
+                      <a:picLocks noChangeAspect="1" noChangeArrowheads="1"/>
+                    </pic:cNvPicPr>
+                  </pic:nvPicPr>
+                  <pic:blipFill>
+                    <a:blip r:embed="rId11">
+                      <a:extLst>
+                        <a:ext uri="{28A0092B-C50C-407E-A947-70E740481C1C}">
+                          <a14:useLocalDpi xmlns:a14="http://schemas.microsoft.com/office/drawing/2010/main" val="0"/>
+                        </a:ext>
+                      </a:extLst>
+                    </a:blip>
+                    <a:srcRect/>
+                    <a:stretch>
+                      <a:fillRect/>
+                    </a:stretch>
+                  </pic:blipFill>
+                  <pic:spPr bwMode="auto">
+                    <a:xfrm>
+                      <a:off x="0" y="0"/>
+                      <a:ext cx="2750792" cy="2173665"/>
+                    </a:xfrm>
+                    <a:prstGeom prst="rect">
+                      <a:avLst/>
+                    </a:prstGeom>
+                    <a:noFill/>
+                    <a:ln>
+                      <a:noFill/>
+                    </a:ln>
+                  </pic:spPr>
+                </pic:pic>
+              </a:graphicData>
+            </a:graphic>
+            <wp14:sizeRelH relativeFrom="page">
+              <wp14:pctWidth>0</wp14:pctWidth>
+            </wp14:sizeRelH>
+            <wp14:sizeRelV relativeFrom="page">
+              <wp14:pctHeight>0</wp14:pctHeight>
+            </wp14:sizeRelV>
+          </wp:anchor>
+        </w:drawing>
+      </w:r>
+      <w:r>
+        <w:rPr>
+          <w:rFonts w:ascii="Times New Roman" w:hAnsi="Times New Roman" w:cs="Times New Roman"/>
+          <w:noProof/>
+          <w:sz w:val="24"/>
+          <w:szCs w:val="24"/>
+        </w:rPr>
+        <mc:AlternateContent>
+          <mc:Choice Requires="wps">
+            <w:drawing>
+              <wp:anchor distT="0" distB="0" distL="114300" distR="114300" simplePos="0" relativeHeight="251663360" behindDoc="0" locked="0" layoutInCell="1" allowOverlap="1" wp14:anchorId="24F200D8" wp14:editId="4664113C">
+                <wp:simplePos x="0" y="0"/>
+                <wp:positionH relativeFrom="column">
+                  <wp:posOffset>197748</wp:posOffset>
+                </wp:positionH>
+                <wp:positionV relativeFrom="paragraph">
+                  <wp:posOffset>2173976</wp:posOffset>
+                </wp:positionV>
+                <wp:extent cx="2553335" cy="635"/>
+                <wp:effectExtent l="0" t="0" r="0" b="0"/>
+                <wp:wrapTopAndBottom/>
+                <wp:docPr id="6" name="Text Box 6"/>
+                <wp:cNvGraphicFramePr/>
+                <a:graphic xmlns:a="http://schemas.openxmlformats.org/drawingml/2006/main">
+                  <a:graphicData uri="http://schemas.microsoft.com/office/word/2010/wordprocessingShape">
+                    <wps:wsp>
+                      <wps:cNvSpPr txBox="1"/>
+                      <wps:spPr>
+                        <a:xfrm>
+                          <a:off x="0" y="0"/>
+                          <a:ext cx="2553335" cy="635"/>
+                        </a:xfrm>
+                        <a:prstGeom prst="rect">
+                          <a:avLst/>
+                        </a:prstGeom>
+                        <a:solidFill>
+                          <a:prstClr val="white"/>
+                        </a:solidFill>
+                        <a:ln>
+                          <a:noFill/>
+                        </a:ln>
+                      </wps:spPr>
+                      <wps:txbx>
+                        <w:txbxContent>
+                          <w:p>
+                            <w:pPr>
+                              <w:pStyle w:val="Caption"/>
+                            </w:pPr>
+                            <w:r>
+                              <w:t xml:space="preserve">Figure </w:t>
+                            </w:r>
+                            <w:r>
+                              <w:t>5</w:t>
+                            </w:r>
+                            <w:r>
+                              <w:t xml:space="preserve"> – Average Precipitation by Year</w:t>
+                            </w:r>
+                          </w:p>
+                        </w:txbxContent>
+                      </wps:txbx>
+                      <wps:bodyPr rot="0" spcFirstLastPara="0" vertOverflow="overflow" horzOverflow="overflow" vert="horz" wrap="square" lIns="0" tIns="0" rIns="0" bIns="0" numCol="1" spcCol="0" rtlCol="0" fromWordArt="0" anchor="t" anchorCtr="0" forceAA="0" compatLnSpc="1">
+                        <a:prstTxWarp prst="textNoShape">
+                          <a:avLst/>
+                        </a:prstTxWarp>
+                        <a:spAutoFit/>
+                      </wps:bodyPr>
+                    </wps:wsp>
+                  </a:graphicData>
+                </a:graphic>
+                <wp14:sizeRelH relativeFrom="margin">
+                  <wp14:pctWidth>0</wp14:pctWidth>
+                </wp14:sizeRelH>
+              </wp:anchor>
+            </w:drawing>
+          </mc:Choice>
+          <mc:Fallback>
+            <w:pict>
+              <v:shape w14:anchorId="24F200D8" id="Text Box 6" o:spid="_x0000_s1028" type="#_x0000_t202" style="position:absolute;margin-left:15.55pt;margin-top:171.2pt;width:201.05pt;height:.05pt;z-index:251663360;visibility:visible;mso-wrap-style:square;mso-width-percent:0;mso-wrap-distance-left:9pt;mso-wrap-distance-top:0;mso-wrap-distance-right:9pt;mso-wrap-distance-bottom:0;mso-position-horizontal:absolute;mso-position-horizontal-relative:text;mso-position-vertical:absolute;mso-position-vertical-relative:text;mso-width-percent:0;mso-width-relative:margin;v-text-anchor:top" o:gfxdata="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" stroked="f">
+                <v:textbox style="mso-fit-shape-to-text:t" inset="0,0,0,0">
+                  <w:txbxContent>
+                    <w:p>
+                      <w:pPr>
+                        <w:pStyle w:val="Caption"/>
+                      </w:pPr>
+                      <w:r>
+                        <w:t xml:space="preserve">Figure </w:t>
+                      </w:r>
+                      <w:r>
+                        <w:t>5</w:t>
+                      </w:r>
+                      <w:r>
+                        <w:t xml:space="preserve"> – Average Precipitation by Year</w:t>
+                      </w:r>
+                    </w:p>
+                  </w:txbxContent>
+                </v:textbox>
+                <w10:wrap type="topAndBottom"/>
+              </v:shape>
+            </w:pict>
+          </mc:Fallback>
+        </mc:AlternateContent>
+      </w:r>
+      <w:r>
+        <w:t xml:space="preserve"> </w:t>
+      </w:r>
+    </w:p>
+    <w:p>
+      <w:pPr>
+        <w:ind w:firstLine="720"/>
+        <w:rPr>
+          <w:rFonts w:ascii="Times New Roman" w:hAnsi="Times New Roman" w:cs="Times New Roman"/>
+          <w:sz w:val="24"/>
+          <w:szCs w:val="24"/>
+        </w:rPr>
+      </w:pPr>
+      <w:r>
+        <w:rPr>
+          <w:rFonts w:ascii="Times New Roman" w:hAnsi="Times New Roman" w:cs="Times New Roman"/>
+          <w:sz w:val="24"/>
+          <w:szCs w:val="24"/>
+        </w:rPr>
+        <w:t xml:space="preserve">I found that having plenty of great </w:t>
+      </w:r>
+      <w:r>
+        <w:rPr>
+          <w:rFonts w:ascii="Times New Roman" w:hAnsi="Times New Roman" w:cs="Times New Roman"/>
+          <w:sz w:val="24"/>
+          <w:szCs w:val="24"/>
+        </w:rPr>
+        <w:t>data</w:t>
+      </w:r>
+      <w:r>
+        <w:rPr>
+          <w:rFonts w:ascii="Times New Roman" w:hAnsi="Times New Roman" w:cs="Times New Roman"/>
+          <w:sz w:val="24"/>
+          <w:szCs w:val="24"/>
+        </w:rPr>
+        <w:t xml:space="preserve"> for a decade</w:t>
+      </w:r>
+      <w:r>
+        <w:rPr>
+          <w:rFonts w:ascii="Times New Roman" w:hAnsi="Times New Roman" w:cs="Times New Roman"/>
+          <w:sz w:val="24"/>
+          <w:szCs w:val="24"/>
+        </w:rPr>
+        <w:t xml:space="preserve"> was enough to show a trend in many cases. However</w:t>
+      </w:r>
+      <w:r>
+        <w:rPr>
+          <w:rFonts w:ascii="Times New Roman" w:hAnsi="Times New Roman" w:cs="Times New Roman"/>
+          <w:sz w:val="24"/>
+          <w:szCs w:val="24"/>
+        </w:rPr>
+        <w:t xml:space="preserve">, </w:t>
+      </w:r>
+      <w:r>
+        <w:rPr>
+          <w:rFonts w:ascii="Times New Roman" w:hAnsi="Times New Roman" w:cs="Times New Roman"/>
+          <w:sz w:val="24"/>
+          <w:szCs w:val="24"/>
+        </w:rPr>
+        <w:t xml:space="preserve">when the data was narrowed down, </w:t>
+      </w:r>
+      <w:r>
+        <w:rPr>
+          <w:rFonts w:ascii="Times New Roman" w:hAnsi="Times New Roman" w:cs="Times New Roman"/>
+          <w:sz w:val="24"/>
+          <w:szCs w:val="24"/>
+        </w:rPr>
+        <w:t>it did not always provide enough information to show a trend. This was noticed when the data was narrowed down to specific areas</w:t>
+      </w:r>
+      <w:r>
+        <w:rPr>
+          <w:rFonts w:ascii="Times New Roman" w:hAnsi="Times New Roman" w:cs="Times New Roman"/>
+          <w:sz w:val="24"/>
+          <w:szCs w:val="24"/>
+        </w:rPr>
+        <w:t>. The figure below is a prime example of this. The trend line generated for the Salt Lake Triad Center daily weather information does not seem to fit the shown data. Having a couple extremes on the graph’s scale did not help the trendline.</w:t>
+      </w:r>
+    </w:p>
+    <w:p>
+      <w:pPr>
+        <w:keepNext/>
+        <w:ind w:firstLine="720"/>
+        <w:jc w:val="center"/>
+      </w:pPr>
+      <w:r>
+        <w:rPr>
+          <w:rFonts w:ascii="Times New Roman" w:hAnsi="Times New Roman" w:cs="Times New Roman"/>
+          <w:noProof/>
+          <w:sz w:val="24"/>
+          <w:szCs w:val="24"/>
+        </w:rPr>
+        <w:drawing>
+          <wp:inline distT="0" distB="0" distL="0" distR="0" wp14:anchorId="13B93577" wp14:editId="33ACA77B">
+            <wp:extent cx="3807865" cy="2855898"/>
+            <wp:effectExtent l="0" t="0" r="2540" b="1905"/>
+            <wp:docPr id="9" name="Picture 9"/>
+            <wp:cNvGraphicFramePr>
+              <a:graphicFrameLocks xmlns:a="http://schemas.openxmlformats.org/drawingml/2006/main" noChangeAspect="1"/>
+            </wp:cNvGraphicFramePr>
+            <a:graphic xmlns:a="http://schemas.openxmlformats.org/drawingml/2006/main">
+              <a:graphicData uri="http://schemas.openxmlformats.org/drawingml/2006/picture">
+                <pic:pic xmlns:pic="http://schemas.openxmlformats.org/drawingml/2006/picture">
+                  <pic:nvPicPr>
+                    <pic:cNvPr id="0" name="Picture 6"/>
+                    <pic:cNvPicPr>
+                      <a:picLocks noChangeAspect="1" noChangeArrowheads="1"/>
+                    </pic:cNvPicPr>
+                  </pic:nvPicPr>
+                  <pic:blipFill>
+                    <a:blip r:embed="rId12">
+                      <a:extLst>
+                        <a:ext uri="{28A0092B-C50C-407E-A947-70E740481C1C}">
+                          <a14:useLocalDpi xmlns:a14="http://schemas.microsoft.com/office/drawing/2010/main" val="0"/>
+                        </a:ext>
+                      </a:extLst>
+                    </a:blip>
+                    <a:stretch>
+                      <a:fillRect/>
+                    </a:stretch>
+                  </pic:blipFill>
+                  <pic:spPr bwMode="auto">
+                    <a:xfrm>
+                      <a:off x="0" y="0"/>
+                      <a:ext cx="3807865" cy="2855898"/>
+                    </a:xfrm>
+                    <a:prstGeom prst="rect">
+                      <a:avLst/>
+                    </a:prstGeom>
+                    <a:noFill/>
+                    <a:ln>
+                      <a:noFill/>
+                    </a:ln>
+                  </pic:spPr>
+                </pic:pic>
+              </a:graphicData>
+            </a:graphic>
+          </wp:inline>
+        </w:drawing>
+      </w:r>
+    </w:p>
+    <w:p>
+      <w:pPr>
+        <w:pStyle w:val="Caption"/>
+        <w:jc w:val="center"/>
+        <w:rPr>
+          <w:rFonts w:ascii="Times New Roman" w:hAnsi="Times New Roman" w:cs="Times New Roman"/>
+          <w:sz w:val="24"/>
+          <w:szCs w:val="24"/>
+        </w:rPr>
+      </w:pPr>
+      <w:r>
+        <w:t>Figure 7</w:t>
+      </w:r>
+    </w:p>
+    <w:p>
+      <w:pPr>
+        <w:ind w:firstLine="360"/>
         <w:rPr>
           <w:rFonts w:ascii="Times New Roman" w:hAnsi="Times New Roman" w:cs="Times New Roman"/>
           <w:b/>
@@ -2834,6 +3987,7 @@
     </w:p>
     <w:p>
       <w:pPr>
+        <w:ind w:firstLine="360"/>
         <w:rPr>
           <w:rFonts w:ascii="Times New Roman" w:hAnsi="Times New Roman" w:cs="Times New Roman"/>
           <w:b/>
@@ -2841,15 +3995,8 @@
           <w:szCs w:val="36"/>
         </w:rPr>
       </w:pPr>
-      <w:r>
-        <w:rPr>
-          <w:rFonts w:ascii="Times New Roman" w:hAnsi="Times New Roman" w:cs="Times New Roman"/>
-          <w:b/>
-          <w:sz w:val="36"/>
-          <w:szCs w:val="36"/>
-        </w:rPr>
-        <w:br w:type="page"/>
-      </w:r>
+      <w:bookmarkStart w:id="0" w:name="_GoBack"/>
+      <w:bookmarkEnd w:id="0"/>
     </w:p>
     <w:p>
       <w:pPr>
@@ -2874,61 +4021,206 @@
           <w:szCs w:val="36"/>
         </w:rPr>
         <w:lastRenderedPageBreak/>
-        <w:t>Glossary</w:t>
-      </w:r>
-    </w:p>
-    <w:p>
-      <w:pPr>
-        <w:pStyle w:val="ListParagraph"/>
-        <w:numPr>
-          <w:ilvl w:val="0"/>
-          <w:numId w:val="2"/>
-        </w:numPr>
-        <w:rPr>
-          <w:rFonts w:ascii="Times New Roman" w:hAnsi="Times New Roman" w:cs="Times New Roman"/>
-          <w:sz w:val="24"/>
-          <w:szCs w:val="24"/>
-        </w:rPr>
-      </w:pPr>
-      <w:r>
-        <w:rPr>
-          <w:rFonts w:ascii="Times New Roman" w:hAnsi="Times New Roman" w:cs="Times New Roman"/>
-          <w:sz w:val="24"/>
-          <w:szCs w:val="24"/>
-        </w:rPr>
-        <w:t>NOAA – National Oceanic and Atmospheric Administration</w:t>
-      </w:r>
-    </w:p>
-    <w:p>
-      <w:pPr>
-        <w:pStyle w:val="ListParagraph"/>
-        <w:numPr>
-          <w:ilvl w:val="0"/>
-          <w:numId w:val="2"/>
-        </w:numPr>
-        <w:rPr>
-          <w:rFonts w:ascii="Times New Roman" w:hAnsi="Times New Roman" w:cs="Times New Roman"/>
-          <w:sz w:val="24"/>
-          <w:szCs w:val="24"/>
-        </w:rPr>
-      </w:pPr>
-      <w:r>
-        <w:rPr>
-          <w:rFonts w:ascii="Times New Roman" w:hAnsi="Times New Roman" w:cs="Times New Roman"/>
-          <w:sz w:val="24"/>
-          <w:szCs w:val="24"/>
-        </w:rPr>
-        <w:t>Python – Name for the Python programming language and framework. Version 2.7 was used for this project.</w:t>
-      </w:r>
-    </w:p>
-    <w:p>
-      <w:pPr>
-        <w:pStyle w:val="ListParagraph"/>
-        <w:ind w:left="360"/>
-        <w:rPr>
-          <w:rFonts w:ascii="Times New Roman" w:hAnsi="Times New Roman" w:cs="Times New Roman"/>
-          <w:sz w:val="24"/>
-          <w:szCs w:val="24"/>
+        <w:t>Final Thoughts</w:t>
+      </w:r>
+    </w:p>
+    <w:p>
+      <w:pPr>
+        <w:ind w:firstLine="360"/>
+        <w:rPr>
+          <w:rFonts w:ascii="Times New Roman" w:hAnsi="Times New Roman" w:cs="Times New Roman"/>
+          <w:sz w:val="24"/>
+          <w:szCs w:val="24"/>
+        </w:rPr>
+      </w:pPr>
+      <w:r>
+        <w:rPr>
+          <w:rFonts w:ascii="Times New Roman" w:hAnsi="Times New Roman" w:cs="Times New Roman"/>
+          <w:sz w:val="24"/>
+          <w:szCs w:val="24"/>
+        </w:rPr>
+        <w:t xml:space="preserve">I am pleased with the program I wrote and the information it generates. </w:t>
+      </w:r>
+      <w:r>
+        <w:rPr>
+          <w:rFonts w:ascii="Times New Roman" w:hAnsi="Times New Roman" w:cs="Times New Roman"/>
+          <w:sz w:val="24"/>
+          <w:szCs w:val="24"/>
+        </w:rPr>
+        <w:t xml:space="preserve">If I were to </w:t>
+      </w:r>
+      <w:r>
+        <w:rPr>
+          <w:rFonts w:ascii="Times New Roman" w:hAnsi="Times New Roman" w:cs="Times New Roman"/>
+          <w:sz w:val="24"/>
+          <w:szCs w:val="24"/>
+        </w:rPr>
+        <w:t>continue working on</w:t>
+      </w:r>
+      <w:r>
+        <w:rPr>
+          <w:rFonts w:ascii="Times New Roman" w:hAnsi="Times New Roman" w:cs="Times New Roman"/>
+          <w:sz w:val="24"/>
+          <w:szCs w:val="24"/>
+        </w:rPr>
+        <w:t xml:space="preserve"> this project</w:t>
+      </w:r>
+      <w:r>
+        <w:rPr>
+          <w:rFonts w:ascii="Times New Roman" w:hAnsi="Times New Roman" w:cs="Times New Roman"/>
+          <w:sz w:val="24"/>
+          <w:szCs w:val="24"/>
+        </w:rPr>
+        <w:t xml:space="preserve"> or restart it</w:t>
+      </w:r>
+      <w:r>
+        <w:rPr>
+          <w:rFonts w:ascii="Times New Roman" w:hAnsi="Times New Roman" w:cs="Times New Roman"/>
+          <w:sz w:val="24"/>
+          <w:szCs w:val="24"/>
+        </w:rPr>
+        <w:t>, I would consider expanding the amount of data analyzed to multiple decades</w:t>
+      </w:r>
+      <w:r>
+        <w:rPr>
+          <w:rFonts w:ascii="Times New Roman" w:hAnsi="Times New Roman" w:cs="Times New Roman"/>
+          <w:sz w:val="24"/>
+          <w:szCs w:val="24"/>
+        </w:rPr>
+        <w:t xml:space="preserve"> worth of data from a much larger region</w:t>
+      </w:r>
+      <w:r>
+        <w:rPr>
+          <w:rFonts w:ascii="Times New Roman" w:hAnsi="Times New Roman" w:cs="Times New Roman"/>
+          <w:sz w:val="24"/>
+          <w:szCs w:val="24"/>
+        </w:rPr>
+        <w:t>.</w:t>
+      </w:r>
+      <w:r>
+        <w:rPr>
+          <w:rFonts w:ascii="Times New Roman" w:hAnsi="Times New Roman" w:cs="Times New Roman"/>
+          <w:sz w:val="24"/>
+          <w:szCs w:val="24"/>
+        </w:rPr>
+        <w:t xml:space="preserve"> </w:t>
+      </w:r>
+      <w:r>
+        <w:rPr>
+          <w:rFonts w:ascii="Times New Roman" w:hAnsi="Times New Roman" w:cs="Times New Roman"/>
+          <w:sz w:val="24"/>
+          <w:szCs w:val="24"/>
+        </w:rPr>
+        <w:t xml:space="preserve">Refactoring the program to follow better programming standards (such as classes to group methods) would be a very easy way to increase this project’s maintainability. </w:t>
+      </w:r>
+    </w:p>
+    <w:p>
+      <w:pPr>
+        <w:ind w:firstLine="360"/>
+        <w:rPr>
+          <w:rFonts w:ascii="Times New Roman" w:hAnsi="Times New Roman" w:cs="Times New Roman"/>
+          <w:sz w:val="24"/>
+          <w:szCs w:val="24"/>
+        </w:rPr>
+      </w:pPr>
+      <w:r>
+        <w:rPr>
+          <w:rFonts w:ascii="Times New Roman" w:hAnsi="Times New Roman" w:cs="Times New Roman"/>
+          <w:sz w:val="24"/>
+          <w:szCs w:val="24"/>
+        </w:rPr>
+        <w:t>This kind of project could also fit into topics I have learned from other classes – such as web page design and API design. It would not be too difficult to take what I have created here and adjust it to generate plottable data and trends based on a few user parameters. The information could then be delivered via an API, or to a JavaScript function that would create an interactive plot for a user to work with.</w:t>
+      </w:r>
+    </w:p>
+    <w:p>
+      <w:pPr>
+        <w:ind w:firstLine="360"/>
+        <w:rPr>
+          <w:rFonts w:ascii="Times New Roman" w:hAnsi="Times New Roman" w:cs="Times New Roman"/>
+          <w:sz w:val="24"/>
+          <w:szCs w:val="24"/>
+        </w:rPr>
+      </w:pPr>
+      <w:r>
+        <w:rPr>
+          <w:rFonts w:ascii="Times New Roman" w:hAnsi="Times New Roman" w:cs="Times New Roman"/>
+          <w:sz w:val="24"/>
+          <w:szCs w:val="24"/>
+        </w:rPr>
+        <w:t>This has given me a</w:t>
+      </w:r>
+      <w:r>
+        <w:rPr>
+          <w:rFonts w:ascii="Times New Roman" w:hAnsi="Times New Roman" w:cs="Times New Roman"/>
+          <w:sz w:val="24"/>
+          <w:szCs w:val="24"/>
+        </w:rPr>
+        <w:t xml:space="preserve"> look into raw data analysis. This is</w:t>
+      </w:r>
+      <w:r>
+        <w:rPr>
+          <w:rFonts w:ascii="Times New Roman" w:hAnsi="Times New Roman" w:cs="Times New Roman"/>
+          <w:sz w:val="24"/>
+          <w:szCs w:val="24"/>
+        </w:rPr>
+        <w:t xml:space="preserve"> an area of analysis I have </w:t>
+      </w:r>
+      <w:r>
+        <w:rPr>
+          <w:rFonts w:ascii="Times New Roman" w:hAnsi="Times New Roman" w:cs="Times New Roman"/>
+          <w:sz w:val="24"/>
+          <w:szCs w:val="24"/>
+        </w:rPr>
+        <w:t>considered</w:t>
+      </w:r>
+      <w:r>
+        <w:rPr>
+          <w:rFonts w:ascii="Times New Roman" w:hAnsi="Times New Roman" w:cs="Times New Roman"/>
+          <w:sz w:val="24"/>
+          <w:szCs w:val="24"/>
+        </w:rPr>
+        <w:t xml:space="preserve"> before</w:t>
+      </w:r>
+      <w:r>
+        <w:rPr>
+          <w:rFonts w:ascii="Times New Roman" w:hAnsi="Times New Roman" w:cs="Times New Roman"/>
+          <w:sz w:val="24"/>
+          <w:szCs w:val="24"/>
+        </w:rPr>
+        <w:t xml:space="preserve"> working on before</w:t>
+      </w:r>
+      <w:r>
+        <w:rPr>
+          <w:rFonts w:ascii="Times New Roman" w:hAnsi="Times New Roman" w:cs="Times New Roman"/>
+          <w:sz w:val="24"/>
+          <w:szCs w:val="24"/>
+        </w:rPr>
+        <w:t xml:space="preserve"> as a side project</w:t>
+      </w:r>
+      <w:r>
+        <w:rPr>
+          <w:rFonts w:ascii="Times New Roman" w:hAnsi="Times New Roman" w:cs="Times New Roman"/>
+          <w:sz w:val="24"/>
+          <w:szCs w:val="24"/>
+        </w:rPr>
+        <w:t xml:space="preserve">, but have never pursued. </w:t>
+      </w:r>
+      <w:r>
+        <w:rPr>
+          <w:rFonts w:ascii="Times New Roman" w:hAnsi="Times New Roman" w:cs="Times New Roman"/>
+          <w:sz w:val="24"/>
+          <w:szCs w:val="24"/>
+        </w:rPr>
+        <w:t>I was honestly surprised with how fun (pardon the nerdy expression) transforming raw data into something readable could be.</w:t>
+      </w:r>
+    </w:p>
+    <w:p>
+      <w:pPr>
+        <w:rPr>
+          <w:rFonts w:ascii="Times New Roman" w:hAnsi="Times New Roman" w:cs="Times New Roman"/>
+          <w:b/>
+          <w:sz w:val="36"/>
+          <w:szCs w:val="36"/>
         </w:rPr>
       </w:pPr>
     </w:p>
@@ -2945,6 +4237,95 @@
 <file path=word/numbering.xml><?xml version="1.0" encoding="utf-8"?>
 <w:numbering xmlns:wpc="http://schemas.microsoft.com/office/word/2010/wordprocessingCanvas" xmlns:cx="http://schemas.microsoft.com/office/drawing/2014/chartex" xmlns:cx1="http://schemas.microsoft.com/office/drawing/2015/9/8/chartex" xmlns:cx2="http://schemas.microsoft.com/office/drawing/2015/10/21/chartex" xmlns:cx3="http://schemas.microsoft.com/office/drawing/2016/5/9/chartex" xmlns:cx4="http://schemas.microsoft.com/office/drawing/2016/5/10/chartex" xmlns:cx5="http://schemas.microsoft.com/office/drawing/2016/5/11/chartex" xmlns:cx6="http://schemas.microsoft.com/office/drawing/2016/5/12/chartex" xmlns:cx7="http://schemas.microsoft.com/office/drawing/2016/5/13/chartex" xmlns:cx8="http://schemas.microsoft.com/office/drawing/2016/5/14/chartex" xmlns:mc="http://schemas.openxmlformats.org/markup-compatibility/2006" xmlns:aink="http://schemas.microsoft.com/office/drawing/2016/ink" xmlns:am3d="http://schemas.microsoft.com/office/drawing/2017/model3d" xmlns:o="urn:schemas-microsoft-com:office:office" xmlns:r="http://schemas.openxmlformats.org/officeDocument/2006/relationships" xmlns:m="http://schemas.openxmlformats.org/officeDocument/2006/math" xmlns:v="urn:schemas-microsoft-com:vml" xmlns:wp14="http://schemas.microsoft.com/office/word/2010/wordprocessingDrawing" xmlns:wp="http://schemas.openxmlformats.org/drawingml/2006/wordprocessingDrawing" xmlns:w10="urn:schemas-microsoft-com:office:word" xmlns:w="http://schemas.openxmlformats.org/wordprocessingml/2006/main" xmlns:w14="http://schemas.microsoft.com/office/word/2010/wordml" xmlns:w15="http://schemas.microsoft.com/office/word/2012/wordml" xmlns:w16cid="http://schemas.microsoft.com/office/word/2016/wordml/cid" xmlns:w16se="http://schemas.microsoft.com/office/word/2015/wordml/symex" xmlns:wpg="http://schemas.microsoft.com/office/word/2010/wordprocessingGroup" xmlns:wpi="http://schemas.microsoft.com/office/word/2010/wordprocessingInk" xmlns:wne="http://schemas.microsoft.com/office/word/2006/wordml" xmlns:wps="http://schemas.microsoft.com/office/word/2010/wordprocessingShape" mc:Ignorable="w14 w15 w16se w16cid wp14">
   <w:abstractNum w:abstractNumId="0" w15:restartNumberingAfterBreak="0">
+    <w:nsid w:val="171E0D0D"/>
+    <w:multiLevelType w:val="hybridMultilevel"/>
+    <w:tmpl w:val="1444D21C"/>
+    <w:lvl w:ilvl="0" w:tplc="0409000F">
+      <w:start w:val="1"/>
+      <w:numFmt w:val="decimal"/>
+      <w:lvlText w:val="%1."/>
+      <w:lvlJc w:val="left"/>
+      <w:pPr>
+        <w:ind w:left="720" w:hanging="360"/>
+      </w:pPr>
+      <w:rPr>
+        <w:rFonts w:hint="default"/>
+      </w:rPr>
+    </w:lvl>
+    <w:lvl w:ilvl="1" w:tplc="04090019" w:tentative="1">
+      <w:start w:val="1"/>
+      <w:numFmt w:val="lowerLetter"/>
+      <w:lvlText w:val="%2."/>
+      <w:lvlJc w:val="left"/>
+      <w:pPr>
+        <w:ind w:left="1440" w:hanging="360"/>
+      </w:pPr>
+    </w:lvl>
+    <w:lvl w:ilvl="2" w:tplc="0409001B" w:tentative="1">
+      <w:start w:val="1"/>
+      <w:numFmt w:val="lowerRoman"/>
+      <w:lvlText w:val="%3."/>
+      <w:lvlJc w:val="right"/>
+      <w:pPr>
+        <w:ind w:left="2160" w:hanging="180"/>
+      </w:pPr>
+    </w:lvl>
+    <w:lvl w:ilvl="3" w:tplc="0409000F" w:tentative="1">
+      <w:start w:val="1"/>
+      <w:numFmt w:val="decimal"/>
+      <w:lvlText w:val="%4."/>
+      <w:lvlJc w:val="left"/>
+      <w:pPr>
+        <w:ind w:left="2880" w:hanging="360"/>
+      </w:pPr>
+    </w:lvl>
+    <w:lvl w:ilvl="4" w:tplc="04090019" w:tentative="1">
+      <w:start w:val="1"/>
+      <w:numFmt w:val="lowerLetter"/>
+      <w:lvlText w:val="%5."/>
+      <w:lvlJc w:val="left"/>
+      <w:pPr>
+        <w:ind w:left="3600" w:hanging="360"/>
+      </w:pPr>
+    </w:lvl>
+    <w:lvl w:ilvl="5" w:tplc="0409001B" w:tentative="1">
+      <w:start w:val="1"/>
+      <w:numFmt w:val="lowerRoman"/>
+      <w:lvlText w:val="%6."/>
+      <w:lvlJc w:val="right"/>
+      <w:pPr>
+        <w:ind w:left="4320" w:hanging="180"/>
+      </w:pPr>
+    </w:lvl>
+    <w:lvl w:ilvl="6" w:tplc="0409000F" w:tentative="1">
+      <w:start w:val="1"/>
+      <w:numFmt w:val="decimal"/>
+      <w:lvlText w:val="%7."/>
+      <w:lvlJc w:val="left"/>
+      <w:pPr>
+        <w:ind w:left="5040" w:hanging="360"/>
+      </w:pPr>
+    </w:lvl>
+    <w:lvl w:ilvl="7" w:tplc="04090019" w:tentative="1">
+      <w:start w:val="1"/>
+      <w:numFmt w:val="lowerLetter"/>
+      <w:lvlText w:val="%8."/>
+      <w:lvlJc w:val="left"/>
+      <w:pPr>
+        <w:ind w:left="5760" w:hanging="360"/>
+      </w:pPr>
+    </w:lvl>
+    <w:lvl w:ilvl="8" w:tplc="0409001B" w:tentative="1">
+      <w:start w:val="1"/>
+      <w:numFmt w:val="lowerRoman"/>
+      <w:lvlText w:val="%9."/>
+      <w:lvlJc w:val="right"/>
+      <w:pPr>
+        <w:ind w:left="6480" w:hanging="180"/>
+      </w:pPr>
+    </w:lvl>
+  </w:abstractNum>
+  <w:abstractNum w:abstractNumId="1" w15:restartNumberingAfterBreak="0">
     <w:nsid w:val="178571A9"/>
     <w:multiLevelType w:val="multilevel"/>
     <w:tmpl w:val="C12E97F0"/>
@@ -3065,7 +4446,7 @@
       </w:rPr>
     </w:lvl>
   </w:abstractNum>
-  <w:abstractNum w:abstractNumId="1" w15:restartNumberingAfterBreak="0">
+  <w:abstractNum w:abstractNumId="2" w15:restartNumberingAfterBreak="0">
     <w:nsid w:val="28F56A1C"/>
     <w:multiLevelType w:val="hybridMultilevel"/>
     <w:tmpl w:val="19448FB0"/>
@@ -3179,10 +4560,13 @@
     </w:lvl>
   </w:abstractNum>
   <w:num w:numId="1">
-    <w:abstractNumId w:val="0"/>
+    <w:abstractNumId w:val="1"/>
   </w:num>
   <w:num w:numId="2">
-    <w:abstractNumId w:val="1"/>
+    <w:abstractNumId w:val="2"/>
+  </w:num>
+  <w:num w:numId="3">
+    <w:abstractNumId w:val="0"/>
   </w:num>
 </w:numbering>
 </file>
@@ -3623,6 +5007,25 @@
       <w:contextualSpacing/>
     </w:pPr>
   </w:style>
+  <w:style w:type="paragraph" w:styleId="Caption">
+    <w:name w:val="caption"/>
+    <w:basedOn w:val="Normal"/>
+    <w:next w:val="Normal"/>
+    <w:uiPriority w:val="35"/>
+    <w:unhideWhenUsed/>
+    <w:qFormat/>
+    <w:rsid w:val="00ED6575"/>
+    <w:pPr>
+      <w:spacing w:after="200" w:line="240" w:lineRule="auto"/>
+    </w:pPr>
+    <w:rPr>
+      <w:i/>
+      <w:iCs/>
+      <w:color w:val="44546A" w:themeColor="text2"/>
+      <w:sz w:val="18"/>
+      <w:szCs w:val="18"/>
+    </w:rPr>
+  </w:style>
 </w:styles>
 </file>
 
@@ -3926,7 +5329,7 @@
 </file>
 
 <file path=customXml/itemProps1.xml><?xml version="1.0" encoding="utf-8"?>
-<ds:datastoreItem xmlns:ds="http://schemas.openxmlformats.org/officeDocument/2006/customXml" ds:itemID="{11B214EE-D2CE-422B-9079-DF04FF64416A}">
+<ds:datastoreItem xmlns:ds="http://schemas.openxmlformats.org/officeDocument/2006/customXml" ds:itemID="{02B037E8-E291-4F8A-AC6E-52A8F2CD3D92}">
   <ds:schemaRefs>
     <ds:schemaRef ds:uri="http://schemas.openxmlformats.org/officeDocument/2006/bibliography"/>
   </ds:schemaRefs>

</xml_diff>